<commit_message>
changed styling of visualiztion
</commit_message>
<xml_diff>
--- a/Design_Implementation.docx
+++ b/Design_Implementation.docx
@@ -38,7 +38,7 @@
           <w:pPr>
             <w:pStyle w:val="TOC2"/>
             <w:tabs>
-              <w:tab w:val="right" w:leader="dot" w:pos="9016"/>
+              <w:tab w:val="right" w:leader="dot" w:pos="10054"/>
             </w:tabs>
             <w:rPr>
               <w:rFonts w:eastAsiaTheme="minorEastAsia"/>
@@ -55,13 +55,13 @@
           <w:r>
             <w:fldChar w:fldCharType="separate"/>
           </w:r>
-          <w:hyperlink w:anchor="_Toc464984976" w:history="1">
+          <w:hyperlink w:anchor="_Toc465080984" w:history="1">
             <w:r>
               <w:rPr>
                 <w:rStyle w:val="Hyperlink"/>
                 <w:noProof/>
               </w:rPr>
-              <w:t>Requirements</w:t>
+              <w:t>Requirements Mapping</w:t>
             </w:r>
             <w:r>
               <w:rPr>
@@ -82,7 +82,7 @@
                 <w:noProof/>
                 <w:webHidden/>
               </w:rPr>
-              <w:instrText xml:space="preserve"> PAGEREF _Toc464984976 \h </w:instrText>
+              <w:instrText xml:space="preserve"> PAGEREF _Toc465080984 \h </w:instrText>
             </w:r>
             <w:r>
               <w:rPr>
@@ -117,7 +117,7 @@
           <w:pPr>
             <w:pStyle w:val="TOC2"/>
             <w:tabs>
-              <w:tab w:val="right" w:leader="dot" w:pos="9016"/>
+              <w:tab w:val="right" w:leader="dot" w:pos="10054"/>
             </w:tabs>
             <w:rPr>
               <w:rFonts w:eastAsiaTheme="minorEastAsia"/>
@@ -125,7 +125,7 @@
               <w:lang w:eastAsia="en-IN"/>
             </w:rPr>
           </w:pPr>
-          <w:hyperlink w:anchor="_Toc464984977" w:history="1">
+          <w:hyperlink w:anchor="_Toc465080985" w:history="1">
             <w:r>
               <w:rPr>
                 <w:rStyle w:val="Hyperlink"/>
@@ -152,7 +152,7 @@
                 <w:noProof/>
                 <w:webHidden/>
               </w:rPr>
-              <w:instrText xml:space="preserve"> PAGEREF _Toc464984977 \h </w:instrText>
+              <w:instrText xml:space="preserve"> PAGEREF _Toc465080985 \h </w:instrText>
             </w:r>
             <w:r>
               <w:rPr>
@@ -172,7 +172,7 @@
                 <w:noProof/>
                 <w:webHidden/>
               </w:rPr>
-              <w:t>3</w:t>
+              <w:t>4</w:t>
             </w:r>
             <w:r>
               <w:rPr>
@@ -187,7 +187,7 @@
           <w:pPr>
             <w:pStyle w:val="TOC2"/>
             <w:tabs>
-              <w:tab w:val="right" w:leader="dot" w:pos="9016"/>
+              <w:tab w:val="right" w:leader="dot" w:pos="10054"/>
             </w:tabs>
             <w:rPr>
               <w:rFonts w:eastAsiaTheme="minorEastAsia"/>
@@ -195,7 +195,7 @@
               <w:lang w:eastAsia="en-IN"/>
             </w:rPr>
           </w:pPr>
-          <w:hyperlink w:anchor="_Toc464984978" w:history="1">
+          <w:hyperlink w:anchor="_Toc465080986" w:history="1">
             <w:r>
               <w:rPr>
                 <w:rStyle w:val="Hyperlink"/>
@@ -222,7 +222,7 @@
                 <w:noProof/>
                 <w:webHidden/>
               </w:rPr>
-              <w:instrText xml:space="preserve"> PAGEREF _Toc464984978 \h </w:instrText>
+              <w:instrText xml:space="preserve"> PAGEREF _Toc465080986 \h </w:instrText>
             </w:r>
             <w:r>
               <w:rPr>
@@ -242,7 +242,279 @@
                 <w:noProof/>
                 <w:webHidden/>
               </w:rPr>
-              <w:t>4</w:t>
+              <w:t>5</w:t>
+            </w:r>
+            <w:r>
+              <w:rPr>
+                <w:noProof/>
+                <w:webHidden/>
+              </w:rPr>
+              <w:fldChar w:fldCharType="end"/>
+            </w:r>
+          </w:hyperlink>
+        </w:p>
+        <w:p>
+          <w:pPr>
+            <w:pStyle w:val="TOC3"/>
+            <w:tabs>
+              <w:tab w:val="right" w:leader="dot" w:pos="10054"/>
+            </w:tabs>
+            <w:rPr>
+              <w:noProof/>
+            </w:rPr>
+          </w:pPr>
+          <w:hyperlink w:anchor="_Toc465080987" w:history="1">
+            <w:r>
+              <w:rPr>
+                <w:rStyle w:val="Hyperlink"/>
+                <w:noProof/>
+              </w:rPr>
+              <w:t>Get Company List</w:t>
+            </w:r>
+            <w:r>
+              <w:rPr>
+                <w:noProof/>
+                <w:webHidden/>
+              </w:rPr>
+              <w:tab/>
+            </w:r>
+            <w:r>
+              <w:rPr>
+                <w:noProof/>
+                <w:webHidden/>
+              </w:rPr>
+              <w:fldChar w:fldCharType="begin"/>
+            </w:r>
+            <w:r>
+              <w:rPr>
+                <w:noProof/>
+                <w:webHidden/>
+              </w:rPr>
+              <w:instrText xml:space="preserve"> PAGEREF _Toc465080987 \h </w:instrText>
+            </w:r>
+            <w:r>
+              <w:rPr>
+                <w:noProof/>
+                <w:webHidden/>
+              </w:rPr>
+            </w:r>
+            <w:r>
+              <w:rPr>
+                <w:noProof/>
+                <w:webHidden/>
+              </w:rPr>
+              <w:fldChar w:fldCharType="separate"/>
+            </w:r>
+            <w:r>
+              <w:rPr>
+                <w:noProof/>
+                <w:webHidden/>
+              </w:rPr>
+              <w:t>5</w:t>
+            </w:r>
+            <w:r>
+              <w:rPr>
+                <w:noProof/>
+                <w:webHidden/>
+              </w:rPr>
+              <w:fldChar w:fldCharType="end"/>
+            </w:r>
+          </w:hyperlink>
+        </w:p>
+        <w:p>
+          <w:pPr>
+            <w:pStyle w:val="TOC3"/>
+            <w:tabs>
+              <w:tab w:val="right" w:leader="dot" w:pos="10054"/>
+            </w:tabs>
+            <w:rPr>
+              <w:noProof/>
+            </w:rPr>
+          </w:pPr>
+          <w:hyperlink w:anchor="_Toc465080988" w:history="1">
+            <w:r>
+              <w:rPr>
+                <w:rStyle w:val="Hyperlink"/>
+                <w:noProof/>
+              </w:rPr>
+              <w:t>Get Company History</w:t>
+            </w:r>
+            <w:r>
+              <w:rPr>
+                <w:noProof/>
+                <w:webHidden/>
+              </w:rPr>
+              <w:tab/>
+            </w:r>
+            <w:r>
+              <w:rPr>
+                <w:noProof/>
+                <w:webHidden/>
+              </w:rPr>
+              <w:fldChar w:fldCharType="begin"/>
+            </w:r>
+            <w:r>
+              <w:rPr>
+                <w:noProof/>
+                <w:webHidden/>
+              </w:rPr>
+              <w:instrText xml:space="preserve"> PAGEREF _Toc465080988 \h </w:instrText>
+            </w:r>
+            <w:r>
+              <w:rPr>
+                <w:noProof/>
+                <w:webHidden/>
+              </w:rPr>
+            </w:r>
+            <w:r>
+              <w:rPr>
+                <w:noProof/>
+                <w:webHidden/>
+              </w:rPr>
+              <w:fldChar w:fldCharType="separate"/>
+            </w:r>
+            <w:r>
+              <w:rPr>
+                <w:noProof/>
+                <w:webHidden/>
+              </w:rPr>
+              <w:t>5</w:t>
+            </w:r>
+            <w:r>
+              <w:rPr>
+                <w:noProof/>
+                <w:webHidden/>
+              </w:rPr>
+              <w:fldChar w:fldCharType="end"/>
+            </w:r>
+          </w:hyperlink>
+        </w:p>
+        <w:p>
+          <w:pPr>
+            <w:pStyle w:val="TOC3"/>
+            <w:tabs>
+              <w:tab w:val="right" w:leader="dot" w:pos="10054"/>
+            </w:tabs>
+            <w:rPr>
+              <w:noProof/>
+            </w:rPr>
+          </w:pPr>
+          <w:hyperlink w:anchor="_Toc465080989" w:history="1">
+            <w:r>
+              <w:rPr>
+                <w:rStyle w:val="Hyperlink"/>
+                <w:noProof/>
+              </w:rPr>
+              <w:t>Create new Company</w:t>
+            </w:r>
+            <w:r>
+              <w:rPr>
+                <w:noProof/>
+                <w:webHidden/>
+              </w:rPr>
+              <w:tab/>
+            </w:r>
+            <w:r>
+              <w:rPr>
+                <w:noProof/>
+                <w:webHidden/>
+              </w:rPr>
+              <w:fldChar w:fldCharType="begin"/>
+            </w:r>
+            <w:r>
+              <w:rPr>
+                <w:noProof/>
+                <w:webHidden/>
+              </w:rPr>
+              <w:instrText xml:space="preserve"> PAGEREF _Toc465080989 \h </w:instrText>
+            </w:r>
+            <w:r>
+              <w:rPr>
+                <w:noProof/>
+                <w:webHidden/>
+              </w:rPr>
+            </w:r>
+            <w:r>
+              <w:rPr>
+                <w:noProof/>
+                <w:webHidden/>
+              </w:rPr>
+              <w:fldChar w:fldCharType="separate"/>
+            </w:r>
+            <w:r>
+              <w:rPr>
+                <w:noProof/>
+                <w:webHidden/>
+              </w:rPr>
+              <w:t>5</w:t>
+            </w:r>
+            <w:r>
+              <w:rPr>
+                <w:noProof/>
+                <w:webHidden/>
+              </w:rPr>
+              <w:fldChar w:fldCharType="end"/>
+            </w:r>
+          </w:hyperlink>
+        </w:p>
+        <w:p>
+          <w:pPr>
+            <w:pStyle w:val="TOC3"/>
+            <w:tabs>
+              <w:tab w:val="right" w:leader="dot" w:pos="10054"/>
+            </w:tabs>
+            <w:rPr>
+              <w:noProof/>
+            </w:rPr>
+          </w:pPr>
+          <w:hyperlink w:anchor="_Toc465080990" w:history="1">
+            <w:r>
+              <w:rPr>
+                <w:rStyle w:val="Hyperlink"/>
+                <w:noProof/>
+              </w:rPr>
+              <w:t>Delete Company</w:t>
+            </w:r>
+            <w:r>
+              <w:rPr>
+                <w:noProof/>
+                <w:webHidden/>
+              </w:rPr>
+              <w:tab/>
+            </w:r>
+            <w:r>
+              <w:rPr>
+                <w:noProof/>
+                <w:webHidden/>
+              </w:rPr>
+              <w:fldChar w:fldCharType="begin"/>
+            </w:r>
+            <w:r>
+              <w:rPr>
+                <w:noProof/>
+                <w:webHidden/>
+              </w:rPr>
+              <w:instrText xml:space="preserve"> PAGEREF _Toc465080990 \h </w:instrText>
+            </w:r>
+            <w:r>
+              <w:rPr>
+                <w:noProof/>
+                <w:webHidden/>
+              </w:rPr>
+            </w:r>
+            <w:r>
+              <w:rPr>
+                <w:noProof/>
+                <w:webHidden/>
+              </w:rPr>
+              <w:fldChar w:fldCharType="separate"/>
+            </w:r>
+            <w:r>
+              <w:rPr>
+                <w:noProof/>
+                <w:webHidden/>
+              </w:rPr>
+              <w:t>5</w:t>
             </w:r>
             <w:r>
               <w:rPr>
@@ -257,7 +529,7 @@
           <w:pPr>
             <w:pStyle w:val="TOC2"/>
             <w:tabs>
-              <w:tab w:val="right" w:leader="dot" w:pos="9016"/>
+              <w:tab w:val="right" w:leader="dot" w:pos="10054"/>
             </w:tabs>
             <w:rPr>
               <w:rFonts w:eastAsiaTheme="minorEastAsia"/>
@@ -265,7 +537,7 @@
               <w:lang w:eastAsia="en-IN"/>
             </w:rPr>
           </w:pPr>
-          <w:hyperlink w:anchor="_Toc464984979" w:history="1">
+          <w:hyperlink w:anchor="_Toc465080991" w:history="1">
             <w:r>
               <w:rPr>
                 <w:rStyle w:val="Hyperlink"/>
@@ -292,7 +564,7 @@
                 <w:noProof/>
                 <w:webHidden/>
               </w:rPr>
-              <w:instrText xml:space="preserve"> PAGEREF _Toc464984979 \h </w:instrText>
+              <w:instrText xml:space="preserve"> PAGEREF _Toc465080991 \h </w:instrText>
             </w:r>
             <w:r>
               <w:rPr>
@@ -312,7 +584,283 @@
                 <w:noProof/>
                 <w:webHidden/>
               </w:rPr>
-              <w:t>5</w:t>
+              <w:t>6</w:t>
+            </w:r>
+            <w:r>
+              <w:rPr>
+                <w:noProof/>
+                <w:webHidden/>
+              </w:rPr>
+              <w:fldChar w:fldCharType="end"/>
+            </w:r>
+          </w:hyperlink>
+        </w:p>
+        <w:p>
+          <w:pPr>
+            <w:pStyle w:val="TOC3"/>
+            <w:tabs>
+              <w:tab w:val="right" w:leader="dot" w:pos="10054"/>
+            </w:tabs>
+            <w:rPr>
+              <w:noProof/>
+            </w:rPr>
+          </w:pPr>
+          <w:hyperlink w:anchor="_Toc465080992" w:history="1">
+            <w:r>
+              <w:rPr>
+                <w:rStyle w:val="Hyperlink"/>
+                <w:noProof/>
+              </w:rPr>
+              <w:t>Unit Testing:</w:t>
+            </w:r>
+            <w:r>
+              <w:rPr>
+                <w:noProof/>
+                <w:webHidden/>
+              </w:rPr>
+              <w:tab/>
+            </w:r>
+            <w:r>
+              <w:rPr>
+                <w:noProof/>
+                <w:webHidden/>
+              </w:rPr>
+              <w:fldChar w:fldCharType="begin"/>
+            </w:r>
+            <w:r>
+              <w:rPr>
+                <w:noProof/>
+                <w:webHidden/>
+              </w:rPr>
+              <w:instrText xml:space="preserve"> PAGEREF _Toc465080992 \h </w:instrText>
+            </w:r>
+            <w:r>
+              <w:rPr>
+                <w:noProof/>
+                <w:webHidden/>
+              </w:rPr>
+            </w:r>
+            <w:r>
+              <w:rPr>
+                <w:noProof/>
+                <w:webHidden/>
+              </w:rPr>
+              <w:fldChar w:fldCharType="separate"/>
+            </w:r>
+            <w:r>
+              <w:rPr>
+                <w:noProof/>
+                <w:webHidden/>
+              </w:rPr>
+              <w:t>6</w:t>
+            </w:r>
+            <w:r>
+              <w:rPr>
+                <w:noProof/>
+                <w:webHidden/>
+              </w:rPr>
+              <w:fldChar w:fldCharType="end"/>
+            </w:r>
+          </w:hyperlink>
+        </w:p>
+        <w:p>
+          <w:pPr>
+            <w:pStyle w:val="TOC3"/>
+            <w:tabs>
+              <w:tab w:val="right" w:leader="dot" w:pos="10054"/>
+            </w:tabs>
+            <w:rPr>
+              <w:noProof/>
+            </w:rPr>
+          </w:pPr>
+          <w:hyperlink w:anchor="_Toc465080993" w:history="1">
+            <w:r>
+              <w:rPr>
+                <w:rStyle w:val="Hyperlink"/>
+                <w:noProof/>
+              </w:rPr>
+              <w:t>Functional Testing:</w:t>
+            </w:r>
+            <w:r>
+              <w:rPr>
+                <w:noProof/>
+                <w:webHidden/>
+              </w:rPr>
+              <w:tab/>
+            </w:r>
+            <w:r>
+              <w:rPr>
+                <w:noProof/>
+                <w:webHidden/>
+              </w:rPr>
+              <w:fldChar w:fldCharType="begin"/>
+            </w:r>
+            <w:r>
+              <w:rPr>
+                <w:noProof/>
+                <w:webHidden/>
+              </w:rPr>
+              <w:instrText xml:space="preserve"> PAGEREF _Toc465080993 \h </w:instrText>
+            </w:r>
+            <w:r>
+              <w:rPr>
+                <w:noProof/>
+                <w:webHidden/>
+              </w:rPr>
+            </w:r>
+            <w:r>
+              <w:rPr>
+                <w:noProof/>
+                <w:webHidden/>
+              </w:rPr>
+              <w:fldChar w:fldCharType="separate"/>
+            </w:r>
+            <w:r>
+              <w:rPr>
+                <w:noProof/>
+                <w:webHidden/>
+              </w:rPr>
+              <w:t>6</w:t>
+            </w:r>
+            <w:r>
+              <w:rPr>
+                <w:noProof/>
+                <w:webHidden/>
+              </w:rPr>
+              <w:fldChar w:fldCharType="end"/>
+            </w:r>
+          </w:hyperlink>
+        </w:p>
+        <w:p>
+          <w:pPr>
+            <w:pStyle w:val="TOC2"/>
+            <w:tabs>
+              <w:tab w:val="right" w:leader="dot" w:pos="10054"/>
+            </w:tabs>
+            <w:rPr>
+              <w:rFonts w:eastAsiaTheme="minorEastAsia"/>
+              <w:noProof/>
+              <w:lang w:eastAsia="en-IN"/>
+            </w:rPr>
+          </w:pPr>
+          <w:hyperlink w:anchor="_Toc465080994" w:history="1">
+            <w:r>
+              <w:rPr>
+                <w:rStyle w:val="Hyperlink"/>
+                <w:noProof/>
+              </w:rPr>
+              <w:t>Version Control</w:t>
+            </w:r>
+            <w:r>
+              <w:rPr>
+                <w:noProof/>
+                <w:webHidden/>
+              </w:rPr>
+              <w:tab/>
+            </w:r>
+            <w:r>
+              <w:rPr>
+                <w:noProof/>
+                <w:webHidden/>
+              </w:rPr>
+              <w:fldChar w:fldCharType="begin"/>
+            </w:r>
+            <w:r>
+              <w:rPr>
+                <w:noProof/>
+                <w:webHidden/>
+              </w:rPr>
+              <w:instrText xml:space="preserve"> PAGEREF _Toc465080994 \h </w:instrText>
+            </w:r>
+            <w:r>
+              <w:rPr>
+                <w:noProof/>
+                <w:webHidden/>
+              </w:rPr>
+            </w:r>
+            <w:r>
+              <w:rPr>
+                <w:noProof/>
+                <w:webHidden/>
+              </w:rPr>
+              <w:fldChar w:fldCharType="separate"/>
+            </w:r>
+            <w:r>
+              <w:rPr>
+                <w:noProof/>
+                <w:webHidden/>
+              </w:rPr>
+              <w:t>6</w:t>
+            </w:r>
+            <w:r>
+              <w:rPr>
+                <w:noProof/>
+                <w:webHidden/>
+              </w:rPr>
+              <w:fldChar w:fldCharType="end"/>
+            </w:r>
+          </w:hyperlink>
+        </w:p>
+        <w:p>
+          <w:pPr>
+            <w:pStyle w:val="TOC2"/>
+            <w:tabs>
+              <w:tab w:val="right" w:leader="dot" w:pos="10054"/>
+            </w:tabs>
+            <w:rPr>
+              <w:rFonts w:eastAsiaTheme="minorEastAsia"/>
+              <w:noProof/>
+              <w:lang w:eastAsia="en-IN"/>
+            </w:rPr>
+          </w:pPr>
+          <w:hyperlink w:anchor="_Toc465080995" w:history="1">
+            <w:r>
+              <w:rPr>
+                <w:rStyle w:val="Hyperlink"/>
+                <w:noProof/>
+              </w:rPr>
+              <w:t>User Guide</w:t>
+            </w:r>
+            <w:r>
+              <w:rPr>
+                <w:noProof/>
+                <w:webHidden/>
+              </w:rPr>
+              <w:tab/>
+            </w:r>
+            <w:r>
+              <w:rPr>
+                <w:noProof/>
+                <w:webHidden/>
+              </w:rPr>
+              <w:fldChar w:fldCharType="begin"/>
+            </w:r>
+            <w:r>
+              <w:rPr>
+                <w:noProof/>
+                <w:webHidden/>
+              </w:rPr>
+              <w:instrText xml:space="preserve"> PAGEREF _Toc465080995 \h </w:instrText>
+            </w:r>
+            <w:r>
+              <w:rPr>
+                <w:noProof/>
+                <w:webHidden/>
+              </w:rPr>
+            </w:r>
+            <w:r>
+              <w:rPr>
+                <w:noProof/>
+                <w:webHidden/>
+              </w:rPr>
+              <w:fldChar w:fldCharType="separate"/>
+            </w:r>
+            <w:r>
+              <w:rPr>
+                <w:noProof/>
+                <w:webHidden/>
+              </w:rPr>
+              <w:t>8</w:t>
             </w:r>
             <w:r>
               <w:rPr>
@@ -346,10 +894,13 @@
         <w:pStyle w:val="Heading2"/>
         <w:jc w:val="center"/>
       </w:pPr>
-      <w:bookmarkStart w:id="0" w:name="_Toc464984976"/>
+      <w:bookmarkStart w:id="0" w:name="_Toc465080984"/>
       <w:r>
         <w:t>Requirements</w:t>
       </w:r>
+      <w:r>
+        <w:t xml:space="preserve"> Mapping</w:t>
+      </w:r>
       <w:bookmarkEnd w:id="0"/>
     </w:p>
     <w:p>
@@ -357,6 +908,17 @@
         <w:jc w:val="both"/>
       </w:pPr>
       <w:r>
+        <w:t>From the given documents software requirements are constructed</w:t>
+      </w:r>
+      <w:r>
+        <w:t xml:space="preserve"> for the required Standalone Application and Web Application with Restful API. </w:t>
+      </w:r>
+    </w:p>
+    <w:p>
+      <w:pPr>
+        <w:jc w:val="both"/>
+      </w:pPr>
+      <w:r>
         <w:rPr>
           <w:b/>
           <w:bCs/>
@@ -371,20 +933,66 @@
         <w:t xml:space="preserve">: </w:t>
       </w:r>
       <w:r>
-        <w:t xml:space="preserve">Find an Api which helps to </w:t>
-      </w:r>
-      <w:r>
-        <w:t>get current</w:t>
-      </w:r>
-      <w:r>
-        <w:t xml:space="preserve"> stock value of a company</w:t>
-      </w:r>
-    </w:p>
-    <w:p>
-      <w:pPr>
+        <w:t>Find an A</w:t>
+      </w:r>
+      <w:r>
+        <w:t>PI</w:t>
+      </w:r>
+      <w:r>
+        <w:t xml:space="preserve"> which helps to </w:t>
+      </w:r>
+      <w:r>
+        <w:t xml:space="preserve">get </w:t>
+      </w:r>
+      <w:r>
+        <w:t>stock value of a company</w:t>
+      </w:r>
+    </w:p>
+    <w:p>
+      <w:pPr>
+        <w:pStyle w:val="ListParagraph"/>
+        <w:numPr>
+          <w:ilvl w:val="0"/>
+          <w:numId w:val="2"/>
+        </w:numPr>
+        <w:ind w:left="567" w:hanging="283"/>
         <w:jc w:val="both"/>
       </w:pPr>
       <w:r>
+        <w:t>Supp1.1: A</w:t>
+      </w:r>
+      <w:r>
+        <w:t>PI</w:t>
+      </w:r>
+      <w:r>
+        <w:t xml:space="preserve"> should return current stock value when company code is given</w:t>
+      </w:r>
+    </w:p>
+    <w:p>
+      <w:pPr>
+        <w:pStyle w:val="ListParagraph"/>
+        <w:numPr>
+          <w:ilvl w:val="0"/>
+          <w:numId w:val="2"/>
+        </w:numPr>
+        <w:ind w:left="567" w:hanging="283"/>
+        <w:jc w:val="both"/>
+      </w:pPr>
+      <w:r>
+        <w:t>Supp1.2: A</w:t>
+      </w:r>
+      <w:r>
+        <w:t>PI</w:t>
+      </w:r>
+      <w:r>
+        <w:t xml:space="preserve"> should return full company name when company code is given</w:t>
+      </w:r>
+    </w:p>
+    <w:p>
+      <w:pPr>
+        <w:jc w:val="both"/>
+      </w:pPr>
+      <w:r>
         <w:rPr>
           <w:b/>
           <w:bCs/>
@@ -404,9 +1012,60 @@
     </w:p>
     <w:p>
       <w:pPr>
+        <w:pStyle w:val="ListParagraph"/>
+        <w:numPr>
+          <w:ilvl w:val="0"/>
+          <w:numId w:val="2"/>
+        </w:numPr>
+        <w:ind w:left="567" w:hanging="283"/>
         <w:jc w:val="both"/>
       </w:pPr>
       <w:r>
+        <w:t>Supp</w:t>
+      </w:r>
+      <w:r>
+        <w:t>2</w:t>
+      </w:r>
+      <w:r>
+        <w:t xml:space="preserve">.1: </w:t>
+      </w:r>
+      <w:r>
+        <w:t>When a company is deleted all its corresponding stock values in data base should be deleted</w:t>
+      </w:r>
+    </w:p>
+    <w:p>
+      <w:pPr>
+        <w:pStyle w:val="ListParagraph"/>
+        <w:numPr>
+          <w:ilvl w:val="0"/>
+          <w:numId w:val="2"/>
+        </w:numPr>
+        <w:ind w:left="567" w:hanging="283"/>
+        <w:jc w:val="both"/>
+      </w:pPr>
+      <w:r>
+        <w:t>Supp2.2: There should be some primary key for each table created in database</w:t>
+      </w:r>
+    </w:p>
+    <w:p>
+      <w:pPr>
+        <w:pStyle w:val="ListParagraph"/>
+        <w:numPr>
+          <w:ilvl w:val="0"/>
+          <w:numId w:val="2"/>
+        </w:numPr>
+        <w:ind w:left="567" w:hanging="283"/>
+        <w:jc w:val="both"/>
+      </w:pPr>
+      <w:r>
+        <w:t>Supp2.3: Primary Key, Foreign key constrains should be properly given when creating database tables</w:t>
+      </w:r>
+    </w:p>
+    <w:p>
+      <w:pPr>
+        <w:jc w:val="both"/>
+      </w:pPr>
+      <w:r>
         <w:rPr>
           <w:b/>
           <w:bCs/>
@@ -431,7 +1090,28 @@
         <w:t xml:space="preserve">Create job which executes after every five minutes and </w:t>
       </w:r>
       <w:r>
-        <w:t>adds current stock values for the list of required companies to database</w:t>
+        <w:t>adds current stock values</w:t>
+      </w:r>
+      <w:r>
+        <w:t xml:space="preserve"> to data base</w:t>
+      </w:r>
+      <w:r>
+        <w:t xml:space="preserve"> for</w:t>
+      </w:r>
+      <w:r>
+        <w:t xml:space="preserve"> all</w:t>
+      </w:r>
+      <w:r>
+        <w:t xml:space="preserve"> the </w:t>
+      </w:r>
+      <w:r>
+        <w:t xml:space="preserve">registered </w:t>
+      </w:r>
+      <w:r>
+        <w:t>companies</w:t>
+      </w:r>
+      <w:r>
+        <w:t>.</w:t>
       </w:r>
     </w:p>
     <w:p>
@@ -460,14 +1140,57 @@
         <w:t xml:space="preserve">: </w:t>
       </w:r>
       <w:r>
-        <w:t>Create Restful Api to get the stock history of a company</w:t>
-      </w:r>
-    </w:p>
-    <w:p>
-      <w:pPr>
+        <w:t>Create Restful A</w:t>
+      </w:r>
+      <w:r>
+        <w:t>PI</w:t>
+      </w:r>
+      <w:r>
+        <w:t xml:space="preserve"> to get the stock history of a company</w:t>
+      </w:r>
+    </w:p>
+    <w:p>
+      <w:pPr>
+        <w:pStyle w:val="ListParagraph"/>
+        <w:numPr>
+          <w:ilvl w:val="0"/>
+          <w:numId w:val="2"/>
+        </w:numPr>
+        <w:ind w:left="567" w:hanging="283"/>
         <w:jc w:val="both"/>
       </w:pPr>
       <w:r>
+        <w:t>Supp</w:t>
+      </w:r>
+      <w:r>
+        <w:t>4</w:t>
+      </w:r>
+      <w:r>
+        <w:t xml:space="preserve">.1: </w:t>
+      </w:r>
+      <w:r>
+        <w:t xml:space="preserve"> When company is not found in data base http response status should be 404 (Not found)</w:t>
+      </w:r>
+    </w:p>
+    <w:p>
+      <w:pPr>
+        <w:pStyle w:val="ListParagraph"/>
+        <w:numPr>
+          <w:ilvl w:val="0"/>
+          <w:numId w:val="2"/>
+        </w:numPr>
+        <w:ind w:left="567" w:hanging="283"/>
+        <w:jc w:val="both"/>
+      </w:pPr>
+      <w:r>
+        <w:t>Supp4.2: When company is found in data base http response status should be 200(OK) and should send JSON which contains name of the company and all the stock history.</w:t>
+      </w:r>
+    </w:p>
+    <w:p>
+      <w:pPr>
+        <w:jc w:val="both"/>
+      </w:pPr>
+      <w:r>
         <w:rPr>
           <w:b/>
           <w:bCs/>
@@ -475,14 +1198,60 @@
         <w:t xml:space="preserve">Supp5: </w:t>
       </w:r>
       <w:r>
-        <w:t>Create Restful api to get the list of companies in database</w:t>
-      </w:r>
-    </w:p>
-    <w:p>
-      <w:pPr>
+        <w:t xml:space="preserve">Create Restful </w:t>
+      </w:r>
+      <w:r>
+        <w:t>API</w:t>
+      </w:r>
+      <w:r>
+        <w:t xml:space="preserve"> to get the list of companies in database</w:t>
+      </w:r>
+    </w:p>
+    <w:p>
+      <w:pPr>
+        <w:pStyle w:val="ListParagraph"/>
+        <w:numPr>
+          <w:ilvl w:val="0"/>
+          <w:numId w:val="2"/>
+        </w:numPr>
+        <w:ind w:left="567" w:hanging="283"/>
         <w:jc w:val="both"/>
       </w:pPr>
       <w:r>
+        <w:t>Supp</w:t>
+      </w:r>
+      <w:r>
+        <w:t>5</w:t>
+      </w:r>
+      <w:r>
+        <w:t xml:space="preserve">.1:  When </w:t>
+      </w:r>
+      <w:r>
+        <w:t>data base is empty. Response status should be 204 (No Content)</w:t>
+      </w:r>
+    </w:p>
+    <w:p>
+      <w:pPr>
+        <w:pStyle w:val="ListParagraph"/>
+        <w:numPr>
+          <w:ilvl w:val="0"/>
+          <w:numId w:val="2"/>
+        </w:numPr>
+        <w:ind w:left="567" w:hanging="283"/>
+        <w:jc w:val="both"/>
+      </w:pPr>
+      <w:r>
+        <w:t xml:space="preserve">Supp5.2: When request is successful and data base has data. Then Response status should be OK (200) and should </w:t>
+      </w:r>
+      <w:r>
+        <w:t>have list of companies in response body.</w:t>
+      </w:r>
+    </w:p>
+    <w:p>
+      <w:pPr>
+        <w:jc w:val="both"/>
+      </w:pPr>
+      <w:r>
         <w:rPr>
           <w:b/>
           <w:bCs/>
@@ -497,7 +1266,13 @@
         <w:t xml:space="preserve">: </w:t>
       </w:r>
       <w:r>
-        <w:t xml:space="preserve">Create a Restful Api </w:t>
+        <w:t>Create a Restful A</w:t>
+      </w:r>
+      <w:r>
+        <w:t>PI</w:t>
+      </w:r>
+      <w:r>
+        <w:t xml:space="preserve"> </w:t>
       </w:r>
       <w:r>
         <w:t>which can add company name to database</w:t>
@@ -505,9 +1280,68 @@
     </w:p>
     <w:p>
       <w:pPr>
+        <w:pStyle w:val="ListParagraph"/>
+        <w:numPr>
+          <w:ilvl w:val="0"/>
+          <w:numId w:val="2"/>
+        </w:numPr>
+        <w:ind w:left="567" w:hanging="283"/>
         <w:jc w:val="both"/>
       </w:pPr>
       <w:r>
+        <w:t>Supp</w:t>
+      </w:r>
+      <w:r>
+        <w:t>6</w:t>
+      </w:r>
+      <w:r>
+        <w:t xml:space="preserve">.1:  </w:t>
+      </w:r>
+      <w:r>
+        <w:t>When requested company is valid and not present in data base. Add this company to database. Response Status should be 201 (Created)</w:t>
+      </w:r>
+    </w:p>
+    <w:p>
+      <w:pPr>
+        <w:pStyle w:val="ListParagraph"/>
+        <w:numPr>
+          <w:ilvl w:val="0"/>
+          <w:numId w:val="2"/>
+        </w:numPr>
+        <w:ind w:left="567" w:hanging="283"/>
+        <w:jc w:val="both"/>
+      </w:pPr>
+      <w:r>
+        <w:t>Supp6.2: When requested company is already in database. Response status should be 403 (Forbidden)</w:t>
+      </w:r>
+    </w:p>
+    <w:p>
+      <w:pPr>
+        <w:pStyle w:val="ListParagraph"/>
+        <w:numPr>
+          <w:ilvl w:val="0"/>
+          <w:numId w:val="2"/>
+        </w:numPr>
+        <w:ind w:left="567" w:hanging="283"/>
+        <w:jc w:val="both"/>
+      </w:pPr>
+      <w:r>
+        <w:t xml:space="preserve">Supp6.3: When requested </w:t>
+      </w:r>
+      <w:proofErr w:type="spellStart"/>
+      <w:r>
+        <w:t>company_code</w:t>
+      </w:r>
+      <w:proofErr w:type="spellEnd"/>
+      <w:r>
+        <w:t xml:space="preserve"> is not a valid one. Then Response status should be 400 (Bad Request)</w:t>
+      </w:r>
+    </w:p>
+    <w:p>
+      <w:pPr>
+        <w:jc w:val="both"/>
+      </w:pPr>
+      <w:r>
         <w:rPr>
           <w:b/>
           <w:bCs/>
@@ -522,14 +1356,72 @@
         <w:t xml:space="preserve">: </w:t>
       </w:r>
       <w:r>
-        <w:t>Create a Restful Api which deletes company in database</w:t>
-      </w:r>
-    </w:p>
-    <w:p>
-      <w:pPr>
+        <w:t>Create a Restful A</w:t>
+      </w:r>
+      <w:r>
+        <w:t>PI</w:t>
+      </w:r>
+      <w:r>
+        <w:t xml:space="preserve"> which deletes company in database</w:t>
+      </w:r>
+    </w:p>
+    <w:p>
+      <w:pPr>
+        <w:pStyle w:val="ListParagraph"/>
+        <w:numPr>
+          <w:ilvl w:val="0"/>
+          <w:numId w:val="2"/>
+        </w:numPr>
+        <w:ind w:left="567" w:hanging="283"/>
         <w:jc w:val="both"/>
       </w:pPr>
       <w:r>
+        <w:t xml:space="preserve">Supp6.1:  When requested company is not present in data base. Response Status should be </w:t>
+      </w:r>
+      <w:r>
+        <w:t>404</w:t>
+      </w:r>
+      <w:r>
+        <w:t xml:space="preserve"> (</w:t>
+      </w:r>
+      <w:r>
+        <w:t>Not Found</w:t>
+      </w:r>
+      <w:r>
+        <w:t>)</w:t>
+      </w:r>
+      <w:r>
+        <w:t>. No action should be performed in database.</w:t>
+      </w:r>
+    </w:p>
+    <w:p>
+      <w:pPr>
+        <w:pStyle w:val="ListParagraph"/>
+        <w:numPr>
+          <w:ilvl w:val="0"/>
+          <w:numId w:val="2"/>
+        </w:numPr>
+        <w:ind w:left="567" w:hanging="283"/>
+        <w:jc w:val="both"/>
+      </w:pPr>
+      <w:r>
+        <w:t xml:space="preserve">Supp6.2: When requested company is in database. </w:t>
+      </w:r>
+      <w:r>
+        <w:t xml:space="preserve">This company should be deleted in data base and </w:t>
+      </w:r>
+      <w:r>
+        <w:t xml:space="preserve">Response status should be </w:t>
+      </w:r>
+      <w:r>
+        <w:t xml:space="preserve">200 (OK) </w:t>
+      </w:r>
+    </w:p>
+    <w:p>
+      <w:pPr>
+        <w:jc w:val="both"/>
+      </w:pPr>
+      <w:r>
         <w:rPr>
           <w:b/>
           <w:bCs/>
@@ -577,25 +1469,77 @@
     </w:p>
     <w:p>
       <w:pPr>
+        <w:pStyle w:val="ListParagraph"/>
+        <w:numPr>
+          <w:ilvl w:val="0"/>
+          <w:numId w:val="2"/>
+        </w:numPr>
+        <w:ind w:left="567" w:hanging="283"/>
         <w:jc w:val="both"/>
       </w:pPr>
-    </w:p>
-    <w:p>
-      <w:pPr>
+      <w:r>
+        <w:t>Supp</w:t>
+      </w:r>
+      <w:r>
+        <w:t>9</w:t>
+      </w:r>
+      <w:r>
+        <w:t xml:space="preserve">.1:  </w:t>
+      </w:r>
+      <w:r>
+        <w:t>Create a time scaled area chart. X-axis represents time and Y-axis represents stock value in dollars.</w:t>
+      </w:r>
+    </w:p>
+    <w:p>
+      <w:pPr>
+        <w:pStyle w:val="ListParagraph"/>
+        <w:numPr>
+          <w:ilvl w:val="0"/>
+          <w:numId w:val="2"/>
+        </w:numPr>
+        <w:ind w:left="567" w:hanging="283"/>
         <w:jc w:val="both"/>
       </w:pPr>
-    </w:p>
-    <w:p>
-      <w:r>
-        <w:br w:type="page"/>
-      </w:r>
-    </w:p>
+      <w:r>
+        <w:t>Supp</w:t>
+      </w:r>
+      <w:r>
+        <w:t>9</w:t>
+      </w:r>
+      <w:r>
+        <w:t xml:space="preserve">.1:  </w:t>
+      </w:r>
+      <w:r>
+        <w:t xml:space="preserve">On mouse over on the graph chart. </w:t>
+      </w:r>
+      <w:r>
+        <w:t>Corresponding</w:t>
+      </w:r>
+      <w:r>
+        <w:t xml:space="preserve"> stock value a</w:t>
+      </w:r>
+      <w:r>
+        <w:t>nd time should be shown</w:t>
+      </w:r>
+      <w:r>
+        <w:t xml:space="preserve">. </w:t>
+      </w:r>
+      <w:r>
+        <w:t>On mouse out this section should be hidden.</w:t>
+      </w:r>
+    </w:p>
+    <w:p>
+      <w:pPr>
+        <w:jc w:val="both"/>
+      </w:pPr>
+    </w:p>
+    <w:p/>
     <w:p>
       <w:pPr>
         <w:pStyle w:val="Heading2"/>
         <w:jc w:val="center"/>
       </w:pPr>
-      <w:bookmarkStart w:id="1" w:name="_Toc464984977"/>
+      <w:bookmarkStart w:id="1" w:name="_Toc465080985"/>
       <w:r>
         <w:lastRenderedPageBreak/>
         <w:t>Design</w:t>
@@ -604,6 +1548,236 @@
     </w:p>
     <w:p>
       <w:pPr>
+        <w:pStyle w:val="Heading3"/>
+      </w:pPr>
+      <w:r>
+        <w:t>Stand Alone Java Program</w:t>
+      </w:r>
+    </w:p>
+    <w:p>
+      <w:pPr>
+        <w:jc w:val="both"/>
+      </w:pPr>
+      <w:r>
+        <w:t>This application should get the stock values for all the companies in data base every 5 minutes and should update database.</w:t>
+      </w:r>
+    </w:p>
+    <w:p>
+      <w:pPr>
+        <w:jc w:val="both"/>
+      </w:pPr>
+      <w:r>
+        <w:t xml:space="preserve">Implemented this with </w:t>
+      </w:r>
+      <w:r>
+        <w:rPr>
+          <w:b/>
+          <w:bCs/>
+        </w:rPr>
+        <w:t>Observer Pattern</w:t>
+      </w:r>
+      <w:r>
+        <w:t>.</w:t>
+      </w:r>
+      <w:r>
+        <w:t xml:space="preserve"> Used observer pattern because in this application </w:t>
+      </w:r>
+      <w:r>
+        <w:t xml:space="preserve">addition and deletion of companies should be performed. </w:t>
+      </w:r>
+      <w:r>
+        <w:t>I</w:t>
+      </w:r>
+      <w:r>
+        <w:t>f observer pattern is used there is no need to change or changes in code will be very minimum</w:t>
+      </w:r>
+      <w:r>
+        <w:t xml:space="preserve"> when implementing restful API in web application</w:t>
+      </w:r>
+      <w:r>
+        <w:t>.</w:t>
+      </w:r>
+      <w:r>
+        <w:t xml:space="preserve"> Components are loosely coupled so modification of code will be easy and will be specific to only one or two modules.</w:t>
+      </w:r>
+    </w:p>
+    <w:p>
+      <w:pPr>
+        <w:jc w:val="both"/>
+        <w:rPr>
+          <w:b/>
+          <w:bCs/>
+        </w:rPr>
+      </w:pPr>
+      <w:r>
+        <w:rPr>
+          <w:b/>
+          <w:bCs/>
+        </w:rPr>
+        <w:t>Object Oriented Design</w:t>
+      </w:r>
+    </w:p>
+    <w:p>
+      <w:pPr>
+        <w:jc w:val="both"/>
+        <w:rPr>
+          <w:b/>
+          <w:bCs/>
+        </w:rPr>
+      </w:pPr>
+      <w:r>
+        <w:rPr>
+          <w:b/>
+          <w:bCs/>
+          <w:noProof/>
+          <w:lang w:eastAsia="en-IN"/>
+        </w:rPr>
+        <w:drawing>
+          <wp:inline distT="0" distB="0" distL="0" distR="0">
+            <wp:extent cx="6390640" cy="4370070"/>
+            <wp:effectExtent l="0" t="0" r="0" b="0"/>
+            <wp:docPr id="3" name="Picture 3" descr="C:\Users\eswar\Desktop\ClassDiagram.png"/>
+            <wp:cNvGraphicFramePr>
+              <a:graphicFrameLocks xmlns:a="http://schemas.openxmlformats.org/drawingml/2006/main" noChangeAspect="1"/>
+            </wp:cNvGraphicFramePr>
+            <a:graphic xmlns:a="http://schemas.openxmlformats.org/drawingml/2006/main">
+              <a:graphicData uri="http://schemas.openxmlformats.org/drawingml/2006/picture">
+                <pic:pic xmlns:pic="http://schemas.openxmlformats.org/drawingml/2006/picture">
+                  <pic:nvPicPr>
+                    <pic:cNvPr id="0" name="Picture 2" descr="C:\Users\eswar\Desktop\ClassDiagram.png"/>
+                    <pic:cNvPicPr>
+                      <a:picLocks noChangeAspect="1" noChangeArrowheads="1"/>
+                    </pic:cNvPicPr>
+                  </pic:nvPicPr>
+                  <pic:blipFill>
+                    <a:blip r:embed="rId6">
+                      <a:extLst>
+                        <a:ext uri="{28A0092B-C50C-407E-A947-70E740481C1C}">
+                          <a14:useLocalDpi xmlns:a14="http://schemas.microsoft.com/office/drawing/2010/main" val="0"/>
+                        </a:ext>
+                      </a:extLst>
+                    </a:blip>
+                    <a:srcRect/>
+                    <a:stretch>
+                      <a:fillRect/>
+                    </a:stretch>
+                  </pic:blipFill>
+                  <pic:spPr bwMode="auto">
+                    <a:xfrm>
+                      <a:off x="0" y="0"/>
+                      <a:ext cx="6390640" cy="4370070"/>
+                    </a:xfrm>
+                    <a:prstGeom prst="rect">
+                      <a:avLst/>
+                    </a:prstGeom>
+                    <a:noFill/>
+                    <a:ln>
+                      <a:noFill/>
+                    </a:ln>
+                  </pic:spPr>
+                </pic:pic>
+              </a:graphicData>
+            </a:graphic>
+          </wp:inline>
+        </w:drawing>
+      </w:r>
+    </w:p>
+    <w:p>
+      <w:pPr>
+        <w:jc w:val="both"/>
+        <w:rPr>
+          <w:b/>
+          <w:bCs/>
+        </w:rPr>
+      </w:pPr>
+    </w:p>
+    <w:p>
+      <w:pPr>
+        <w:jc w:val="both"/>
+        <w:rPr>
+          <w:b/>
+          <w:bCs/>
+        </w:rPr>
+      </w:pPr>
+    </w:p>
+    <w:p>
+      <w:pPr>
+        <w:jc w:val="both"/>
+        <w:rPr>
+          <w:b/>
+          <w:bCs/>
+        </w:rPr>
+      </w:pPr>
+      <w:bookmarkStart w:id="2" w:name="_GoBack"/>
+      <w:bookmarkEnd w:id="2"/>
+    </w:p>
+    <w:p>
+      <w:pPr>
+        <w:pStyle w:val="Heading3"/>
+      </w:pPr>
+      <w:r>
+        <w:lastRenderedPageBreak/>
+        <w:t>Web Application with Rest API</w:t>
+      </w:r>
+    </w:p>
+    <w:p>
+      <w:r>
+        <w:rPr>
+          <w:noProof/>
+          <w:lang w:eastAsia="en-IN"/>
+        </w:rPr>
+        <w:drawing>
+          <wp:inline distT="0" distB="0" distL="0" distR="0">
+            <wp:extent cx="6390640" cy="3096086"/>
+            <wp:effectExtent l="0" t="0" r="0" b="0"/>
+            <wp:docPr id="4" name="Picture 4" descr="C:\Users\eswar\Desktop\ClassDiagram.png"/>
+            <wp:cNvGraphicFramePr>
+              <a:graphicFrameLocks xmlns:a="http://schemas.openxmlformats.org/drawingml/2006/main" noChangeAspect="1"/>
+            </wp:cNvGraphicFramePr>
+            <a:graphic xmlns:a="http://schemas.openxmlformats.org/drawingml/2006/main">
+              <a:graphicData uri="http://schemas.openxmlformats.org/drawingml/2006/picture">
+                <pic:pic xmlns:pic="http://schemas.openxmlformats.org/drawingml/2006/picture">
+                  <pic:nvPicPr>
+                    <pic:cNvPr id="0" name="Picture 3" descr="C:\Users\eswar\Desktop\ClassDiagram.png"/>
+                    <pic:cNvPicPr>
+                      <a:picLocks noChangeAspect="1" noChangeArrowheads="1"/>
+                    </pic:cNvPicPr>
+                  </pic:nvPicPr>
+                  <pic:blipFill>
+                    <a:blip r:embed="rId7">
+                      <a:extLst>
+                        <a:ext uri="{28A0092B-C50C-407E-A947-70E740481C1C}">
+                          <a14:useLocalDpi xmlns:a14="http://schemas.microsoft.com/office/drawing/2010/main" val="0"/>
+                        </a:ext>
+                      </a:extLst>
+                    </a:blip>
+                    <a:srcRect/>
+                    <a:stretch>
+                      <a:fillRect/>
+                    </a:stretch>
+                  </pic:blipFill>
+                  <pic:spPr bwMode="auto">
+                    <a:xfrm>
+                      <a:off x="0" y="0"/>
+                      <a:ext cx="6390640" cy="3096086"/>
+                    </a:xfrm>
+                    <a:prstGeom prst="rect">
+                      <a:avLst/>
+                    </a:prstGeom>
+                    <a:noFill/>
+                    <a:ln>
+                      <a:noFill/>
+                    </a:ln>
+                  </pic:spPr>
+                </pic:pic>
+              </a:graphicData>
+            </a:graphic>
+          </wp:inline>
+        </w:drawing>
+      </w:r>
+    </w:p>
+    <w:p>
+      <w:pPr>
         <w:rPr>
           <w:b/>
           <w:bCs/>
@@ -637,30 +1811,40 @@
       <w:pPr>
         <w:pStyle w:val="Heading2"/>
       </w:pPr>
-      <w:bookmarkStart w:id="2" w:name="_Toc464984978"/>
+      <w:bookmarkStart w:id="3" w:name="_Toc465080986"/>
       <w:r>
         <w:t>Implementation</w:t>
       </w:r>
-      <w:bookmarkEnd w:id="2"/>
+      <w:bookmarkEnd w:id="3"/>
     </w:p>
     <w:p/>
     <w:p>
+      <w:bookmarkStart w:id="4" w:name="_Toc465080987"/>
       <w:r>
         <w:rPr>
           <w:rStyle w:val="Heading3Char"/>
         </w:rPr>
         <w:t>Get Company List</w:t>
       </w:r>
+      <w:bookmarkEnd w:id="4"/>
       <w:r>
         <w:t xml:space="preserve"> – OK (200), No Content (204)</w:t>
       </w:r>
     </w:p>
     <w:p>
+      <w:bookmarkStart w:id="5" w:name="_Toc465080988"/>
       <w:r>
         <w:rPr>
           <w:rStyle w:val="Heading3Char"/>
         </w:rPr>
-        <w:t xml:space="preserve">Get Company History </w:t>
+        <w:t>Get Company History</w:t>
+      </w:r>
+      <w:bookmarkEnd w:id="5"/>
+      <w:r>
+        <w:rPr>
+          <w:rStyle w:val="Heading3Char"/>
+        </w:rPr>
+        <w:t xml:space="preserve"> </w:t>
       </w:r>
       <w:r>
         <w:t>– OK</w:t>
@@ -673,12 +1857,14 @@
       </w:r>
     </w:p>
     <w:p>
+      <w:bookmarkStart w:id="6" w:name="_Toc465080989"/>
       <w:r>
         <w:rPr>
           <w:rStyle w:val="Heading3Char"/>
         </w:rPr>
         <w:t>Create new Company</w:t>
       </w:r>
+      <w:bookmarkEnd w:id="6"/>
       <w:r>
         <w:t xml:space="preserve"> – Created</w:t>
       </w:r>
@@ -726,7 +1912,15 @@
     </w:p>
     <w:p>
       <w:r>
-        <w:t xml:space="preserve"> "companyCode":"GOOG"</w:t>
+        <w:t xml:space="preserve"> "</w:t>
+      </w:r>
+      <w:proofErr w:type="spellStart"/>
+      <w:r>
+        <w:t>companyCode</w:t>
+      </w:r>
+      <w:proofErr w:type="spellEnd"/>
+      <w:r>
+        <w:t>":"GOOG"</w:t>
       </w:r>
     </w:p>
     <w:p>
@@ -734,6 +1928,21 @@
         <w:t>}</w:t>
       </w:r>
     </w:p>
+    <w:p>
+      <w:pPr>
+        <w:ind w:left="720" w:hanging="720"/>
+      </w:pPr>
+      <w:r>
+        <w:t>http://localhost:8080</w:t>
+      </w:r>
+      <w:r>
+        <w:t>/MonitorStockPrice/rest/yahoostocks/</w:t>
+      </w:r>
+      <w:r>
+        <w:t>new_company</w:t>
+      </w:r>
+    </w:p>
+    <w:p/>
     <w:p>
       <w:r>
         <w:rPr>
@@ -741,7 +1950,7 @@
           <w:lang w:eastAsia="en-IN"/>
         </w:rPr>
         <w:drawing>
-          <wp:inline distT="0" distB="0" distL="0" distR="0" wp14:anchorId="3014DDC4" wp14:editId="068504A4">
+          <wp:inline distT="0" distB="0" distL="0" distR="0" wp14:anchorId="0F21BBE8" wp14:editId="1C327140">
             <wp:extent cx="5731510" cy="2797810"/>
             <wp:effectExtent l="0" t="0" r="0" b="0"/>
             <wp:docPr id="5" name="Picture 5"/>
@@ -756,7 +1965,7 @@
                     <pic:cNvPicPr/>
                   </pic:nvPicPr>
                   <pic:blipFill>
-                    <a:blip r:embed="rId6"/>
+                    <a:blip r:embed="rId8"/>
                     <a:stretch>
                       <a:fillRect/>
                     </a:stretch>
@@ -778,12 +1987,14 @@
       </w:r>
     </w:p>
     <w:p>
+      <w:bookmarkStart w:id="7" w:name="_Toc465080990"/>
       <w:r>
         <w:rPr>
           <w:rStyle w:val="Heading3Char"/>
         </w:rPr>
         <w:t>Delete Company</w:t>
       </w:r>
+      <w:bookmarkEnd w:id="7"/>
       <w:r>
         <w:t xml:space="preserve"> – Not Found (404), </w:t>
       </w:r>
@@ -802,7 +2013,6 @@
         <w:t>Maven build -- clean test</w:t>
       </w:r>
     </w:p>
-    <w:p/>
     <w:p>
       <w:r>
         <w:t>http://localhost:8082/MonitorStockPrice/rest/yahoostocks/getCompanies</w:t>
@@ -839,7 +2049,18 @@
           <w:szCs w:val="20"/>
           <w:highlight w:val="lightGray"/>
         </w:rPr>
-        <w:t xml:space="preserve">       System.</w:t>
+        <w:t xml:space="preserve">       </w:t>
+      </w:r>
+      <w:proofErr w:type="spellStart"/>
+      <w:r>
+        <w:rPr>
+          <w:rFonts w:ascii="Courier New" w:hAnsi="Courier New" w:cs="Courier New"/>
+          <w:color w:val="000000"/>
+          <w:sz w:val="20"/>
+          <w:szCs w:val="20"/>
+          <w:highlight w:val="lightGray"/>
+        </w:rPr>
+        <w:t>System.</w:t>
       </w:r>
       <w:r>
         <w:rPr>
@@ -853,6 +2074,7 @@
         </w:rPr>
         <w:t>setProperty</w:t>
       </w:r>
+      <w:proofErr w:type="spellEnd"/>
       <w:r>
         <w:rPr>
           <w:rFonts w:ascii="Courier New" w:hAnsi="Courier New" w:cs="Courier New"/>
@@ -871,7 +2093,29 @@
           <w:szCs w:val="20"/>
           <w:highlight w:val="lightGray"/>
         </w:rPr>
-        <w:t>"rootPath"</w:t>
+        <w:t>"</w:t>
+      </w:r>
+      <w:proofErr w:type="spellStart"/>
+      <w:r>
+        <w:rPr>
+          <w:rFonts w:ascii="Courier New" w:hAnsi="Courier New" w:cs="Courier New"/>
+          <w:color w:val="2A00FF"/>
+          <w:sz w:val="20"/>
+          <w:szCs w:val="20"/>
+          <w:highlight w:val="lightGray"/>
+        </w:rPr>
+        <w:t>rootPath</w:t>
+      </w:r>
+      <w:proofErr w:type="spellEnd"/>
+      <w:r>
+        <w:rPr>
+          <w:rFonts w:ascii="Courier New" w:hAnsi="Courier New" w:cs="Courier New"/>
+          <w:color w:val="2A00FF"/>
+          <w:sz w:val="20"/>
+          <w:szCs w:val="20"/>
+          <w:highlight w:val="lightGray"/>
+        </w:rPr>
+        <w:t>"</w:t>
       </w:r>
       <w:r>
         <w:rPr>
@@ -883,6 +2127,8 @@
         </w:rPr>
         <w:t xml:space="preserve">, </w:t>
       </w:r>
+      <w:proofErr w:type="spellStart"/>
+      <w:proofErr w:type="gramStart"/>
       <w:r>
         <w:rPr>
           <w:rFonts w:ascii="Courier New" w:hAnsi="Courier New" w:cs="Courier New"/>
@@ -901,7 +2147,19 @@
           <w:szCs w:val="20"/>
           <w:highlight w:val="lightGray"/>
         </w:rPr>
-        <w:t>.getRealPath(</w:t>
+        <w:t>.getRealPath</w:t>
+      </w:r>
+      <w:proofErr w:type="spellEnd"/>
+      <w:proofErr w:type="gramEnd"/>
+      <w:r>
+        <w:rPr>
+          <w:rFonts w:ascii="Courier New" w:hAnsi="Courier New" w:cs="Courier New"/>
+          <w:color w:val="000000"/>
+          <w:sz w:val="20"/>
+          <w:szCs w:val="20"/>
+          <w:highlight w:val="lightGray"/>
+        </w:rPr>
+        <w:t>(</w:t>
       </w:r>
       <w:r>
         <w:rPr>
@@ -951,27 +2209,37 @@
         <w:pStyle w:val="Heading2"/>
         <w:jc w:val="center"/>
       </w:pPr>
-      <w:bookmarkStart w:id="3" w:name="_Toc464984979"/>
+      <w:bookmarkStart w:id="8" w:name="_Toc465080991"/>
       <w:r>
         <w:lastRenderedPageBreak/>
         <w:t>Testing</w:t>
       </w:r>
-      <w:bookmarkEnd w:id="3"/>
+      <w:bookmarkEnd w:id="8"/>
     </w:p>
     <w:p>
       <w:pPr>
         <w:pStyle w:val="Heading3"/>
       </w:pPr>
+      <w:bookmarkStart w:id="9" w:name="_Toc465080992"/>
       <w:r>
         <w:t>Unit Testing:</w:t>
       </w:r>
+      <w:bookmarkEnd w:id="9"/>
       <w:r>
         <w:t xml:space="preserve"> </w:t>
       </w:r>
     </w:p>
     <w:p>
       <w:r>
-        <w:t>Added Junit test cases for all service layer modules. For each module possible success scenarios  and failure scenarios are tested</w:t>
+        <w:t xml:space="preserve">Added Junit test cases for all service layer modules. For each module possible success </w:t>
+      </w:r>
+      <w:proofErr w:type="gramStart"/>
+      <w:r>
+        <w:t>scenarios  and</w:t>
+      </w:r>
+      <w:proofErr w:type="gramEnd"/>
+      <w:r>
+        <w:t xml:space="preserve"> failure scenarios are tested</w:t>
       </w:r>
     </w:p>
     <w:p>
@@ -981,7 +2249,7 @@
           <w:lang w:eastAsia="en-IN"/>
         </w:rPr>
         <w:drawing>
-          <wp:inline distT="0" distB="0" distL="0" distR="0" wp14:anchorId="014B81AF" wp14:editId="5CB4C279">
+          <wp:inline distT="0" distB="0" distL="0" distR="0" wp14:anchorId="562F600B" wp14:editId="72845DE2">
             <wp:extent cx="5731510" cy="1484630"/>
             <wp:effectExtent l="0" t="0" r="0" b="0"/>
             <wp:docPr id="1" name="Picture 1"/>
@@ -996,7 +2264,7 @@
                     <pic:cNvPicPr/>
                   </pic:nvPicPr>
                   <pic:blipFill>
-                    <a:blip r:embed="rId7"/>
+                    <a:blip r:embed="rId9"/>
                     <a:stretch>
                       <a:fillRect/>
                     </a:stretch>
@@ -1019,29 +2287,47 @@
     </w:p>
     <w:p/>
     <w:p>
+      <w:proofErr w:type="spellStart"/>
       <w:r>
         <w:t>Restassured</w:t>
       </w:r>
-      <w:bookmarkStart w:id="4" w:name="_GoBack"/>
-      <w:bookmarkEnd w:id="4"/>
+      <w:proofErr w:type="spellEnd"/>
     </w:p>
     <w:p/>
     <w:p>
       <w:pPr>
         <w:pStyle w:val="Heading3"/>
       </w:pPr>
+      <w:bookmarkStart w:id="10" w:name="_Toc465080993"/>
       <w:r>
         <w:t>Functional Testing:</w:t>
       </w:r>
-    </w:p>
-    <w:p>
-      <w:r>
-        <w:t xml:space="preserve">After implementing the application. Developed Restful apis are tested manually from Postman. </w:t>
-      </w:r>
-    </w:p>
-    <w:p>
-      <w:r>
-        <w:t>Tested apis with possible inputs and validated them by comparing expected output and actual output</w:t>
+      <w:bookmarkEnd w:id="10"/>
+    </w:p>
+    <w:p>
+      <w:r>
+        <w:t xml:space="preserve">After implementing the application. Developed Restful </w:t>
+      </w:r>
+      <w:proofErr w:type="spellStart"/>
+      <w:r>
+        <w:t>apis</w:t>
+      </w:r>
+      <w:proofErr w:type="spellEnd"/>
+      <w:r>
+        <w:t xml:space="preserve"> are tested manually from Postman. </w:t>
+      </w:r>
+    </w:p>
+    <w:p>
+      <w:r>
+        <w:t xml:space="preserve">Tested </w:t>
+      </w:r>
+      <w:proofErr w:type="spellStart"/>
+      <w:r>
+        <w:t>apis</w:t>
+      </w:r>
+      <w:proofErr w:type="spellEnd"/>
+      <w:r>
+        <w:t xml:space="preserve"> with possible inputs and validated them by comparing expected output and actual output</w:t>
       </w:r>
     </w:p>
     <w:p>
@@ -1066,9 +2352,11 @@
       <w:pPr>
         <w:pStyle w:val="Heading2"/>
       </w:pPr>
+      <w:bookmarkStart w:id="11" w:name="_Toc465080994"/>
       <w:r>
         <w:t>Version Control</w:t>
       </w:r>
+      <w:bookmarkEnd w:id="11"/>
     </w:p>
     <w:p>
       <w:r>
@@ -1097,10 +2385,12 @@
       <w:pPr>
         <w:pStyle w:val="Heading2"/>
       </w:pPr>
+      <w:bookmarkStart w:id="12" w:name="_Toc465080995"/>
       <w:r>
         <w:lastRenderedPageBreak/>
         <w:t>User Guide</w:t>
       </w:r>
+      <w:bookmarkEnd w:id="12"/>
     </w:p>
     <w:p>
       <w:pPr>
@@ -1124,7 +2414,7 @@
     <w:p/>
     <w:sectPr>
       <w:pgSz w:w="11906" w:h="16838"/>
-      <w:pgMar w:top="1440" w:right="1440" w:bottom="1440" w:left="1440" w:header="708" w:footer="708" w:gutter="0"/>
+      <w:pgMar w:top="709" w:right="849" w:bottom="851" w:left="993" w:header="708" w:footer="708" w:gutter="0"/>
       <w:cols w:space="708"/>
       <w:docGrid w:linePitch="360"/>
     </w:sectPr>
@@ -1135,16 +2425,16 @@
 <file path=word/numbering.xml><?xml version="1.0" encoding="utf-8"?>
 <w:numbering xmlns:wpc="http://schemas.microsoft.com/office/word/2010/wordprocessingCanvas" xmlns:cx="http://schemas.microsoft.com/office/drawing/2014/chartex" xmlns:cx1="http://schemas.microsoft.com/office/drawing/2015/9/8/chartex" xmlns:cx2="http://schemas.microsoft.com/office/drawing/2015/10/21/chartex" xmlns:mc="http://schemas.openxmlformats.org/markup-compatibility/2006" xmlns:o="urn:schemas-microsoft-com:office:office" xmlns:r="http://schemas.openxmlformats.org/officeDocument/2006/relationships" xmlns:m="http://schemas.openxmlformats.org/officeDocument/2006/math" xmlns:v="urn:schemas-microsoft-com:vml" xmlns:wp14="http://schemas.microsoft.com/office/word/2010/wordprocessingDrawing" xmlns:wp="http://schemas.openxmlformats.org/drawingml/2006/wordprocessingDrawing" xmlns:w10="urn:schemas-microsoft-com:office:word" xmlns:w="http://schemas.openxmlformats.org/wordprocessingml/2006/main" xmlns:w14="http://schemas.microsoft.com/office/word/2010/wordml" xmlns:w15="http://schemas.microsoft.com/office/word/2012/wordml" xmlns:w16se="http://schemas.microsoft.com/office/word/2015/wordml/symex" xmlns:wpg="http://schemas.microsoft.com/office/word/2010/wordprocessingGroup" xmlns:wpi="http://schemas.microsoft.com/office/word/2010/wordprocessingInk" xmlns:wne="http://schemas.microsoft.com/office/word/2006/wordml" xmlns:wps="http://schemas.microsoft.com/office/word/2010/wordprocessingShape" mc:Ignorable="w14 w15 w16se wp14">
   <w:abstractNum w:abstractNumId="0" w15:restartNumberingAfterBreak="0">
-    <w:nsid w:val="550F61D2"/>
+    <w:nsid w:val="3B282DE4"/>
     <w:multiLevelType w:val="hybridMultilevel"/>
-    <w:tmpl w:val="273EE112"/>
+    <w:tmpl w:val="92AE810C"/>
     <w:lvl w:ilvl="0" w:tplc="40090001">
       <w:start w:val="1"/>
       <w:numFmt w:val="bullet"/>
       <w:lvlText w:val=""/>
       <w:lvlJc w:val="left"/>
       <w:pPr>
-        <w:ind w:left="720" w:hanging="360"/>
+        <w:ind w:left="1440" w:hanging="360"/>
       </w:pPr>
       <w:rPr>
         <w:rFonts w:ascii="Symbol" w:hAnsi="Symbol" w:hint="default"/>
@@ -1156,7 +2446,7 @@
       <w:lvlText w:val="o"/>
       <w:lvlJc w:val="left"/>
       <w:pPr>
-        <w:ind w:left="1440" w:hanging="360"/>
+        <w:ind w:left="2160" w:hanging="360"/>
       </w:pPr>
       <w:rPr>
         <w:rFonts w:ascii="Courier New" w:hAnsi="Courier New" w:cs="Courier New" w:hint="default"/>
@@ -1168,7 +2458,7 @@
       <w:lvlText w:val=""/>
       <w:lvlJc w:val="left"/>
       <w:pPr>
-        <w:ind w:left="2160" w:hanging="360"/>
+        <w:ind w:left="2880" w:hanging="360"/>
       </w:pPr>
       <w:rPr>
         <w:rFonts w:ascii="Wingdings" w:hAnsi="Wingdings" w:hint="default"/>
@@ -1180,7 +2470,7 @@
       <w:lvlText w:val=""/>
       <w:lvlJc w:val="left"/>
       <w:pPr>
-        <w:ind w:left="2880" w:hanging="360"/>
+        <w:ind w:left="3600" w:hanging="360"/>
       </w:pPr>
       <w:rPr>
         <w:rFonts w:ascii="Symbol" w:hAnsi="Symbol" w:hint="default"/>
@@ -1192,7 +2482,7 @@
       <w:lvlText w:val="o"/>
       <w:lvlJc w:val="left"/>
       <w:pPr>
-        <w:ind w:left="3600" w:hanging="360"/>
+        <w:ind w:left="4320" w:hanging="360"/>
       </w:pPr>
       <w:rPr>
         <w:rFonts w:ascii="Courier New" w:hAnsi="Courier New" w:cs="Courier New" w:hint="default"/>
@@ -1204,7 +2494,7 @@
       <w:lvlText w:val=""/>
       <w:lvlJc w:val="left"/>
       <w:pPr>
-        <w:ind w:left="4320" w:hanging="360"/>
+        <w:ind w:left="5040" w:hanging="360"/>
       </w:pPr>
       <w:rPr>
         <w:rFonts w:ascii="Wingdings" w:hAnsi="Wingdings" w:hint="default"/>
@@ -1216,7 +2506,7 @@
       <w:lvlText w:val=""/>
       <w:lvlJc w:val="left"/>
       <w:pPr>
-        <w:ind w:left="5040" w:hanging="360"/>
+        <w:ind w:left="5760" w:hanging="360"/>
       </w:pPr>
       <w:rPr>
         <w:rFonts w:ascii="Symbol" w:hAnsi="Symbol" w:hint="default"/>
@@ -1228,7 +2518,7 @@
       <w:lvlText w:val="o"/>
       <w:lvlJc w:val="left"/>
       <w:pPr>
-        <w:ind w:left="5760" w:hanging="360"/>
+        <w:ind w:left="6480" w:hanging="360"/>
       </w:pPr>
       <w:rPr>
         <w:rFonts w:ascii="Courier New" w:hAnsi="Courier New" w:cs="Courier New" w:hint="default"/>
@@ -1240,6 +2530,119 @@
       <w:lvlText w:val=""/>
       <w:lvlJc w:val="left"/>
       <w:pPr>
+        <w:ind w:left="7200" w:hanging="360"/>
+      </w:pPr>
+      <w:rPr>
+        <w:rFonts w:ascii="Wingdings" w:hAnsi="Wingdings" w:hint="default"/>
+      </w:rPr>
+    </w:lvl>
+  </w:abstractNum>
+  <w:abstractNum w:abstractNumId="1" w15:restartNumberingAfterBreak="0">
+    <w:nsid w:val="550F61D2"/>
+    <w:multiLevelType w:val="hybridMultilevel"/>
+    <w:tmpl w:val="273EE112"/>
+    <w:lvl w:ilvl="0" w:tplc="40090001">
+      <w:start w:val="1"/>
+      <w:numFmt w:val="bullet"/>
+      <w:lvlText w:val=""/>
+      <w:lvlJc w:val="left"/>
+      <w:pPr>
+        <w:ind w:left="720" w:hanging="360"/>
+      </w:pPr>
+      <w:rPr>
+        <w:rFonts w:ascii="Symbol" w:hAnsi="Symbol" w:hint="default"/>
+      </w:rPr>
+    </w:lvl>
+    <w:lvl w:ilvl="1" w:tplc="40090003" w:tentative="1">
+      <w:start w:val="1"/>
+      <w:numFmt w:val="bullet"/>
+      <w:lvlText w:val="o"/>
+      <w:lvlJc w:val="left"/>
+      <w:pPr>
+        <w:ind w:left="1440" w:hanging="360"/>
+      </w:pPr>
+      <w:rPr>
+        <w:rFonts w:ascii="Courier New" w:hAnsi="Courier New" w:cs="Courier New" w:hint="default"/>
+      </w:rPr>
+    </w:lvl>
+    <w:lvl w:ilvl="2" w:tplc="40090005" w:tentative="1">
+      <w:start w:val="1"/>
+      <w:numFmt w:val="bullet"/>
+      <w:lvlText w:val=""/>
+      <w:lvlJc w:val="left"/>
+      <w:pPr>
+        <w:ind w:left="2160" w:hanging="360"/>
+      </w:pPr>
+      <w:rPr>
+        <w:rFonts w:ascii="Wingdings" w:hAnsi="Wingdings" w:hint="default"/>
+      </w:rPr>
+    </w:lvl>
+    <w:lvl w:ilvl="3" w:tplc="40090001" w:tentative="1">
+      <w:start w:val="1"/>
+      <w:numFmt w:val="bullet"/>
+      <w:lvlText w:val=""/>
+      <w:lvlJc w:val="left"/>
+      <w:pPr>
+        <w:ind w:left="2880" w:hanging="360"/>
+      </w:pPr>
+      <w:rPr>
+        <w:rFonts w:ascii="Symbol" w:hAnsi="Symbol" w:hint="default"/>
+      </w:rPr>
+    </w:lvl>
+    <w:lvl w:ilvl="4" w:tplc="40090003" w:tentative="1">
+      <w:start w:val="1"/>
+      <w:numFmt w:val="bullet"/>
+      <w:lvlText w:val="o"/>
+      <w:lvlJc w:val="left"/>
+      <w:pPr>
+        <w:ind w:left="3600" w:hanging="360"/>
+      </w:pPr>
+      <w:rPr>
+        <w:rFonts w:ascii="Courier New" w:hAnsi="Courier New" w:cs="Courier New" w:hint="default"/>
+      </w:rPr>
+    </w:lvl>
+    <w:lvl w:ilvl="5" w:tplc="40090005" w:tentative="1">
+      <w:start w:val="1"/>
+      <w:numFmt w:val="bullet"/>
+      <w:lvlText w:val=""/>
+      <w:lvlJc w:val="left"/>
+      <w:pPr>
+        <w:ind w:left="4320" w:hanging="360"/>
+      </w:pPr>
+      <w:rPr>
+        <w:rFonts w:ascii="Wingdings" w:hAnsi="Wingdings" w:hint="default"/>
+      </w:rPr>
+    </w:lvl>
+    <w:lvl w:ilvl="6" w:tplc="40090001" w:tentative="1">
+      <w:start w:val="1"/>
+      <w:numFmt w:val="bullet"/>
+      <w:lvlText w:val=""/>
+      <w:lvlJc w:val="left"/>
+      <w:pPr>
+        <w:ind w:left="5040" w:hanging="360"/>
+      </w:pPr>
+      <w:rPr>
+        <w:rFonts w:ascii="Symbol" w:hAnsi="Symbol" w:hint="default"/>
+      </w:rPr>
+    </w:lvl>
+    <w:lvl w:ilvl="7" w:tplc="40090003" w:tentative="1">
+      <w:start w:val="1"/>
+      <w:numFmt w:val="bullet"/>
+      <w:lvlText w:val="o"/>
+      <w:lvlJc w:val="left"/>
+      <w:pPr>
+        <w:ind w:left="5760" w:hanging="360"/>
+      </w:pPr>
+      <w:rPr>
+        <w:rFonts w:ascii="Courier New" w:hAnsi="Courier New" w:cs="Courier New" w:hint="default"/>
+      </w:rPr>
+    </w:lvl>
+    <w:lvl w:ilvl="8" w:tplc="40090005" w:tentative="1">
+      <w:start w:val="1"/>
+      <w:numFmt w:val="bullet"/>
+      <w:lvlText w:val=""/>
+      <w:lvlJc w:val="left"/>
+      <w:pPr>
         <w:ind w:left="6480" w:hanging="360"/>
       </w:pPr>
       <w:rPr>
@@ -1248,6 +2651,9 @@
     </w:lvl>
   </w:abstractNum>
   <w:num w:numId="1">
+    <w:abstractNumId w:val="1"/>
+  </w:num>
+  <w:num w:numId="2">
     <w:abstractNumId w:val="0"/>
   </w:num>
 </w:numbering>
@@ -1830,6 +3236,19 @@
       <w:contextualSpacing/>
     </w:pPr>
   </w:style>
+  <w:style w:type="paragraph" w:styleId="TOC3">
+    <w:name w:val="toc 3"/>
+    <w:basedOn w:val="Normal"/>
+    <w:next w:val="Normal"/>
+    <w:autoRedefine/>
+    <w:uiPriority w:val="39"/>
+    <w:unhideWhenUsed/>
+    <w:rsid w:val="00235B1E"/>
+    <w:pPr>
+      <w:spacing w:after="100"/>
+      <w:ind w:left="440"/>
+    </w:pPr>
+  </w:style>
 </w:styles>
 </file>
 
@@ -2099,7 +3518,7 @@
 </file>
 
 <file path=customXml/itemProps1.xml><?xml version="1.0" encoding="utf-8"?>
-<ds:datastoreItem xmlns:ds="http://schemas.openxmlformats.org/officeDocument/2006/customXml" ds:itemID="{ADB0BB5C-7A90-4EF5-A41D-BAEE71143AC8}">
+<ds:datastoreItem xmlns:ds="http://schemas.openxmlformats.org/officeDocument/2006/customXml" ds:itemID="{B020A5B3-B728-484B-AA25-2A09ECB62104}">
   <ds:schemaRefs>
     <ds:schemaRef ds:uri="http://schemas.openxmlformats.org/officeDocument/2006/bibliography"/>
   </ds:schemaRefs>

</xml_diff>

<commit_message>
Added more comments for few methods
</commit_message>
<xml_diff>
--- a/Design_Implementation.docx
+++ b/Design_Implementation.docx
@@ -5,14 +5,7 @@
     <w:p/>
     <w:sdt>
       <w:sdtPr>
-        <w:rPr>
-          <w:rFonts w:asciiTheme="minorHAnsi" w:eastAsiaTheme="minorHAnsi" w:hAnsiTheme="minorHAnsi" w:cstheme="minorBidi"/>
-          <w:color w:val="auto"/>
-          <w:sz w:val="22"/>
-          <w:szCs w:val="22"/>
-          <w:lang w:val="en-IN" w:bidi="te-IN"/>
-        </w:rPr>
-        <w:id w:val="-1469277798"/>
+        <w:id w:val="-488170686"/>
         <w:docPartObj>
           <w:docPartGallery w:val="Table of Contents"/>
           <w:docPartUnique/>
@@ -20,9 +13,14 @@
       </w:sdtPr>
       <w:sdtEndPr>
         <w:rPr>
+          <w:rFonts w:asciiTheme="minorHAnsi" w:eastAsiaTheme="minorHAnsi" w:hAnsiTheme="minorHAnsi" w:cstheme="minorBidi"/>
           <w:b/>
           <w:bCs/>
           <w:noProof/>
+          <w:color w:val="auto"/>
+          <w:sz w:val="22"/>
+          <w:szCs w:val="22"/>
+          <w:lang w:val="en-IN" w:bidi="te-IN"/>
         </w:rPr>
       </w:sdtEndPr>
       <w:sdtContent>
@@ -31,7 +29,7 @@
             <w:pStyle w:val="TOCHeading"/>
           </w:pPr>
           <w:r>
-            <w:t>Contents</w:t>
+            <w:t>Table of Contents</w:t>
           </w:r>
         </w:p>
         <w:p>
@@ -55,10 +53,12 @@
           <w:r>
             <w:fldChar w:fldCharType="separate"/>
           </w:r>
-          <w:hyperlink w:anchor="_Toc465080984" w:history="1">
+          <w:hyperlink w:anchor="_Toc465090833" w:history="1">
             <w:r>
               <w:rPr>
                 <w:rStyle w:val="Hyperlink"/>
+                <w:b/>
+                <w:bCs/>
                 <w:noProof/>
               </w:rPr>
               <w:t>Requirements Mapping</w:t>
@@ -82,7 +82,7 @@
                 <w:noProof/>
                 <w:webHidden/>
               </w:rPr>
-              <w:instrText xml:space="preserve"> PAGEREF _Toc465080984 \h </w:instrText>
+              <w:instrText xml:space="preserve"> PAGEREF _Toc465090833 \h </w:instrText>
             </w:r>
             <w:r>
               <w:rPr>
@@ -125,10 +125,12 @@
               <w:lang w:eastAsia="en-IN"/>
             </w:rPr>
           </w:pPr>
-          <w:hyperlink w:anchor="_Toc465080985" w:history="1">
+          <w:hyperlink w:anchor="_Toc465090834" w:history="1">
             <w:r>
               <w:rPr>
                 <w:rStyle w:val="Hyperlink"/>
+                <w:b/>
+                <w:bCs/>
                 <w:noProof/>
               </w:rPr>
               <w:t>Design</w:t>
@@ -152,7 +154,7 @@
                 <w:noProof/>
                 <w:webHidden/>
               </w:rPr>
-              <w:instrText xml:space="preserve"> PAGEREF _Toc465080985 \h </w:instrText>
+              <w:instrText xml:space="preserve"> PAGEREF _Toc465090834 \h </w:instrText>
             </w:r>
             <w:r>
               <w:rPr>
@@ -172,7 +174,151 @@
                 <w:noProof/>
                 <w:webHidden/>
               </w:rPr>
-              <w:t>4</w:t>
+              <w:t>3</w:t>
+            </w:r>
+            <w:r>
+              <w:rPr>
+                <w:noProof/>
+                <w:webHidden/>
+              </w:rPr>
+              <w:fldChar w:fldCharType="end"/>
+            </w:r>
+          </w:hyperlink>
+        </w:p>
+        <w:p>
+          <w:pPr>
+            <w:pStyle w:val="TOC3"/>
+            <w:tabs>
+              <w:tab w:val="right" w:leader="dot" w:pos="10054"/>
+            </w:tabs>
+            <w:rPr>
+              <w:rFonts w:eastAsiaTheme="minorEastAsia"/>
+              <w:noProof/>
+              <w:lang w:eastAsia="en-IN"/>
+            </w:rPr>
+          </w:pPr>
+          <w:hyperlink w:anchor="_Toc465090835" w:history="1">
+            <w:r>
+              <w:rPr>
+                <w:rStyle w:val="Hyperlink"/>
+                <w:b/>
+                <w:bCs/>
+                <w:noProof/>
+              </w:rPr>
+              <w:t>Stand Alone Java Program Object Oriented Design</w:t>
+            </w:r>
+            <w:r>
+              <w:rPr>
+                <w:noProof/>
+                <w:webHidden/>
+              </w:rPr>
+              <w:tab/>
+            </w:r>
+            <w:r>
+              <w:rPr>
+                <w:noProof/>
+                <w:webHidden/>
+              </w:rPr>
+              <w:fldChar w:fldCharType="begin"/>
+            </w:r>
+            <w:r>
+              <w:rPr>
+                <w:noProof/>
+                <w:webHidden/>
+              </w:rPr>
+              <w:instrText xml:space="preserve"> PAGEREF _Toc465090835 \h </w:instrText>
+            </w:r>
+            <w:r>
+              <w:rPr>
+                <w:noProof/>
+                <w:webHidden/>
+              </w:rPr>
+            </w:r>
+            <w:r>
+              <w:rPr>
+                <w:noProof/>
+                <w:webHidden/>
+              </w:rPr>
+              <w:fldChar w:fldCharType="separate"/>
+            </w:r>
+            <w:r>
+              <w:rPr>
+                <w:noProof/>
+                <w:webHidden/>
+              </w:rPr>
+              <w:t>3</w:t>
+            </w:r>
+            <w:r>
+              <w:rPr>
+                <w:noProof/>
+                <w:webHidden/>
+              </w:rPr>
+              <w:fldChar w:fldCharType="end"/>
+            </w:r>
+          </w:hyperlink>
+        </w:p>
+        <w:p>
+          <w:pPr>
+            <w:pStyle w:val="TOC3"/>
+            <w:tabs>
+              <w:tab w:val="right" w:leader="dot" w:pos="10054"/>
+            </w:tabs>
+            <w:rPr>
+              <w:rFonts w:eastAsiaTheme="minorEastAsia"/>
+              <w:noProof/>
+              <w:lang w:eastAsia="en-IN"/>
+            </w:rPr>
+          </w:pPr>
+          <w:hyperlink w:anchor="_Toc465090836" w:history="1">
+            <w:r>
+              <w:rPr>
+                <w:rStyle w:val="Hyperlink"/>
+                <w:b/>
+                <w:bCs/>
+                <w:noProof/>
+              </w:rPr>
+              <w:t>Web Application with Rest API Object Oriented Design</w:t>
+            </w:r>
+            <w:r>
+              <w:rPr>
+                <w:noProof/>
+                <w:webHidden/>
+              </w:rPr>
+              <w:tab/>
+            </w:r>
+            <w:r>
+              <w:rPr>
+                <w:noProof/>
+                <w:webHidden/>
+              </w:rPr>
+              <w:fldChar w:fldCharType="begin"/>
+            </w:r>
+            <w:r>
+              <w:rPr>
+                <w:noProof/>
+                <w:webHidden/>
+              </w:rPr>
+              <w:instrText xml:space="preserve"> PAGEREF _Toc465090836 \h </w:instrText>
+            </w:r>
+            <w:r>
+              <w:rPr>
+                <w:noProof/>
+                <w:webHidden/>
+              </w:rPr>
+            </w:r>
+            <w:r>
+              <w:rPr>
+                <w:noProof/>
+                <w:webHidden/>
+              </w:rPr>
+              <w:fldChar w:fldCharType="separate"/>
+            </w:r>
+            <w:r>
+              <w:rPr>
+                <w:noProof/>
+                <w:webHidden/>
+              </w:rPr>
+              <w:t>3</w:t>
             </w:r>
             <w:r>
               <w:rPr>
@@ -195,13 +341,15 @@
               <w:lang w:eastAsia="en-IN"/>
             </w:rPr>
           </w:pPr>
-          <w:hyperlink w:anchor="_Toc465080986" w:history="1">
+          <w:hyperlink w:anchor="_Toc465090837" w:history="1">
             <w:r>
               <w:rPr>
                 <w:rStyle w:val="Hyperlink"/>
-                <w:noProof/>
-              </w:rPr>
-              <w:t>Implementation</w:t>
+                <w:b/>
+                <w:bCs/>
+                <w:noProof/>
+              </w:rPr>
+              <w:t>Implementation Details</w:t>
             </w:r>
             <w:r>
               <w:rPr>
@@ -222,7 +370,7 @@
                 <w:noProof/>
                 <w:webHidden/>
               </w:rPr>
-              <w:instrText xml:space="preserve"> PAGEREF _Toc465080986 \h </w:instrText>
+              <w:instrText xml:space="preserve"> PAGEREF _Toc465090837 \h </w:instrText>
             </w:r>
             <w:r>
               <w:rPr>
@@ -242,7 +390,7 @@
                 <w:noProof/>
                 <w:webHidden/>
               </w:rPr>
-              <w:t>5</w:t>
+              <w:t>4</w:t>
             </w:r>
             <w:r>
               <w:rPr>
@@ -260,16 +408,38 @@
               <w:tab w:val="right" w:leader="dot" w:pos="10054"/>
             </w:tabs>
             <w:rPr>
+              <w:rFonts w:eastAsiaTheme="minorEastAsia"/>
               <w:noProof/>
+              <w:lang w:eastAsia="en-IN"/>
             </w:rPr>
           </w:pPr>
-          <w:hyperlink w:anchor="_Toc465080987" w:history="1">
+          <w:hyperlink w:anchor="_Toc465090838" w:history="1">
             <w:r>
               <w:rPr>
                 <w:rStyle w:val="Hyperlink"/>
-                <w:noProof/>
-              </w:rPr>
-              <w:t>Get Company List</w:t>
+                <w:b/>
+                <w:bCs/>
+                <w:noProof/>
+              </w:rPr>
+              <w:t>Explanati</w:t>
+            </w:r>
+            <w:r>
+              <w:rPr>
+                <w:rStyle w:val="Hyperlink"/>
+                <w:b/>
+                <w:bCs/>
+                <w:noProof/>
+              </w:rPr>
+              <w:t>o</w:t>
+            </w:r>
+            <w:r>
+              <w:rPr>
+                <w:rStyle w:val="Hyperlink"/>
+                <w:b/>
+                <w:bCs/>
+                <w:noProof/>
+              </w:rPr>
+              <w:t>n:</w:t>
             </w:r>
             <w:r>
               <w:rPr>
@@ -290,7 +460,7 @@
                 <w:noProof/>
                 <w:webHidden/>
               </w:rPr>
-              <w:instrText xml:space="preserve"> PAGEREF _Toc465080987 \h </w:instrText>
+              <w:instrText xml:space="preserve"> PAGEREF _Toc465090838 \h </w:instrText>
             </w:r>
             <w:r>
               <w:rPr>
@@ -310,7 +480,7 @@
                 <w:noProof/>
                 <w:webHidden/>
               </w:rPr>
-              <w:t>5</w:t>
+              <w:t>4</w:t>
             </w:r>
             <w:r>
               <w:rPr>
@@ -328,16 +498,20 @@
               <w:tab w:val="right" w:leader="dot" w:pos="10054"/>
             </w:tabs>
             <w:rPr>
+              <w:rFonts w:eastAsiaTheme="minorEastAsia"/>
               <w:noProof/>
+              <w:lang w:eastAsia="en-IN"/>
             </w:rPr>
           </w:pPr>
-          <w:hyperlink w:anchor="_Toc465080988" w:history="1">
+          <w:hyperlink w:anchor="_Toc465090839" w:history="1">
             <w:r>
               <w:rPr>
                 <w:rStyle w:val="Hyperlink"/>
-                <w:noProof/>
-              </w:rPr>
-              <w:t>Get Company History</w:t>
+                <w:b/>
+                <w:bCs/>
+                <w:noProof/>
+              </w:rPr>
+              <w:t>Version Control (GIT)</w:t>
             </w:r>
             <w:r>
               <w:rPr>
@@ -358,7 +532,7 @@
                 <w:noProof/>
                 <w:webHidden/>
               </w:rPr>
-              <w:instrText xml:space="preserve"> PAGEREF _Toc465080988 \h </w:instrText>
+              <w:instrText xml:space="preserve"> PAGEREF _Toc465090839 \h </w:instrText>
             </w:r>
             <w:r>
               <w:rPr>
@@ -378,7 +552,7 @@
                 <w:noProof/>
                 <w:webHidden/>
               </w:rPr>
-              <w:t>5</w:t>
+              <w:t>4</w:t>
             </w:r>
             <w:r>
               <w:rPr>
@@ -396,16 +570,20 @@
               <w:tab w:val="right" w:leader="dot" w:pos="10054"/>
             </w:tabs>
             <w:rPr>
+              <w:rFonts w:eastAsiaTheme="minorEastAsia"/>
               <w:noProof/>
+              <w:lang w:eastAsia="en-IN"/>
             </w:rPr>
           </w:pPr>
-          <w:hyperlink w:anchor="_Toc465080989" w:history="1">
+          <w:hyperlink w:anchor="_Toc465090840" w:history="1">
             <w:r>
               <w:rPr>
                 <w:rStyle w:val="Hyperlink"/>
-                <w:noProof/>
-              </w:rPr>
-              <w:t>Create new Company</w:t>
+                <w:b/>
+                <w:bCs/>
+                <w:noProof/>
+              </w:rPr>
+              <w:t>Continuous Integration (Travis CI)</w:t>
             </w:r>
             <w:r>
               <w:rPr>
@@ -426,7 +604,7 @@
                 <w:noProof/>
                 <w:webHidden/>
               </w:rPr>
-              <w:instrText xml:space="preserve"> PAGEREF _Toc465080989 \h </w:instrText>
+              <w:instrText xml:space="preserve"> PAGEREF _Toc465090840 \h </w:instrText>
             </w:r>
             <w:r>
               <w:rPr>
@@ -464,16 +642,20 @@
               <w:tab w:val="right" w:leader="dot" w:pos="10054"/>
             </w:tabs>
             <w:rPr>
+              <w:rFonts w:eastAsiaTheme="minorEastAsia"/>
               <w:noProof/>
+              <w:lang w:eastAsia="en-IN"/>
             </w:rPr>
           </w:pPr>
-          <w:hyperlink w:anchor="_Toc465080990" w:history="1">
+          <w:hyperlink w:anchor="_Toc465090841" w:history="1">
             <w:r>
               <w:rPr>
                 <w:rStyle w:val="Hyperlink"/>
-                <w:noProof/>
-              </w:rPr>
-              <w:t>Delete Company</w:t>
+                <w:b/>
+                <w:bCs/>
+                <w:noProof/>
+              </w:rPr>
+              <w:t>Logging (Log4j)</w:t>
             </w:r>
             <w:r>
               <w:rPr>
@@ -494,7 +676,7 @@
                 <w:noProof/>
                 <w:webHidden/>
               </w:rPr>
-              <w:instrText xml:space="preserve"> PAGEREF _Toc465080990 \h </w:instrText>
+              <w:instrText xml:space="preserve"> PAGEREF _Toc465090841 \h </w:instrText>
             </w:r>
             <w:r>
               <w:rPr>
@@ -514,7 +696,151 @@
                 <w:noProof/>
                 <w:webHidden/>
               </w:rPr>
-              <w:t>5</w:t>
+              <w:t>6</w:t>
+            </w:r>
+            <w:r>
+              <w:rPr>
+                <w:noProof/>
+                <w:webHidden/>
+              </w:rPr>
+              <w:fldChar w:fldCharType="end"/>
+            </w:r>
+          </w:hyperlink>
+        </w:p>
+        <w:p>
+          <w:pPr>
+            <w:pStyle w:val="TOC3"/>
+            <w:tabs>
+              <w:tab w:val="right" w:leader="dot" w:pos="10054"/>
+            </w:tabs>
+            <w:rPr>
+              <w:rFonts w:eastAsiaTheme="minorEastAsia"/>
+              <w:noProof/>
+              <w:lang w:eastAsia="en-IN"/>
+            </w:rPr>
+          </w:pPr>
+          <w:hyperlink w:anchor="_Toc465090842" w:history="1">
+            <w:r>
+              <w:rPr>
+                <w:rStyle w:val="Hyperlink"/>
+                <w:b/>
+                <w:bCs/>
+                <w:noProof/>
+              </w:rPr>
+              <w:t>Unit Testing (JUnit)</w:t>
+            </w:r>
+            <w:r>
+              <w:rPr>
+                <w:noProof/>
+                <w:webHidden/>
+              </w:rPr>
+              <w:tab/>
+            </w:r>
+            <w:r>
+              <w:rPr>
+                <w:noProof/>
+                <w:webHidden/>
+              </w:rPr>
+              <w:fldChar w:fldCharType="begin"/>
+            </w:r>
+            <w:r>
+              <w:rPr>
+                <w:noProof/>
+                <w:webHidden/>
+              </w:rPr>
+              <w:instrText xml:space="preserve"> PAGEREF _Toc465090842 \h </w:instrText>
+            </w:r>
+            <w:r>
+              <w:rPr>
+                <w:noProof/>
+                <w:webHidden/>
+              </w:rPr>
+            </w:r>
+            <w:r>
+              <w:rPr>
+                <w:noProof/>
+                <w:webHidden/>
+              </w:rPr>
+              <w:fldChar w:fldCharType="separate"/>
+            </w:r>
+            <w:r>
+              <w:rPr>
+                <w:noProof/>
+                <w:webHidden/>
+              </w:rPr>
+              <w:t>7</w:t>
+            </w:r>
+            <w:r>
+              <w:rPr>
+                <w:noProof/>
+                <w:webHidden/>
+              </w:rPr>
+              <w:fldChar w:fldCharType="end"/>
+            </w:r>
+          </w:hyperlink>
+        </w:p>
+        <w:p>
+          <w:pPr>
+            <w:pStyle w:val="TOC3"/>
+            <w:tabs>
+              <w:tab w:val="right" w:leader="dot" w:pos="10054"/>
+            </w:tabs>
+            <w:rPr>
+              <w:rFonts w:eastAsiaTheme="minorEastAsia"/>
+              <w:noProof/>
+              <w:lang w:eastAsia="en-IN"/>
+            </w:rPr>
+          </w:pPr>
+          <w:hyperlink w:anchor="_Toc465090843" w:history="1">
+            <w:r>
+              <w:rPr>
+                <w:rStyle w:val="Hyperlink"/>
+                <w:b/>
+                <w:bCs/>
+                <w:noProof/>
+              </w:rPr>
+              <w:t>Testing Restful API (Restassured Test)</w:t>
+            </w:r>
+            <w:r>
+              <w:rPr>
+                <w:noProof/>
+                <w:webHidden/>
+              </w:rPr>
+              <w:tab/>
+            </w:r>
+            <w:r>
+              <w:rPr>
+                <w:noProof/>
+                <w:webHidden/>
+              </w:rPr>
+              <w:fldChar w:fldCharType="begin"/>
+            </w:r>
+            <w:r>
+              <w:rPr>
+                <w:noProof/>
+                <w:webHidden/>
+              </w:rPr>
+              <w:instrText xml:space="preserve"> PAGEREF _Toc465090843 \h </w:instrText>
+            </w:r>
+            <w:r>
+              <w:rPr>
+                <w:noProof/>
+                <w:webHidden/>
+              </w:rPr>
+            </w:r>
+            <w:r>
+              <w:rPr>
+                <w:noProof/>
+                <w:webHidden/>
+              </w:rPr>
+              <w:fldChar w:fldCharType="separate"/>
+            </w:r>
+            <w:r>
+              <w:rPr>
+                <w:noProof/>
+                <w:webHidden/>
+              </w:rPr>
+              <w:t>7</w:t>
             </w:r>
             <w:r>
               <w:rPr>
@@ -537,13 +863,15 @@
               <w:lang w:eastAsia="en-IN"/>
             </w:rPr>
           </w:pPr>
-          <w:hyperlink w:anchor="_Toc465080991" w:history="1">
+          <w:hyperlink w:anchor="_Toc465090844" w:history="1">
             <w:r>
               <w:rPr>
                 <w:rStyle w:val="Hyperlink"/>
-                <w:noProof/>
-              </w:rPr>
-              <w:t>Testing</w:t>
+                <w:b/>
+                <w:bCs/>
+                <w:noProof/>
+              </w:rPr>
+              <w:t>Implemented System User Guide</w:t>
             </w:r>
             <w:r>
               <w:rPr>
@@ -564,7 +892,7 @@
                 <w:noProof/>
                 <w:webHidden/>
               </w:rPr>
-              <w:instrText xml:space="preserve"> PAGEREF _Toc465080991 \h </w:instrText>
+              <w:instrText xml:space="preserve"> PAGEREF _Toc465090844 \h </w:instrText>
             </w:r>
             <w:r>
               <w:rPr>
@@ -584,7 +912,7 @@
                 <w:noProof/>
                 <w:webHidden/>
               </w:rPr>
-              <w:t>6</w:t>
+              <w:t>8</w:t>
             </w:r>
             <w:r>
               <w:rPr>
@@ -602,16 +930,20 @@
               <w:tab w:val="right" w:leader="dot" w:pos="10054"/>
             </w:tabs>
             <w:rPr>
+              <w:rFonts w:eastAsiaTheme="minorEastAsia"/>
               <w:noProof/>
+              <w:lang w:eastAsia="en-IN"/>
             </w:rPr>
           </w:pPr>
-          <w:hyperlink w:anchor="_Toc465080992" w:history="1">
+          <w:hyperlink w:anchor="_Toc465090845" w:history="1">
             <w:r>
               <w:rPr>
                 <w:rStyle w:val="Hyperlink"/>
-                <w:noProof/>
-              </w:rPr>
-              <w:t>Unit Testing:</w:t>
+                <w:b/>
+                <w:bCs/>
+                <w:noProof/>
+              </w:rPr>
+              <w:t>Get Company List (GET)</w:t>
             </w:r>
             <w:r>
               <w:rPr>
@@ -632,7 +964,7 @@
                 <w:noProof/>
                 <w:webHidden/>
               </w:rPr>
-              <w:instrText xml:space="preserve"> PAGEREF _Toc465080992 \h </w:instrText>
+              <w:instrText xml:space="preserve"> PAGEREF _Toc465090845 \h </w:instrText>
             </w:r>
             <w:r>
               <w:rPr>
@@ -652,7 +984,7 @@
                 <w:noProof/>
                 <w:webHidden/>
               </w:rPr>
-              <w:t>6</w:t>
+              <w:t>8</w:t>
             </w:r>
             <w:r>
               <w:rPr>
@@ -670,16 +1002,20 @@
               <w:tab w:val="right" w:leader="dot" w:pos="10054"/>
             </w:tabs>
             <w:rPr>
+              <w:rFonts w:eastAsiaTheme="minorEastAsia"/>
               <w:noProof/>
+              <w:lang w:eastAsia="en-IN"/>
             </w:rPr>
           </w:pPr>
-          <w:hyperlink w:anchor="_Toc465080993" w:history="1">
+          <w:hyperlink w:anchor="_Toc465090846" w:history="1">
             <w:r>
               <w:rPr>
                 <w:rStyle w:val="Hyperlink"/>
-                <w:noProof/>
-              </w:rPr>
-              <w:t>Functional Testing:</w:t>
+                <w:b/>
+                <w:bCs/>
+                <w:noProof/>
+              </w:rPr>
+              <w:t>Add Company (POST)</w:t>
             </w:r>
             <w:r>
               <w:rPr>
@@ -700,7 +1036,7 @@
                 <w:noProof/>
                 <w:webHidden/>
               </w:rPr>
-              <w:instrText xml:space="preserve"> PAGEREF _Toc465080993 \h </w:instrText>
+              <w:instrText xml:space="preserve"> PAGEREF _Toc465090846 \h </w:instrText>
             </w:r>
             <w:r>
               <w:rPr>
@@ -720,7 +1056,7 @@
                 <w:noProof/>
                 <w:webHidden/>
               </w:rPr>
-              <w:t>6</w:t>
+              <w:t>9</w:t>
             </w:r>
             <w:r>
               <w:rPr>
@@ -733,7 +1069,7 @@
         </w:p>
         <w:p>
           <w:pPr>
-            <w:pStyle w:val="TOC2"/>
+            <w:pStyle w:val="TOC3"/>
             <w:tabs>
               <w:tab w:val="right" w:leader="dot" w:pos="10054"/>
             </w:tabs>
@@ -743,13 +1079,15 @@
               <w:lang w:eastAsia="en-IN"/>
             </w:rPr>
           </w:pPr>
-          <w:hyperlink w:anchor="_Toc465080994" w:history="1">
+          <w:hyperlink w:anchor="_Toc465090847" w:history="1">
             <w:r>
               <w:rPr>
                 <w:rStyle w:val="Hyperlink"/>
-                <w:noProof/>
-              </w:rPr>
-              <w:t>Version Control</w:t>
+                <w:b/>
+                <w:bCs/>
+                <w:noProof/>
+              </w:rPr>
+              <w:t>Delete Company (DELETE)</w:t>
             </w:r>
             <w:r>
               <w:rPr>
@@ -770,7 +1108,7 @@
                 <w:noProof/>
                 <w:webHidden/>
               </w:rPr>
-              <w:instrText xml:space="preserve"> PAGEREF _Toc465080994 \h </w:instrText>
+              <w:instrText xml:space="preserve"> PAGEREF _Toc465090847 \h </w:instrText>
             </w:r>
             <w:r>
               <w:rPr>
@@ -790,7 +1128,7 @@
                 <w:noProof/>
                 <w:webHidden/>
               </w:rPr>
-              <w:t>6</w:t>
+              <w:t>10</w:t>
             </w:r>
             <w:r>
               <w:rPr>
@@ -803,7 +1141,7 @@
         </w:p>
         <w:p>
           <w:pPr>
-            <w:pStyle w:val="TOC2"/>
+            <w:pStyle w:val="TOC3"/>
             <w:tabs>
               <w:tab w:val="right" w:leader="dot" w:pos="10054"/>
             </w:tabs>
@@ -813,13 +1151,15 @@
               <w:lang w:eastAsia="en-IN"/>
             </w:rPr>
           </w:pPr>
-          <w:hyperlink w:anchor="_Toc465080995" w:history="1">
+          <w:hyperlink w:anchor="_Toc465090848" w:history="1">
             <w:r>
               <w:rPr>
                 <w:rStyle w:val="Hyperlink"/>
-                <w:noProof/>
-              </w:rPr>
-              <w:t>User Guide</w:t>
+                <w:b/>
+                <w:bCs/>
+                <w:noProof/>
+              </w:rPr>
+              <w:t>Get Company History (GET)</w:t>
             </w:r>
             <w:r>
               <w:rPr>
@@ -840,7 +1180,7 @@
                 <w:noProof/>
                 <w:webHidden/>
               </w:rPr>
-              <w:instrText xml:space="preserve"> PAGEREF _Toc465080995 \h </w:instrText>
+              <w:instrText xml:space="preserve"> PAGEREF _Toc465090848 \h </w:instrText>
             </w:r>
             <w:r>
               <w:rPr>
@@ -860,7 +1200,79 @@
                 <w:noProof/>
                 <w:webHidden/>
               </w:rPr>
-              <w:t>8</w:t>
+              <w:t>11</w:t>
+            </w:r>
+            <w:r>
+              <w:rPr>
+                <w:noProof/>
+                <w:webHidden/>
+              </w:rPr>
+              <w:fldChar w:fldCharType="end"/>
+            </w:r>
+          </w:hyperlink>
+        </w:p>
+        <w:p>
+          <w:pPr>
+            <w:pStyle w:val="TOC3"/>
+            <w:tabs>
+              <w:tab w:val="right" w:leader="dot" w:pos="10054"/>
+            </w:tabs>
+            <w:rPr>
+              <w:rFonts w:eastAsiaTheme="minorEastAsia"/>
+              <w:noProof/>
+              <w:lang w:eastAsia="en-IN"/>
+            </w:rPr>
+          </w:pPr>
+          <w:hyperlink w:anchor="_Toc465090849" w:history="1">
+            <w:r>
+              <w:rPr>
+                <w:rStyle w:val="Hyperlink"/>
+                <w:b/>
+                <w:bCs/>
+                <w:noProof/>
+              </w:rPr>
+              <w:t>Front End Visualization (d3.js, JavaScript, jQuery, HTML)</w:t>
+            </w:r>
+            <w:r>
+              <w:rPr>
+                <w:noProof/>
+                <w:webHidden/>
+              </w:rPr>
+              <w:tab/>
+            </w:r>
+            <w:r>
+              <w:rPr>
+                <w:noProof/>
+                <w:webHidden/>
+              </w:rPr>
+              <w:fldChar w:fldCharType="begin"/>
+            </w:r>
+            <w:r>
+              <w:rPr>
+                <w:noProof/>
+                <w:webHidden/>
+              </w:rPr>
+              <w:instrText xml:space="preserve"> PAGEREF _Toc465090849 \h </w:instrText>
+            </w:r>
+            <w:r>
+              <w:rPr>
+                <w:noProof/>
+                <w:webHidden/>
+              </w:rPr>
+            </w:r>
+            <w:r>
+              <w:rPr>
+                <w:noProof/>
+                <w:webHidden/>
+              </w:rPr>
+              <w:fldChar w:fldCharType="separate"/>
+            </w:r>
+            <w:r>
+              <w:rPr>
+                <w:noProof/>
+                <w:webHidden/>
+              </w:rPr>
+              <w:t>12</w:t>
             </w:r>
             <w:r>
               <w:rPr>
@@ -893,12 +1305,27 @@
       <w:pPr>
         <w:pStyle w:val="Heading2"/>
         <w:jc w:val="center"/>
-      </w:pPr>
-      <w:bookmarkStart w:id="0" w:name="_Toc465080984"/>
-      <w:r>
+        <w:rPr>
+          <w:b/>
+          <w:bCs/>
+          <w:u w:val="single"/>
+        </w:rPr>
+      </w:pPr>
+      <w:bookmarkStart w:id="0" w:name="_Toc465090833"/>
+      <w:r>
+        <w:rPr>
+          <w:b/>
+          <w:bCs/>
+          <w:u w:val="single"/>
+        </w:rPr>
         <w:t>Requirements</w:t>
       </w:r>
       <w:r>
+        <w:rPr>
+          <w:b/>
+          <w:bCs/>
+          <w:u w:val="single"/>
+        </w:rPr>
         <w:t xml:space="preserve"> Mapping</w:t>
       </w:r>
       <w:bookmarkEnd w:id="0"/>
@@ -1326,15 +1753,7 @@
         <w:jc w:val="both"/>
       </w:pPr>
       <w:r>
-        <w:t xml:space="preserve">Supp6.3: When requested </w:t>
-      </w:r>
-      <w:proofErr w:type="spellStart"/>
-      <w:r>
-        <w:t>company_code</w:t>
-      </w:r>
-      <w:proofErr w:type="spellEnd"/>
-      <w:r>
-        <w:t xml:space="preserve"> is not a valid one. Then Response status should be 400 (Bad Request)</w:t>
+        <w:t>Supp6.3: When requested company_code is not a valid one. Then Response status should be 400 (Bad Request)</w:t>
       </w:r>
     </w:p>
     <w:p>
@@ -1538,9 +1957,19 @@
       <w:pPr>
         <w:pStyle w:val="Heading2"/>
         <w:jc w:val="center"/>
-      </w:pPr>
-      <w:bookmarkStart w:id="1" w:name="_Toc465080985"/>
-      <w:r>
+        <w:rPr>
+          <w:b/>
+          <w:bCs/>
+          <w:u w:val="single"/>
+        </w:rPr>
+      </w:pPr>
+      <w:bookmarkStart w:id="1" w:name="_Toc465090834"/>
+      <w:r>
+        <w:rPr>
+          <w:b/>
+          <w:bCs/>
+          <w:u w:val="single"/>
+        </w:rPr>
         <w:lastRenderedPageBreak/>
         <w:t>Design</w:t>
       </w:r>
@@ -1549,10 +1978,43 @@
     <w:p>
       <w:pPr>
         <w:pStyle w:val="Heading3"/>
-      </w:pPr>
-      <w:r>
+        <w:rPr>
+          <w:b/>
+          <w:bCs/>
+        </w:rPr>
+      </w:pPr>
+    </w:p>
+    <w:p>
+      <w:pPr>
+        <w:pStyle w:val="Heading3"/>
+        <w:rPr>
+          <w:b/>
+          <w:bCs/>
+        </w:rPr>
+      </w:pPr>
+      <w:bookmarkStart w:id="2" w:name="_Toc465090835"/>
+      <w:r>
+        <w:rPr>
+          <w:b/>
+          <w:bCs/>
+        </w:rPr>
         <w:t>Stand Alone Java Program</w:t>
       </w:r>
+      <w:r>
+        <w:rPr>
+          <w:b/>
+          <w:bCs/>
+        </w:rPr>
+        <w:t xml:space="preserve"> </w:t>
+      </w:r>
+      <w:r>
+        <w:rPr>
+          <w:b/>
+          <w:bCs/>
+        </w:rPr>
+        <w:t>Object Oriented Design</w:t>
+      </w:r>
+      <w:bookmarkEnd w:id="2"/>
     </w:p>
     <w:p>
       <w:pPr>
@@ -1603,23 +2065,7 @@
     </w:p>
     <w:p>
       <w:pPr>
-        <w:jc w:val="both"/>
-        <w:rPr>
-          <w:b/>
-          <w:bCs/>
-        </w:rPr>
-      </w:pPr>
-      <w:r>
-        <w:rPr>
-          <w:b/>
-          <w:bCs/>
-        </w:rPr>
-        <w:t>Object Oriented Design</w:t>
-      </w:r>
-    </w:p>
-    <w:p>
-      <w:pPr>
-        <w:jc w:val="both"/>
+        <w:jc w:val="center"/>
         <w:rPr>
           <w:b/>
           <w:bCs/>
@@ -1633,8 +2079,8 @@
           <w:lang w:eastAsia="en-IN"/>
         </w:rPr>
         <w:drawing>
-          <wp:inline distT="0" distB="0" distL="0" distR="0">
-            <wp:extent cx="6390640" cy="4370070"/>
+          <wp:inline distT="0" distB="0" distL="0" distR="0" wp14:anchorId="0B4E91BA" wp14:editId="6039345B">
+            <wp:extent cx="6083632" cy="3781112"/>
             <wp:effectExtent l="0" t="0" r="0" b="0"/>
             <wp:docPr id="3" name="Picture 3" descr="C:\Users\eswar\Desktop\ClassDiagram.png"/>
             <wp:cNvGraphicFramePr>
@@ -1665,7 +2111,7 @@
                   <pic:spPr bwMode="auto">
                     <a:xfrm>
                       <a:off x="0" y="0"/>
-                      <a:ext cx="6390640" cy="4370070"/>
+                      <a:ext cx="6092239" cy="3786461"/>
                     </a:xfrm>
                     <a:prstGeom prst="rect">
                       <a:avLst/>
@@ -1690,35 +2136,34 @@
           <w:bCs/>
         </w:rPr>
       </w:pPr>
-    </w:p>
-    <w:p>
-      <w:pPr>
-        <w:jc w:val="both"/>
-        <w:rPr>
-          <w:b/>
-          <w:bCs/>
-        </w:rPr>
-      </w:pPr>
-    </w:p>
-    <w:p>
-      <w:pPr>
-        <w:jc w:val="both"/>
-        <w:rPr>
-          <w:b/>
-          <w:bCs/>
-        </w:rPr>
-      </w:pPr>
-      <w:bookmarkStart w:id="2" w:name="_GoBack"/>
-      <w:bookmarkEnd w:id="2"/>
+      <w:r>
+        <w:t>In this program MySQLConnection and Subject connection instances are only needed once. So Used Single Pattern for both these classes.</w:t>
+      </w:r>
     </w:p>
     <w:p>
       <w:pPr>
         <w:pStyle w:val="Heading3"/>
-      </w:pPr>
-      <w:r>
-        <w:lastRenderedPageBreak/>
+        <w:rPr>
+          <w:b/>
+          <w:bCs/>
+        </w:rPr>
+      </w:pPr>
+      <w:bookmarkStart w:id="3" w:name="_Toc465090836"/>
+      <w:r>
+        <w:rPr>
+          <w:b/>
+          <w:bCs/>
+        </w:rPr>
         <w:t>Web Application with Rest API</w:t>
       </w:r>
+      <w:r>
+        <w:rPr>
+          <w:b/>
+          <w:bCs/>
+        </w:rPr>
+        <w:t xml:space="preserve"> Object Oriented Design</w:t>
+      </w:r>
+      <w:bookmarkEnd w:id="3"/>
     </w:p>
     <w:p>
       <w:r>
@@ -1727,7 +2172,7 @@
           <w:lang w:eastAsia="en-IN"/>
         </w:rPr>
         <w:drawing>
-          <wp:inline distT="0" distB="0" distL="0" distR="0">
+          <wp:inline distT="0" distB="0" distL="0" distR="0" wp14:anchorId="0D9A7236" wp14:editId="791C2B59">
             <wp:extent cx="6390640" cy="3096086"/>
             <wp:effectExtent l="0" t="0" r="0" b="0"/>
             <wp:docPr id="4" name="Picture 4" descr="C:\Users\eswar\Desktop\ClassDiagram.png"/>
@@ -1775,14 +2220,6 @@
           </wp:inline>
         </w:drawing>
       </w:r>
-    </w:p>
-    <w:p>
-      <w:pPr>
-        <w:rPr>
-          <w:b/>
-          <w:bCs/>
-        </w:rPr>
-      </w:pPr>
       <w:r>
         <w:rPr>
           <w:b/>
@@ -1790,14 +2227,6 @@
         </w:rPr>
         <w:br w:type="page"/>
       </w:r>
-      <w:r>
-        <w:rPr>
-          <w:b/>
-          <w:bCs/>
-        </w:rPr>
-        <w:lastRenderedPageBreak/>
-        <w:t>Travis CI</w:t>
-      </w:r>
     </w:p>
     <w:p>
       <w:pPr>
@@ -1810,139 +2239,122 @@
     <w:p>
       <w:pPr>
         <w:pStyle w:val="Heading2"/>
-      </w:pPr>
-      <w:bookmarkStart w:id="3" w:name="_Toc465080986"/>
-      <w:r>
+        <w:jc w:val="center"/>
+        <w:rPr>
+          <w:b/>
+          <w:bCs/>
+          <w:u w:val="single"/>
+        </w:rPr>
+      </w:pPr>
+      <w:bookmarkStart w:id="4" w:name="_Toc465090837"/>
+      <w:r>
+        <w:rPr>
+          <w:b/>
+          <w:bCs/>
+          <w:u w:val="single"/>
+        </w:rPr>
         <w:t>Implementation</w:t>
       </w:r>
-      <w:bookmarkEnd w:id="3"/>
-    </w:p>
-    <w:p/>
-    <w:p>
-      <w:bookmarkStart w:id="4" w:name="_Toc465080987"/>
-      <w:r>
-        <w:rPr>
-          <w:rStyle w:val="Heading3Char"/>
-        </w:rPr>
-        <w:t>Get Company List</w:t>
+      <w:r>
+        <w:rPr>
+          <w:b/>
+          <w:bCs/>
+          <w:u w:val="single"/>
+        </w:rPr>
+        <w:t xml:space="preserve"> Details</w:t>
       </w:r>
       <w:bookmarkEnd w:id="4"/>
-      <w:r>
-        <w:t xml:space="preserve"> – OK (200), No Content (204)</w:t>
-      </w:r>
-    </w:p>
-    <w:p>
-      <w:bookmarkStart w:id="5" w:name="_Toc465080988"/>
-      <w:r>
-        <w:rPr>
-          <w:rStyle w:val="Heading3Char"/>
-        </w:rPr>
-        <w:t>Get Company History</w:t>
-      </w:r>
+    </w:p>
+    <w:p>
+      <w:pPr>
+        <w:pStyle w:val="Heading3"/>
+        <w:rPr>
+          <w:b/>
+          <w:bCs/>
+        </w:rPr>
+      </w:pPr>
+      <w:bookmarkStart w:id="5" w:name="_Toc465090838"/>
+      <w:r>
+        <w:rPr>
+          <w:b/>
+          <w:bCs/>
+        </w:rPr>
+        <w:t>Explanation</w:t>
+      </w:r>
+      <w:bookmarkStart w:id="6" w:name="_GoBack"/>
       <w:bookmarkEnd w:id="5"/>
-      <w:r>
-        <w:rPr>
-          <w:rStyle w:val="Heading3Char"/>
-        </w:rPr>
+      <w:bookmarkEnd w:id="6"/>
+    </w:p>
+    <w:p>
+      <w:r>
+        <w:t>One thread is executed in background and after every 5 minutes it notifies subject and subject notifies each of its observers.</w:t>
+      </w:r>
+    </w:p>
+    <w:p>
+      <w:r>
+        <w:t>When a company is deleted from data base. Observer is unregistered from Subject.</w:t>
+      </w:r>
+    </w:p>
+    <w:p>
+      <w:r>
+        <w:t>When a new company is added to data base. A new observer is created and is registerd to Subject</w:t>
+      </w:r>
+    </w:p>
+    <w:p>
+      <w:pPr>
+        <w:pStyle w:val="Heading3"/>
+        <w:rPr>
+          <w:b/>
+          <w:bCs/>
+        </w:rPr>
+      </w:pPr>
+    </w:p>
+    <w:p>
+      <w:pPr>
+        <w:pStyle w:val="Heading3"/>
+        <w:rPr>
+          <w:b/>
+          <w:bCs/>
+        </w:rPr>
+      </w:pPr>
+      <w:bookmarkStart w:id="7" w:name="_Toc465090839"/>
+      <w:r>
+        <w:rPr>
+          <w:b/>
+          <w:bCs/>
+        </w:rPr>
+        <w:t>Version Control</w:t>
+      </w:r>
+      <w:r>
+        <w:rPr>
+          <w:b/>
+          <w:bCs/>
+        </w:rPr>
+        <w:t xml:space="preserve"> (GIT)</w:t>
+      </w:r>
+      <w:bookmarkEnd w:id="7"/>
+    </w:p>
+    <w:p>
+      <w:r>
+        <w:t>Used Git for version control. Created branches for tasks and after competing each task merged with master branch.</w:t>
+      </w:r>
+    </w:p>
+    <w:p>
+      <w:r>
+        <w:t xml:space="preserve">Github Repo URL: </w:t>
+      </w:r>
+      <w:hyperlink r:id="rId8" w:history="1">
+        <w:r>
+          <w:rPr>
+            <w:rStyle w:val="Hyperlink"/>
+          </w:rPr>
+          <w:t>https://github.com/jvutukur/monitor-stock-prices/</w:t>
+        </w:r>
+      </w:hyperlink>
+      <w:r>
         <w:t xml:space="preserve"> </w:t>
       </w:r>
-      <w:r>
-        <w:t>– OK</w:t>
-      </w:r>
-      <w:r>
-        <w:t xml:space="preserve"> </w:t>
-      </w:r>
-      <w:r>
-        <w:t>(200), Not Found (404)</w:t>
-      </w:r>
-    </w:p>
-    <w:p>
-      <w:bookmarkStart w:id="6" w:name="_Toc465080989"/>
-      <w:r>
-        <w:rPr>
-          <w:rStyle w:val="Heading3Char"/>
-        </w:rPr>
-        <w:t>Create new Company</w:t>
-      </w:r>
-      <w:bookmarkEnd w:id="6"/>
-      <w:r>
-        <w:t xml:space="preserve"> – Created</w:t>
-      </w:r>
-      <w:r>
-        <w:t xml:space="preserve"> </w:t>
-      </w:r>
-      <w:r>
-        <w:t>(201</w:t>
-      </w:r>
-      <w:r>
-        <w:t>), Forbidden</w:t>
-      </w:r>
-      <w:r>
-        <w:t xml:space="preserve"> </w:t>
-      </w:r>
-      <w:r>
-        <w:t>(40</w:t>
-      </w:r>
-      <w:r>
-        <w:t>3</w:t>
-      </w:r>
-      <w:r>
-        <w:t>) – company already exist,</w:t>
-      </w:r>
-      <w:r>
-        <w:t xml:space="preserve"> Bad </w:t>
-      </w:r>
-      <w:r>
-        <w:t>Request (</w:t>
-      </w:r>
-      <w:r>
-        <w:t>400</w:t>
-      </w:r>
-      <w:r>
-        <w:t>) Company</w:t>
-      </w:r>
-      <w:r>
-        <w:t xml:space="preserve"> Not exist</w:t>
-      </w:r>
-    </w:p>
-    <w:p>
-      <w:r>
-        <w:t>{</w:t>
-      </w:r>
-    </w:p>
-    <w:p>
-      <w:r>
-        <w:t xml:space="preserve"> "</w:t>
-      </w:r>
-      <w:proofErr w:type="spellStart"/>
-      <w:r>
-        <w:t>companyCode</w:t>
-      </w:r>
-      <w:proofErr w:type="spellEnd"/>
-      <w:r>
-        <w:t>":"GOOG"</w:t>
-      </w:r>
-    </w:p>
-    <w:p>
-      <w:r>
-        <w:t>}</w:t>
-      </w:r>
-    </w:p>
-    <w:p>
-      <w:pPr>
-        <w:ind w:left="720" w:hanging="720"/>
-      </w:pPr>
-      <w:r>
-        <w:t>http://localhost:8080</w:t>
-      </w:r>
-      <w:r>
-        <w:t>/MonitorStockPrice/rest/yahoostocks/</w:t>
-      </w:r>
-      <w:r>
-        <w:t>new_company</w:t>
-      </w:r>
-    </w:p>
-    <w:p/>
+    </w:p>
     <w:p>
       <w:r>
         <w:rPr>
@@ -1950,307 +2362,8 @@
           <w:lang w:eastAsia="en-IN"/>
         </w:rPr>
         <w:drawing>
-          <wp:inline distT="0" distB="0" distL="0" distR="0" wp14:anchorId="0F21BBE8" wp14:editId="1C327140">
-            <wp:extent cx="5731510" cy="2797810"/>
-            <wp:effectExtent l="0" t="0" r="0" b="0"/>
-            <wp:docPr id="5" name="Picture 5"/>
-            <wp:cNvGraphicFramePr>
-              <a:graphicFrameLocks xmlns:a="http://schemas.openxmlformats.org/drawingml/2006/main" noChangeAspect="1"/>
-            </wp:cNvGraphicFramePr>
-            <a:graphic xmlns:a="http://schemas.openxmlformats.org/drawingml/2006/main">
-              <a:graphicData uri="http://schemas.openxmlformats.org/drawingml/2006/picture">
-                <pic:pic xmlns:pic="http://schemas.openxmlformats.org/drawingml/2006/picture">
-                  <pic:nvPicPr>
-                    <pic:cNvPr id="1" name=""/>
-                    <pic:cNvPicPr/>
-                  </pic:nvPicPr>
-                  <pic:blipFill>
-                    <a:blip r:embed="rId8"/>
-                    <a:stretch>
-                      <a:fillRect/>
-                    </a:stretch>
-                  </pic:blipFill>
-                  <pic:spPr>
-                    <a:xfrm>
-                      <a:off x="0" y="0"/>
-                      <a:ext cx="5731510" cy="2797810"/>
-                    </a:xfrm>
-                    <a:prstGeom prst="rect">
-                      <a:avLst/>
-                    </a:prstGeom>
-                  </pic:spPr>
-                </pic:pic>
-              </a:graphicData>
-            </a:graphic>
-          </wp:inline>
-        </w:drawing>
-      </w:r>
-    </w:p>
-    <w:p>
-      <w:bookmarkStart w:id="7" w:name="_Toc465080990"/>
-      <w:r>
-        <w:rPr>
-          <w:rStyle w:val="Heading3Char"/>
-        </w:rPr>
-        <w:t>Delete Company</w:t>
-      </w:r>
-      <w:bookmarkEnd w:id="7"/>
-      <w:r>
-        <w:t xml:space="preserve"> – Not Found (404), </w:t>
-      </w:r>
-      <w:r>
-        <w:t>OK</w:t>
-      </w:r>
-      <w:r>
-        <w:t xml:space="preserve"> </w:t>
-      </w:r>
-      <w:r>
-        <w:t>(200)</w:t>
-      </w:r>
-    </w:p>
-    <w:p>
-      <w:r>
-        <w:t>Maven build -- clean test</w:t>
-      </w:r>
-    </w:p>
-    <w:p>
-      <w:r>
-        <w:t>http://localhost:8082/MonitorStockPrice/rest/yahoostocks/getCompanies</w:t>
-      </w:r>
-    </w:p>
-    <w:p>
-      <w:pPr>
-        <w:rPr>
-          <w:b/>
-          <w:bCs/>
-        </w:rPr>
-      </w:pPr>
-    </w:p>
-    <w:p>
-      <w:pPr>
-        <w:rPr>
-          <w:b/>
-          <w:bCs/>
-        </w:rPr>
-      </w:pPr>
-    </w:p>
-    <w:p>
-      <w:pPr>
-        <w:rPr>
-          <w:b/>
-          <w:bCs/>
-        </w:rPr>
-      </w:pPr>
-      <w:r>
-        <w:rPr>
-          <w:rFonts w:ascii="Courier New" w:hAnsi="Courier New" w:cs="Courier New"/>
-          <w:color w:val="000000"/>
-          <w:sz w:val="20"/>
-          <w:szCs w:val="20"/>
-          <w:highlight w:val="lightGray"/>
-        </w:rPr>
-        <w:t xml:space="preserve">       </w:t>
-      </w:r>
-      <w:proofErr w:type="spellStart"/>
-      <w:r>
-        <w:rPr>
-          <w:rFonts w:ascii="Courier New" w:hAnsi="Courier New" w:cs="Courier New"/>
-          <w:color w:val="000000"/>
-          <w:sz w:val="20"/>
-          <w:szCs w:val="20"/>
-          <w:highlight w:val="lightGray"/>
-        </w:rPr>
-        <w:t>System.</w:t>
-      </w:r>
-      <w:r>
-        <w:rPr>
-          <w:rFonts w:ascii="Courier New" w:hAnsi="Courier New" w:cs="Courier New"/>
-          <w:i/>
-          <w:iCs/>
-          <w:color w:val="000000"/>
-          <w:sz w:val="20"/>
-          <w:szCs w:val="20"/>
-          <w:highlight w:val="lightGray"/>
-        </w:rPr>
-        <w:t>setProperty</w:t>
-      </w:r>
-      <w:proofErr w:type="spellEnd"/>
-      <w:r>
-        <w:rPr>
-          <w:rFonts w:ascii="Courier New" w:hAnsi="Courier New" w:cs="Courier New"/>
-          <w:color w:val="000000"/>
-          <w:sz w:val="20"/>
-          <w:szCs w:val="20"/>
-          <w:highlight w:val="lightGray"/>
-        </w:rPr>
-        <w:t>(</w:t>
-      </w:r>
-      <w:r>
-        <w:rPr>
-          <w:rFonts w:ascii="Courier New" w:hAnsi="Courier New" w:cs="Courier New"/>
-          <w:color w:val="2A00FF"/>
-          <w:sz w:val="20"/>
-          <w:szCs w:val="20"/>
-          <w:highlight w:val="lightGray"/>
-        </w:rPr>
-        <w:t>"</w:t>
-      </w:r>
-      <w:proofErr w:type="spellStart"/>
-      <w:r>
-        <w:rPr>
-          <w:rFonts w:ascii="Courier New" w:hAnsi="Courier New" w:cs="Courier New"/>
-          <w:color w:val="2A00FF"/>
-          <w:sz w:val="20"/>
-          <w:szCs w:val="20"/>
-          <w:highlight w:val="lightGray"/>
-        </w:rPr>
-        <w:t>rootPath</w:t>
-      </w:r>
-      <w:proofErr w:type="spellEnd"/>
-      <w:r>
-        <w:rPr>
-          <w:rFonts w:ascii="Courier New" w:hAnsi="Courier New" w:cs="Courier New"/>
-          <w:color w:val="2A00FF"/>
-          <w:sz w:val="20"/>
-          <w:szCs w:val="20"/>
-          <w:highlight w:val="lightGray"/>
-        </w:rPr>
-        <w:t>"</w:t>
-      </w:r>
-      <w:r>
-        <w:rPr>
-          <w:rFonts w:ascii="Courier New" w:hAnsi="Courier New" w:cs="Courier New"/>
-          <w:color w:val="000000"/>
-          <w:sz w:val="20"/>
-          <w:szCs w:val="20"/>
-          <w:highlight w:val="lightGray"/>
-        </w:rPr>
-        <w:t xml:space="preserve">, </w:t>
-      </w:r>
-      <w:proofErr w:type="spellStart"/>
-      <w:proofErr w:type="gramStart"/>
-      <w:r>
-        <w:rPr>
-          <w:rFonts w:ascii="Courier New" w:hAnsi="Courier New" w:cs="Courier New"/>
-          <w:color w:val="6A3E3E"/>
-          <w:sz w:val="20"/>
-          <w:szCs w:val="20"/>
-          <w:highlight w:val="lightGray"/>
-        </w:rPr>
-        <w:t>context</w:t>
-      </w:r>
-      <w:r>
-        <w:rPr>
-          <w:rFonts w:ascii="Courier New" w:hAnsi="Courier New" w:cs="Courier New"/>
-          <w:color w:val="000000"/>
-          <w:sz w:val="20"/>
-          <w:szCs w:val="20"/>
-          <w:highlight w:val="lightGray"/>
-        </w:rPr>
-        <w:t>.getRealPath</w:t>
-      </w:r>
-      <w:proofErr w:type="spellEnd"/>
-      <w:proofErr w:type="gramEnd"/>
-      <w:r>
-        <w:rPr>
-          <w:rFonts w:ascii="Courier New" w:hAnsi="Courier New" w:cs="Courier New"/>
-          <w:color w:val="000000"/>
-          <w:sz w:val="20"/>
-          <w:szCs w:val="20"/>
-          <w:highlight w:val="lightGray"/>
-        </w:rPr>
-        <w:t>(</w:t>
-      </w:r>
-      <w:r>
-        <w:rPr>
-          <w:rFonts w:ascii="Courier New" w:hAnsi="Courier New" w:cs="Courier New"/>
-          <w:color w:val="2A00FF"/>
-          <w:sz w:val="20"/>
-          <w:szCs w:val="20"/>
-          <w:highlight w:val="lightGray"/>
-        </w:rPr>
-        <w:t>"/"</w:t>
-      </w:r>
-      <w:r>
-        <w:rPr>
-          <w:rFonts w:ascii="Courier New" w:hAnsi="Courier New" w:cs="Courier New"/>
-          <w:color w:val="000000"/>
-          <w:sz w:val="20"/>
-          <w:szCs w:val="20"/>
-          <w:highlight w:val="lightGray"/>
-        </w:rPr>
-        <w:t>));</w:t>
-      </w:r>
-    </w:p>
-    <w:p>
-      <w:pPr>
-        <w:rPr>
-          <w:b/>
-          <w:bCs/>
-        </w:rPr>
-      </w:pPr>
-      <w:r>
-        <w:rPr>
-          <w:b/>
-          <w:bCs/>
-        </w:rPr>
-        <w:t>C:\Users\eswar\Desktop\LM_WS\.metadata\.plugins\org.eclipse.wst.server.core\tmp0\wtpwebapps\MonitorStockPrice\WEB-INF\logs</w:t>
-      </w:r>
-      <w:r>
-        <w:rPr>
-          <w:b/>
-          <w:bCs/>
-        </w:rPr>
-        <w:br w:type="page"/>
-      </w:r>
-    </w:p>
-    <w:p>
-      <w:pPr>
-        <w:pStyle w:val="Heading2"/>
-        <w:jc w:val="center"/>
-      </w:pPr>
-      <w:bookmarkStart w:id="8" w:name="_Toc465080991"/>
-      <w:r>
-        <w:lastRenderedPageBreak/>
-        <w:t>Testing</w:t>
-      </w:r>
-      <w:bookmarkEnd w:id="8"/>
-    </w:p>
-    <w:p>
-      <w:pPr>
-        <w:pStyle w:val="Heading3"/>
-      </w:pPr>
-      <w:bookmarkStart w:id="9" w:name="_Toc465080992"/>
-      <w:r>
-        <w:t>Unit Testing:</w:t>
-      </w:r>
-      <w:bookmarkEnd w:id="9"/>
-      <w:r>
-        <w:t xml:space="preserve"> </w:t>
-      </w:r>
-    </w:p>
-    <w:p>
-      <w:r>
-        <w:t xml:space="preserve">Added Junit test cases for all service layer modules. For each module possible success </w:t>
-      </w:r>
-      <w:proofErr w:type="gramStart"/>
-      <w:r>
-        <w:t>scenarios  and</w:t>
-      </w:r>
-      <w:proofErr w:type="gramEnd"/>
-      <w:r>
-        <w:t xml:space="preserve"> failure scenarios are tested</w:t>
-      </w:r>
-    </w:p>
-    <w:p>
-      <w:r>
-        <w:rPr>
-          <w:noProof/>
-          <w:lang w:eastAsia="en-IN"/>
-        </w:rPr>
-        <w:drawing>
-          <wp:inline distT="0" distB="0" distL="0" distR="0" wp14:anchorId="562F600B" wp14:editId="72845DE2">
-            <wp:extent cx="5731510" cy="1484630"/>
+          <wp:inline distT="0" distB="0" distL="0" distR="0" wp14:anchorId="48B7FC34" wp14:editId="55532EEE">
+            <wp:extent cx="6390640" cy="4523105"/>
             <wp:effectExtent l="0" t="0" r="0" b="0"/>
             <wp:docPr id="1" name="Picture 1"/>
             <wp:cNvGraphicFramePr>
@@ -2272,7 +2385,7 @@
                   <pic:spPr>
                     <a:xfrm>
                       <a:off x="0" y="0"/>
-                      <a:ext cx="5731510" cy="1484630"/>
+                      <a:ext cx="6390640" cy="4523105"/>
                     </a:xfrm>
                     <a:prstGeom prst="rect">
                       <a:avLst/>
@@ -2285,112 +2398,1257 @@
         </w:drawing>
       </w:r>
     </w:p>
+    <w:p>
+      <w:r>
+        <w:t>When working on branches. Staged files which are only necessary and pushed only valid changes to maintain a clean repository. Which will not fail build.</w:t>
+      </w:r>
+    </w:p>
     <w:p/>
-    <w:p>
-      <w:proofErr w:type="spellStart"/>
-      <w:r>
+    <w:p/>
+    <w:p/>
+    <w:p/>
+    <w:p/>
+    <w:p>
+      <w:pPr>
+        <w:pStyle w:val="Heading3"/>
+        <w:rPr>
+          <w:b/>
+          <w:bCs/>
+        </w:rPr>
+      </w:pPr>
+      <w:bookmarkStart w:id="8" w:name="_Toc465090840"/>
+      <w:r>
+        <w:rPr>
+          <w:b/>
+          <w:bCs/>
+        </w:rPr>
+        <w:lastRenderedPageBreak/>
+        <w:t>Continuous Integration</w:t>
+      </w:r>
+      <w:r>
+        <w:rPr>
+          <w:b/>
+          <w:bCs/>
+        </w:rPr>
+        <w:t xml:space="preserve"> (Travis CI)</w:t>
+      </w:r>
+      <w:bookmarkEnd w:id="8"/>
+    </w:p>
+    <w:p>
+      <w:r>
+        <w:t xml:space="preserve">Used </w:t>
+      </w:r>
+      <w:r>
+        <w:rPr>
+          <w:b/>
+          <w:bCs/>
+        </w:rPr>
+        <w:t>Travis CI</w:t>
+      </w:r>
+      <w:r>
+        <w:rPr>
+          <w:b/>
+          <w:bCs/>
+        </w:rPr>
+        <w:t xml:space="preserve"> </w:t>
+      </w:r>
+      <w:r>
+        <w:t>for continuous integration.</w:t>
+      </w:r>
+    </w:p>
+    <w:p>
+      <w:pPr>
+        <w:jc w:val="center"/>
+      </w:pPr>
+      <w:r>
+        <w:rPr>
+          <w:noProof/>
+          <w:lang w:eastAsia="en-IN"/>
+        </w:rPr>
+        <w:drawing>
+          <wp:inline distT="0" distB="0" distL="0" distR="0" wp14:anchorId="733C4AB5" wp14:editId="6B0AF152">
+            <wp:extent cx="5951588" cy="2324100"/>
+            <wp:effectExtent l="0" t="0" r="0" b="0"/>
+            <wp:docPr id="8" name="Picture 8"/>
+            <wp:cNvGraphicFramePr>
+              <a:graphicFrameLocks xmlns:a="http://schemas.openxmlformats.org/drawingml/2006/main" noChangeAspect="1"/>
+            </wp:cNvGraphicFramePr>
+            <a:graphic xmlns:a="http://schemas.openxmlformats.org/drawingml/2006/main">
+              <a:graphicData uri="http://schemas.openxmlformats.org/drawingml/2006/picture">
+                <pic:pic xmlns:pic="http://schemas.openxmlformats.org/drawingml/2006/picture">
+                  <pic:nvPicPr>
+                    <pic:cNvPr id="1" name=""/>
+                    <pic:cNvPicPr/>
+                  </pic:nvPicPr>
+                  <pic:blipFill>
+                    <a:blip r:embed="rId10"/>
+                    <a:stretch>
+                      <a:fillRect/>
+                    </a:stretch>
+                  </pic:blipFill>
+                  <pic:spPr>
+                    <a:xfrm>
+                      <a:off x="0" y="0"/>
+                      <a:ext cx="5956700" cy="2326096"/>
+                    </a:xfrm>
+                    <a:prstGeom prst="rect">
+                      <a:avLst/>
+                    </a:prstGeom>
+                  </pic:spPr>
+                </pic:pic>
+              </a:graphicData>
+            </a:graphic>
+          </wp:inline>
+        </w:drawing>
+      </w:r>
+    </w:p>
+    <w:p>
+      <w:r>
+        <w:t xml:space="preserve">Travis CI Repo Url: </w:t>
+      </w:r>
+      <w:hyperlink r:id="rId11" w:history="1">
+        <w:r>
+          <w:rPr>
+            <w:rStyle w:val="Hyperlink"/>
+          </w:rPr>
+          <w:t>https://travis-ci.org/jvutukur/monitor-stock-prices</w:t>
+        </w:r>
+      </w:hyperlink>
+      <w:r>
+        <w:t xml:space="preserve"> </w:t>
+      </w:r>
+    </w:p>
+    <w:p>
+      <w:r>
+        <w:t>• After every pull request from branches. Travis CI runs all the unit tests and will tell with this become a proper merge.</w:t>
+      </w:r>
+    </w:p>
+    <w:p>
+      <w:r>
+        <w:rPr>
+          <w:noProof/>
+          <w:lang w:eastAsia="en-IN"/>
+        </w:rPr>
+        <w:drawing>
+          <wp:inline distT="0" distB="0" distL="0" distR="0" wp14:anchorId="1DD8C277" wp14:editId="1FA90375">
+            <wp:extent cx="6390640" cy="4437380"/>
+            <wp:effectExtent l="0" t="0" r="0" b="0"/>
+            <wp:docPr id="7" name="Picture 7"/>
+            <wp:cNvGraphicFramePr>
+              <a:graphicFrameLocks xmlns:a="http://schemas.openxmlformats.org/drawingml/2006/main" noChangeAspect="1"/>
+            </wp:cNvGraphicFramePr>
+            <a:graphic xmlns:a="http://schemas.openxmlformats.org/drawingml/2006/main">
+              <a:graphicData uri="http://schemas.openxmlformats.org/drawingml/2006/picture">
+                <pic:pic xmlns:pic="http://schemas.openxmlformats.org/drawingml/2006/picture">
+                  <pic:nvPicPr>
+                    <pic:cNvPr id="1" name=""/>
+                    <pic:cNvPicPr/>
+                  </pic:nvPicPr>
+                  <pic:blipFill>
+                    <a:blip r:embed="rId12"/>
+                    <a:stretch>
+                      <a:fillRect/>
+                    </a:stretch>
+                  </pic:blipFill>
+                  <pic:spPr>
+                    <a:xfrm>
+                      <a:off x="0" y="0"/>
+                      <a:ext cx="6390640" cy="4437380"/>
+                    </a:xfrm>
+                    <a:prstGeom prst="rect">
+                      <a:avLst/>
+                    </a:prstGeom>
+                  </pic:spPr>
+                </pic:pic>
+              </a:graphicData>
+            </a:graphic>
+          </wp:inline>
+        </w:drawing>
+      </w:r>
+    </w:p>
+    <w:p/>
+    <w:p/>
+    <w:p/>
+    <w:p/>
+    <w:p>
+      <w:r>
+        <w:lastRenderedPageBreak/>
+        <w:t>•  After push, merge Travis CI runs all the unit test cases and if all unit test cases are passed then a build is generated.</w:t>
+      </w:r>
+    </w:p>
+    <w:p>
+      <w:r>
+        <w:rPr>
+          <w:noProof/>
+          <w:lang w:eastAsia="en-IN"/>
+        </w:rPr>
+        <w:drawing>
+          <wp:inline distT="0" distB="0" distL="0" distR="0" wp14:anchorId="31F66A22" wp14:editId="555270E5">
+            <wp:extent cx="6390640" cy="3695700"/>
+            <wp:effectExtent l="0" t="0" r="0" b="0"/>
+            <wp:docPr id="6" name="Picture 6"/>
+            <wp:cNvGraphicFramePr>
+              <a:graphicFrameLocks xmlns:a="http://schemas.openxmlformats.org/drawingml/2006/main" noChangeAspect="1"/>
+            </wp:cNvGraphicFramePr>
+            <a:graphic xmlns:a="http://schemas.openxmlformats.org/drawingml/2006/main">
+              <a:graphicData uri="http://schemas.openxmlformats.org/drawingml/2006/picture">
+                <pic:pic xmlns:pic="http://schemas.openxmlformats.org/drawingml/2006/picture">
+                  <pic:nvPicPr>
+                    <pic:cNvPr id="1" name=""/>
+                    <pic:cNvPicPr/>
+                  </pic:nvPicPr>
+                  <pic:blipFill>
+                    <a:blip r:embed="rId13"/>
+                    <a:stretch>
+                      <a:fillRect/>
+                    </a:stretch>
+                  </pic:blipFill>
+                  <pic:spPr>
+                    <a:xfrm>
+                      <a:off x="0" y="0"/>
+                      <a:ext cx="6390640" cy="3695700"/>
+                    </a:xfrm>
+                    <a:prstGeom prst="rect">
+                      <a:avLst/>
+                    </a:prstGeom>
+                  </pic:spPr>
+                </pic:pic>
+              </a:graphicData>
+            </a:graphic>
+          </wp:inline>
+        </w:drawing>
+      </w:r>
+    </w:p>
+    <w:p>
+      <w:r>
+        <w:t xml:space="preserve"> </w:t>
+      </w:r>
+    </w:p>
+    <w:p/>
+    <w:p>
+      <w:pPr>
+        <w:pStyle w:val="Heading3"/>
+        <w:jc w:val="center"/>
+        <w:rPr>
+          <w:b/>
+          <w:bCs/>
+        </w:rPr>
+      </w:pPr>
+      <w:bookmarkStart w:id="9" w:name="_Toc465090841"/>
+      <w:r>
+        <w:rPr>
+          <w:b/>
+          <w:bCs/>
+        </w:rPr>
+        <w:t>Logging</w:t>
+      </w:r>
+      <w:r>
+        <w:rPr>
+          <w:b/>
+          <w:bCs/>
+        </w:rPr>
+        <w:t xml:space="preserve"> (Log4j)</w:t>
+      </w:r>
+      <w:bookmarkEnd w:id="9"/>
+    </w:p>
+    <w:p>
+      <w:r>
+        <w:t>Used Log4j library for loggin</w:t>
+      </w:r>
+      <w:r>
+        <w:t>g errors, and info</w:t>
+      </w:r>
+      <w:r>
+        <w:t>.</w:t>
+      </w:r>
+      <w:r>
+        <w:t xml:space="preserve"> Used Current location of project execution as log location.</w:t>
+      </w:r>
+      <w:r>
+        <w:t xml:space="preserve"> </w:t>
+      </w:r>
+    </w:p>
+    <w:p>
+      <w:pPr>
+        <w:rPr>
+          <w:b/>
+          <w:bCs/>
+        </w:rPr>
+      </w:pPr>
+      <w:r>
+        <w:rPr>
+          <w:rFonts w:ascii="Courier New" w:hAnsi="Courier New" w:cs="Courier New"/>
+          <w:color w:val="000000"/>
+          <w:sz w:val="20"/>
+          <w:szCs w:val="20"/>
+          <w:highlight w:val="lightGray"/>
+        </w:rPr>
+        <w:t xml:space="preserve">       System.</w:t>
+      </w:r>
+      <w:r>
+        <w:rPr>
+          <w:rFonts w:ascii="Courier New" w:hAnsi="Courier New" w:cs="Courier New"/>
+          <w:i/>
+          <w:iCs/>
+          <w:color w:val="000000"/>
+          <w:sz w:val="20"/>
+          <w:szCs w:val="20"/>
+          <w:highlight w:val="lightGray"/>
+        </w:rPr>
+        <w:t>setProperty</w:t>
+      </w:r>
+      <w:r>
+        <w:rPr>
+          <w:rFonts w:ascii="Courier New" w:hAnsi="Courier New" w:cs="Courier New"/>
+          <w:color w:val="000000"/>
+          <w:sz w:val="20"/>
+          <w:szCs w:val="20"/>
+          <w:highlight w:val="lightGray"/>
+        </w:rPr>
+        <w:t>(</w:t>
+      </w:r>
+      <w:r>
+        <w:rPr>
+          <w:rFonts w:ascii="Courier New" w:hAnsi="Courier New" w:cs="Courier New"/>
+          <w:color w:val="2A00FF"/>
+          <w:sz w:val="20"/>
+          <w:szCs w:val="20"/>
+          <w:highlight w:val="lightGray"/>
+        </w:rPr>
+        <w:t>"rootPath"</w:t>
+      </w:r>
+      <w:r>
+        <w:rPr>
+          <w:rFonts w:ascii="Courier New" w:hAnsi="Courier New" w:cs="Courier New"/>
+          <w:color w:val="000000"/>
+          <w:sz w:val="20"/>
+          <w:szCs w:val="20"/>
+          <w:highlight w:val="lightGray"/>
+        </w:rPr>
+        <w:t xml:space="preserve">, </w:t>
+      </w:r>
+      <w:r>
+        <w:rPr>
+          <w:rFonts w:ascii="Courier New" w:hAnsi="Courier New" w:cs="Courier New"/>
+          <w:color w:val="6A3E3E"/>
+          <w:sz w:val="20"/>
+          <w:szCs w:val="20"/>
+          <w:highlight w:val="lightGray"/>
+        </w:rPr>
+        <w:t>context</w:t>
+      </w:r>
+      <w:r>
+        <w:rPr>
+          <w:rFonts w:ascii="Courier New" w:hAnsi="Courier New" w:cs="Courier New"/>
+          <w:color w:val="000000"/>
+          <w:sz w:val="20"/>
+          <w:szCs w:val="20"/>
+          <w:highlight w:val="lightGray"/>
+        </w:rPr>
+        <w:t>.getRealPath(</w:t>
+      </w:r>
+      <w:r>
+        <w:rPr>
+          <w:rFonts w:ascii="Courier New" w:hAnsi="Courier New" w:cs="Courier New"/>
+          <w:color w:val="2A00FF"/>
+          <w:sz w:val="20"/>
+          <w:szCs w:val="20"/>
+          <w:highlight w:val="lightGray"/>
+        </w:rPr>
+        <w:t>"/"</w:t>
+      </w:r>
+      <w:r>
+        <w:rPr>
+          <w:rFonts w:ascii="Courier New" w:hAnsi="Courier New" w:cs="Courier New"/>
+          <w:color w:val="000000"/>
+          <w:sz w:val="20"/>
+          <w:szCs w:val="20"/>
+          <w:highlight w:val="lightGray"/>
+        </w:rPr>
+        <w:t>));</w:t>
+      </w:r>
+    </w:p>
+    <w:p>
+      <w:r>
+        <w:t xml:space="preserve">Logs are created in eclipse workspace </w:t>
+      </w:r>
+      <w:r>
+        <w:t>\MonitorStockPrice\WEB-INF\logs</w:t>
+      </w:r>
+      <w:r>
+        <w:t>.</w:t>
+      </w:r>
+    </w:p>
+    <w:p>
+      <w:r>
+        <w:t>For each request to Restful API action log is inserted which helps to track issues</w:t>
+      </w:r>
+      <w:r>
+        <w:t xml:space="preserve"> in application during run time</w:t>
+      </w:r>
+      <w:r>
+        <w:t>.</w:t>
+      </w:r>
+    </w:p>
+    <w:p/>
+    <w:p>
+      <w:pPr>
+        <w:rPr>
+          <w:rFonts w:asciiTheme="majorHAnsi" w:eastAsiaTheme="majorEastAsia" w:hAnsiTheme="majorHAnsi" w:cstheme="majorBidi"/>
+          <w:b/>
+          <w:bCs/>
+          <w:color w:val="1F4D78" w:themeColor="accent1" w:themeShade="7F"/>
+          <w:sz w:val="24"/>
+          <w:szCs w:val="24"/>
+        </w:rPr>
+      </w:pPr>
+      <w:r>
+        <w:rPr>
+          <w:b/>
+          <w:bCs/>
+        </w:rPr>
+        <w:br w:type="page"/>
+      </w:r>
+    </w:p>
+    <w:p>
+      <w:pPr>
+        <w:pStyle w:val="Heading3"/>
+        <w:rPr>
+          <w:b/>
+          <w:bCs/>
+        </w:rPr>
+      </w:pPr>
+      <w:bookmarkStart w:id="10" w:name="_Toc465090842"/>
+      <w:r>
+        <w:rPr>
+          <w:b/>
+          <w:bCs/>
+        </w:rPr>
+        <w:lastRenderedPageBreak/>
+        <w:t xml:space="preserve">Unit </w:t>
+      </w:r>
+      <w:r>
+        <w:rPr>
+          <w:b/>
+          <w:bCs/>
+        </w:rPr>
+        <w:t>Testing (</w:t>
+      </w:r>
+      <w:r>
+        <w:rPr>
+          <w:b/>
+          <w:bCs/>
+        </w:rPr>
+        <w:t>J</w:t>
+      </w:r>
+      <w:r>
+        <w:rPr>
+          <w:b/>
+          <w:bCs/>
+        </w:rPr>
+        <w:t>Unit)</w:t>
+      </w:r>
+      <w:bookmarkEnd w:id="10"/>
+    </w:p>
+    <w:p>
+      <w:r>
+        <w:t xml:space="preserve">Added </w:t>
+      </w:r>
+      <w:r>
+        <w:rPr>
+          <w:b/>
+          <w:bCs/>
+        </w:rPr>
+        <w:t>Junit</w:t>
+      </w:r>
+      <w:r>
+        <w:t xml:space="preserve"> test cases for all service layer modules. For each module possible success </w:t>
+      </w:r>
+      <w:r>
+        <w:t>scenarios and</w:t>
+      </w:r>
+      <w:r>
+        <w:t xml:space="preserve"> failure scenarios are tested</w:t>
+      </w:r>
+    </w:p>
+    <w:p>
+      <w:r>
+        <w:rPr>
+          <w:noProof/>
+          <w:lang w:eastAsia="en-IN"/>
+        </w:rPr>
+        <w:drawing>
+          <wp:inline distT="0" distB="0" distL="0" distR="0" wp14:anchorId="56C1D329" wp14:editId="64CEC128">
+            <wp:extent cx="6390640" cy="1699260"/>
+            <wp:effectExtent l="0" t="0" r="0" b="0"/>
+            <wp:docPr id="10" name="Picture 10"/>
+            <wp:cNvGraphicFramePr>
+              <a:graphicFrameLocks xmlns:a="http://schemas.openxmlformats.org/drawingml/2006/main" noChangeAspect="1"/>
+            </wp:cNvGraphicFramePr>
+            <a:graphic xmlns:a="http://schemas.openxmlformats.org/drawingml/2006/main">
+              <a:graphicData uri="http://schemas.openxmlformats.org/drawingml/2006/picture">
+                <pic:pic xmlns:pic="http://schemas.openxmlformats.org/drawingml/2006/picture">
+                  <pic:nvPicPr>
+                    <pic:cNvPr id="1" name=""/>
+                    <pic:cNvPicPr/>
+                  </pic:nvPicPr>
+                  <pic:blipFill>
+                    <a:blip r:embed="rId14"/>
+                    <a:stretch>
+                      <a:fillRect/>
+                    </a:stretch>
+                  </pic:blipFill>
+                  <pic:spPr>
+                    <a:xfrm>
+                      <a:off x="0" y="0"/>
+                      <a:ext cx="6390640" cy="1699260"/>
+                    </a:xfrm>
+                    <a:prstGeom prst="rect">
+                      <a:avLst/>
+                    </a:prstGeom>
+                  </pic:spPr>
+                </pic:pic>
+              </a:graphicData>
+            </a:graphic>
+          </wp:inline>
+        </w:drawing>
+      </w:r>
+    </w:p>
+    <w:p>
+      <w:pPr>
+        <w:pStyle w:val="Heading3"/>
+        <w:rPr>
+          <w:b/>
+          <w:bCs/>
+        </w:rPr>
+      </w:pPr>
+      <w:bookmarkStart w:id="11" w:name="_Toc465090843"/>
+      <w:r>
+        <w:rPr>
+          <w:b/>
+          <w:bCs/>
+        </w:rPr>
+        <w:t xml:space="preserve">Testing Restful </w:t>
+      </w:r>
+      <w:r>
+        <w:rPr>
+          <w:b/>
+          <w:bCs/>
+        </w:rPr>
+        <w:t>API (Restassured Test)</w:t>
+      </w:r>
+      <w:bookmarkEnd w:id="11"/>
+    </w:p>
+    <w:p>
+      <w:r>
+        <w:t xml:space="preserve">Added </w:t>
+      </w:r>
+      <w:r>
+        <w:rPr>
+          <w:b/>
+          <w:bCs/>
+        </w:rPr>
         <w:t>Restassured</w:t>
       </w:r>
-      <w:proofErr w:type="spellEnd"/>
+      <w:r>
+        <w:rPr>
+          <w:b/>
+          <w:bCs/>
+        </w:rPr>
+        <w:t xml:space="preserve"> </w:t>
+      </w:r>
+      <w:r>
+        <w:t>test cases to test the restful API. Restassured test cases are extension of Junit test cases.</w:t>
+      </w:r>
+    </w:p>
+    <w:p>
+      <w:pPr>
+        <w:jc w:val="center"/>
+      </w:pPr>
+      <w:r>
+        <w:rPr>
+          <w:noProof/>
+          <w:lang w:eastAsia="en-IN"/>
+        </w:rPr>
+        <w:drawing>
+          <wp:inline distT="0" distB="0" distL="0" distR="0" wp14:anchorId="6AD4FFA2" wp14:editId="085FDD78">
+            <wp:extent cx="5615951" cy="1609725"/>
+            <wp:effectExtent l="0" t="0" r="0" b="0"/>
+            <wp:docPr id="11" name="Picture 11"/>
+            <wp:cNvGraphicFramePr>
+              <a:graphicFrameLocks xmlns:a="http://schemas.openxmlformats.org/drawingml/2006/main" noChangeAspect="1"/>
+            </wp:cNvGraphicFramePr>
+            <a:graphic xmlns:a="http://schemas.openxmlformats.org/drawingml/2006/main">
+              <a:graphicData uri="http://schemas.openxmlformats.org/drawingml/2006/picture">
+                <pic:pic xmlns:pic="http://schemas.openxmlformats.org/drawingml/2006/picture">
+                  <pic:nvPicPr>
+                    <pic:cNvPr id="1" name=""/>
+                    <pic:cNvPicPr/>
+                  </pic:nvPicPr>
+                  <pic:blipFill>
+                    <a:blip r:embed="rId15"/>
+                    <a:stretch>
+                      <a:fillRect/>
+                    </a:stretch>
+                  </pic:blipFill>
+                  <pic:spPr>
+                    <a:xfrm>
+                      <a:off x="0" y="0"/>
+                      <a:ext cx="5617039" cy="1610037"/>
+                    </a:xfrm>
+                    <a:prstGeom prst="rect">
+                      <a:avLst/>
+                    </a:prstGeom>
+                  </pic:spPr>
+                </pic:pic>
+              </a:graphicData>
+            </a:graphic>
+          </wp:inline>
+        </w:drawing>
+      </w:r>
     </w:p>
     <w:p/>
+    <w:p/>
+    <w:p>
+      <w:pPr>
+        <w:rPr>
+          <w:b/>
+          <w:bCs/>
+        </w:rPr>
+      </w:pPr>
+    </w:p>
+    <w:p/>
+    <w:p>
+      <w:pPr>
+        <w:jc w:val="center"/>
+        <w:rPr>
+          <w:b/>
+          <w:bCs/>
+        </w:rPr>
+      </w:pPr>
+    </w:p>
+    <w:p>
+      <w:pPr>
+        <w:jc w:val="center"/>
+        <w:rPr>
+          <w:b/>
+          <w:bCs/>
+        </w:rPr>
+      </w:pPr>
+    </w:p>
+    <w:p>
+      <w:pPr>
+        <w:pStyle w:val="Heading2"/>
+      </w:pPr>
+      <w:r>
+        <w:br w:type="page"/>
+      </w:r>
+    </w:p>
+    <w:p>
+      <w:pPr>
+        <w:pStyle w:val="Heading2"/>
+        <w:rPr>
+          <w:b/>
+          <w:bCs/>
+          <w:u w:val="single"/>
+        </w:rPr>
+      </w:pPr>
+      <w:bookmarkStart w:id="12" w:name="_Toc465090844"/>
+      <w:r>
+        <w:rPr>
+          <w:b/>
+          <w:bCs/>
+          <w:u w:val="single"/>
+        </w:rPr>
+        <w:lastRenderedPageBreak/>
+        <w:t xml:space="preserve">Implemented System </w:t>
+      </w:r>
+      <w:r>
+        <w:rPr>
+          <w:b/>
+          <w:bCs/>
+          <w:u w:val="single"/>
+        </w:rPr>
+        <w:t>User Guide</w:t>
+      </w:r>
+      <w:bookmarkEnd w:id="12"/>
+    </w:p>
     <w:p>
       <w:pPr>
         <w:pStyle w:val="Heading3"/>
       </w:pPr>
-      <w:bookmarkStart w:id="10" w:name="_Toc465080993"/>
-      <w:r>
-        <w:t>Functional Testing:</w:t>
-      </w:r>
-      <w:bookmarkEnd w:id="10"/>
-    </w:p>
-    <w:p>
-      <w:r>
-        <w:t xml:space="preserve">After implementing the application. Developed Restful </w:t>
-      </w:r>
-      <w:proofErr w:type="spellStart"/>
-      <w:r>
-        <w:t>apis</w:t>
-      </w:r>
-      <w:proofErr w:type="spellEnd"/>
-      <w:r>
-        <w:t xml:space="preserve"> are tested manually from Postman. </w:t>
-      </w:r>
-    </w:p>
-    <w:p>
-      <w:r>
-        <w:t xml:space="preserve">Tested </w:t>
-      </w:r>
-      <w:proofErr w:type="spellStart"/>
-      <w:r>
-        <w:t>apis</w:t>
-      </w:r>
-      <w:proofErr w:type="spellEnd"/>
-      <w:r>
-        <w:t xml:space="preserve"> with possible inputs and validated them by comparing expected output and actual output</w:t>
-      </w:r>
-    </w:p>
-    <w:p>
-      <w:pPr>
+    </w:p>
+    <w:p>
+      <w:pPr>
+        <w:pStyle w:val="Heading3"/>
         <w:jc w:val="center"/>
         <w:rPr>
           <w:b/>
           <w:bCs/>
         </w:rPr>
       </w:pPr>
-    </w:p>
-    <w:p>
-      <w:pPr>
+      <w:bookmarkStart w:id="13" w:name="_Toc465090845"/>
+      <w:r>
+        <w:rPr>
+          <w:b/>
+          <w:bCs/>
+        </w:rPr>
+        <w:t>Get Company List</w:t>
+      </w:r>
+      <w:r>
+        <w:rPr>
+          <w:b/>
+          <w:bCs/>
+        </w:rPr>
+        <w:t xml:space="preserve"> (GET)</w:t>
+      </w:r>
+      <w:bookmarkEnd w:id="13"/>
+    </w:p>
+    <w:p/>
+    <w:p>
+      <w:r>
+        <w:t>Url:</w:t>
+      </w:r>
+      <w:r>
+        <w:t xml:space="preserve"> </w:t>
+      </w:r>
+      <w:hyperlink r:id="rId16" w:history="1">
+        <w:r>
+          <w:rPr>
+            <w:rStyle w:val="Hyperlink"/>
+          </w:rPr>
+          <w:t>http://localhost:8080/MonitorStockPrice/rest/yahoostocks/companies_list</w:t>
+        </w:r>
+      </w:hyperlink>
+      <w:r>
+        <w:t xml:space="preserve"> </w:t>
+      </w:r>
+    </w:p>
+    <w:p>
+      <w:r>
+        <w:t xml:space="preserve">Request </w:t>
+      </w:r>
+      <w:r>
+        <w:t>Type:</w:t>
+      </w:r>
+      <w:r>
+        <w:t xml:space="preserve"> GET</w:t>
+      </w:r>
+    </w:p>
+    <w:p>
+      <w:pPr>
+        <w:rPr>
+          <w:rFonts w:asciiTheme="majorHAnsi" w:eastAsiaTheme="majorEastAsia" w:hAnsiTheme="majorHAnsi" w:cstheme="majorBidi"/>
+          <w:color w:val="1F4D78" w:themeColor="accent1" w:themeShade="7F"/>
+          <w:sz w:val="24"/>
+          <w:szCs w:val="24"/>
+        </w:rPr>
+      </w:pPr>
+      <w:r>
+        <w:rPr>
+          <w:noProof/>
+          <w:lang w:eastAsia="en-IN"/>
+        </w:rPr>
+        <w:drawing>
+          <wp:inline distT="0" distB="0" distL="0" distR="0" wp14:anchorId="60C0028F" wp14:editId="412F0A1B">
+            <wp:extent cx="6390640" cy="4638675"/>
+            <wp:effectExtent l="0" t="0" r="0" b="0"/>
+            <wp:docPr id="15" name="Picture 15"/>
+            <wp:cNvGraphicFramePr>
+              <a:graphicFrameLocks xmlns:a="http://schemas.openxmlformats.org/drawingml/2006/main" noChangeAspect="1"/>
+            </wp:cNvGraphicFramePr>
+            <a:graphic xmlns:a="http://schemas.openxmlformats.org/drawingml/2006/main">
+              <a:graphicData uri="http://schemas.openxmlformats.org/drawingml/2006/picture">
+                <pic:pic xmlns:pic="http://schemas.openxmlformats.org/drawingml/2006/picture">
+                  <pic:nvPicPr>
+                    <pic:cNvPr id="1" name=""/>
+                    <pic:cNvPicPr/>
+                  </pic:nvPicPr>
+                  <pic:blipFill>
+                    <a:blip r:embed="rId17"/>
+                    <a:stretch>
+                      <a:fillRect/>
+                    </a:stretch>
+                  </pic:blipFill>
+                  <pic:spPr>
+                    <a:xfrm>
+                      <a:off x="0" y="0"/>
+                      <a:ext cx="6390640" cy="4638675"/>
+                    </a:xfrm>
+                    <a:prstGeom prst="rect">
+                      <a:avLst/>
+                    </a:prstGeom>
+                  </pic:spPr>
+                </pic:pic>
+              </a:graphicData>
+            </a:graphic>
+          </wp:inline>
+        </w:drawing>
+      </w:r>
+      <w:r>
+        <w:br w:type="page"/>
+      </w:r>
+    </w:p>
+    <w:p>
+      <w:pPr>
+        <w:pStyle w:val="Heading3"/>
         <w:jc w:val="center"/>
         <w:rPr>
           <w:b/>
           <w:bCs/>
         </w:rPr>
       </w:pPr>
-    </w:p>
-    <w:p>
-      <w:pPr>
-        <w:pStyle w:val="Heading2"/>
-      </w:pPr>
-      <w:bookmarkStart w:id="11" w:name="_Toc465080994"/>
-      <w:r>
-        <w:t>Version Control</w:t>
-      </w:r>
-      <w:bookmarkEnd w:id="11"/>
-    </w:p>
-    <w:p>
-      <w:r>
-        <w:t>Used Git for version control. Created branches for tasks and after competing each task merged with master</w:t>
-      </w:r>
-      <w:r>
-        <w:t xml:space="preserve"> branch</w:t>
-      </w:r>
-      <w:r>
-        <w:t>.</w:t>
-      </w:r>
-    </w:p>
-    <w:p>
-      <w:pPr>
-        <w:pStyle w:val="Heading2"/>
+      <w:bookmarkStart w:id="14" w:name="_Toc465090846"/>
+      <w:r>
+        <w:rPr>
+          <w:b/>
+          <w:bCs/>
+        </w:rPr>
+        <w:lastRenderedPageBreak/>
+        <w:t>Add Company</w:t>
+      </w:r>
+      <w:r>
+        <w:rPr>
+          <w:b/>
+          <w:bCs/>
+        </w:rPr>
+        <w:t xml:space="preserve"> (POST)</w:t>
+      </w:r>
+      <w:bookmarkEnd w:id="14"/>
+    </w:p>
+    <w:p/>
+    <w:p>
+      <w:r>
+        <w:t>U</w:t>
+      </w:r>
+      <w:r>
+        <w:t xml:space="preserve">rl: </w:t>
+      </w:r>
+      <w:hyperlink r:id="rId18" w:history="1">
+        <w:r>
+          <w:rPr>
+            <w:rStyle w:val="Hyperlink"/>
+          </w:rPr>
+          <w:t>http://localhost:8080/MonitorStockPrice/rest/yahoostocks/new_company</w:t>
+        </w:r>
+      </w:hyperlink>
+      <w:r>
+        <w:t xml:space="preserve"> </w:t>
+      </w:r>
+    </w:p>
+    <w:p>
+      <w:r>
+        <w:t>Request Type: POST</w:t>
+      </w:r>
+    </w:p>
+    <w:p>
+      <w:r>
+        <w:t>I</w:t>
+      </w:r>
+      <w:r>
+        <w:t xml:space="preserve">nput </w:t>
+      </w:r>
+      <w:r>
+        <w:t>T</w:t>
+      </w:r>
+      <w:r>
+        <w:t>ype: application/json</w:t>
+      </w:r>
+    </w:p>
+    <w:p>
+      <w:r>
+        <w:t xml:space="preserve">JSON </w:t>
+      </w:r>
+      <w:r>
+        <w:t xml:space="preserve">body sample input </w:t>
+      </w:r>
+      <w:r>
+        <w:t>{“</w:t>
+      </w:r>
+      <w:r>
+        <w:t>companyCode":"</w:t>
+      </w:r>
+      <w:r>
+        <w:t>NFLX</w:t>
+      </w:r>
+      <w:r>
+        <w:t>”}</w:t>
+      </w:r>
+    </w:p>
+    <w:p/>
+    <w:p>
+      <w:r>
+        <w:rPr>
+          <w:noProof/>
+          <w:lang w:eastAsia="en-IN"/>
+        </w:rPr>
+        <w:drawing>
+          <wp:inline distT="0" distB="0" distL="0" distR="0" wp14:anchorId="44A385B3" wp14:editId="504D0057">
+            <wp:extent cx="6390640" cy="3206115"/>
+            <wp:effectExtent l="0" t="0" r="0" b="0"/>
+            <wp:docPr id="14" name="Picture 14"/>
+            <wp:cNvGraphicFramePr>
+              <a:graphicFrameLocks xmlns:a="http://schemas.openxmlformats.org/drawingml/2006/main" noChangeAspect="1"/>
+            </wp:cNvGraphicFramePr>
+            <a:graphic xmlns:a="http://schemas.openxmlformats.org/drawingml/2006/main">
+              <a:graphicData uri="http://schemas.openxmlformats.org/drawingml/2006/picture">
+                <pic:pic xmlns:pic="http://schemas.openxmlformats.org/drawingml/2006/picture">
+                  <pic:nvPicPr>
+                    <pic:cNvPr id="1" name=""/>
+                    <pic:cNvPicPr/>
+                  </pic:nvPicPr>
+                  <pic:blipFill>
+                    <a:blip r:embed="rId19"/>
+                    <a:stretch>
+                      <a:fillRect/>
+                    </a:stretch>
+                  </pic:blipFill>
+                  <pic:spPr>
+                    <a:xfrm>
+                      <a:off x="0" y="0"/>
+                      <a:ext cx="6390640" cy="3206115"/>
+                    </a:xfrm>
+                    <a:prstGeom prst="rect">
+                      <a:avLst/>
+                    </a:prstGeom>
+                  </pic:spPr>
+                </pic:pic>
+              </a:graphicData>
+            </a:graphic>
+          </wp:inline>
+        </w:drawing>
+      </w:r>
+    </w:p>
+    <w:p>
+      <w:pPr>
+        <w:pStyle w:val="Heading3"/>
+      </w:pPr>
+    </w:p>
+    <w:p>
+      <w:pPr>
+        <w:rPr>
+          <w:rFonts w:asciiTheme="majorHAnsi" w:eastAsiaTheme="majorEastAsia" w:hAnsiTheme="majorHAnsi" w:cstheme="majorBidi"/>
+          <w:color w:val="1F4D78" w:themeColor="accent1" w:themeShade="7F"/>
+          <w:sz w:val="24"/>
+          <w:szCs w:val="24"/>
+        </w:rPr>
       </w:pPr>
       <w:r>
         <w:br w:type="page"/>
       </w:r>
-      <w:r>
+    </w:p>
+    <w:p>
+      <w:pPr>
+        <w:pStyle w:val="Heading3"/>
+        <w:jc w:val="center"/>
+        <w:rPr>
+          <w:b/>
+          <w:bCs/>
+        </w:rPr>
+      </w:pPr>
+      <w:bookmarkStart w:id="15" w:name="_Toc465090847"/>
+      <w:r>
+        <w:rPr>
+          <w:b/>
+          <w:bCs/>
+        </w:rPr>
         <w:lastRenderedPageBreak/>
+        <w:t>Delete Company</w:t>
+      </w:r>
+      <w:r>
+        <w:rPr>
+          <w:b/>
+          <w:bCs/>
+        </w:rPr>
+        <w:t xml:space="preserve"> (DELETE)</w:t>
+      </w:r>
+      <w:bookmarkEnd w:id="15"/>
+    </w:p>
+    <w:p/>
+    <w:p>
+      <w:r>
+        <w:t>Url</w:t>
+      </w:r>
+      <w:r>
+        <w:t xml:space="preserve">: </w:t>
+      </w:r>
+      <w:hyperlink r:id="rId20" w:history="1">
+        <w:r>
+          <w:rPr>
+            <w:rStyle w:val="Hyperlink"/>
+          </w:rPr>
+          <w:t>http://localhost:8080/MonitorStockPrice/rest/yahoostocks/delete_company/NFLX</w:t>
+        </w:r>
+      </w:hyperlink>
+      <w:r>
+        <w:t xml:space="preserve"> </w:t>
+      </w:r>
+    </w:p>
+    <w:p>
+      <w:r>
+        <w:t>Request Type: DELETE</w:t>
+      </w:r>
+    </w:p>
+    <w:p>
+      <w:r>
+        <w:rPr>
+          <w:noProof/>
+          <w:lang w:eastAsia="en-IN"/>
+        </w:rPr>
+        <w:drawing>
+          <wp:inline distT="0" distB="0" distL="0" distR="0" wp14:anchorId="3512DB0E" wp14:editId="2F6A6C92">
+            <wp:extent cx="6390640" cy="2849245"/>
+            <wp:effectExtent l="0" t="0" r="0" b="0"/>
+            <wp:docPr id="16" name="Picture 16"/>
+            <wp:cNvGraphicFramePr>
+              <a:graphicFrameLocks xmlns:a="http://schemas.openxmlformats.org/drawingml/2006/main" noChangeAspect="1"/>
+            </wp:cNvGraphicFramePr>
+            <a:graphic xmlns:a="http://schemas.openxmlformats.org/drawingml/2006/main">
+              <a:graphicData uri="http://schemas.openxmlformats.org/drawingml/2006/picture">
+                <pic:pic xmlns:pic="http://schemas.openxmlformats.org/drawingml/2006/picture">
+                  <pic:nvPicPr>
+                    <pic:cNvPr id="1" name=""/>
+                    <pic:cNvPicPr/>
+                  </pic:nvPicPr>
+                  <pic:blipFill>
+                    <a:blip r:embed="rId21"/>
+                    <a:stretch>
+                      <a:fillRect/>
+                    </a:stretch>
+                  </pic:blipFill>
+                  <pic:spPr>
+                    <a:xfrm>
+                      <a:off x="0" y="0"/>
+                      <a:ext cx="6390640" cy="2849245"/>
+                    </a:xfrm>
+                    <a:prstGeom prst="rect">
+                      <a:avLst/>
+                    </a:prstGeom>
+                  </pic:spPr>
+                </pic:pic>
+              </a:graphicData>
+            </a:graphic>
+          </wp:inline>
+        </w:drawing>
+      </w:r>
+    </w:p>
+    <w:p>
+      <w:pPr>
+        <w:pStyle w:val="Heading3"/>
+      </w:pPr>
+    </w:p>
+    <w:p>
+      <w:pPr>
+        <w:rPr>
+          <w:rFonts w:asciiTheme="majorHAnsi" w:eastAsiaTheme="majorEastAsia" w:hAnsiTheme="majorHAnsi" w:cstheme="majorBidi"/>
+          <w:color w:val="1F4D78" w:themeColor="accent1" w:themeShade="7F"/>
+          <w:sz w:val="24"/>
+          <w:szCs w:val="24"/>
+        </w:rPr>
+      </w:pPr>
+      <w:r>
         <w:br w:type="page"/>
       </w:r>
     </w:p>
     <w:p>
       <w:pPr>
-        <w:pStyle w:val="Heading2"/>
-      </w:pPr>
-      <w:bookmarkStart w:id="12" w:name="_Toc465080995"/>
-      <w:r>
+        <w:pStyle w:val="Heading3"/>
+        <w:jc w:val="center"/>
+        <w:rPr>
+          <w:b/>
+          <w:bCs/>
+        </w:rPr>
+      </w:pPr>
+      <w:bookmarkStart w:id="16" w:name="_Toc465090848"/>
+      <w:r>
+        <w:rPr>
+          <w:b/>
+          <w:bCs/>
+        </w:rPr>
         <w:lastRenderedPageBreak/>
-        <w:t>User Guide</w:t>
-      </w:r>
-      <w:bookmarkEnd w:id="12"/>
+        <w:t>Get Company History</w:t>
+      </w:r>
+      <w:r>
+        <w:rPr>
+          <w:b/>
+          <w:bCs/>
+        </w:rPr>
+        <w:t xml:space="preserve"> (GET)</w:t>
+      </w:r>
+      <w:bookmarkEnd w:id="16"/>
+    </w:p>
+    <w:p>
+      <w:pPr>
+        <w:pStyle w:val="Heading3"/>
+        <w:rPr>
+          <w:b/>
+          <w:bCs/>
+        </w:rPr>
+      </w:pPr>
+    </w:p>
+    <w:p>
+      <w:r>
+        <w:t xml:space="preserve">Sample Url: </w:t>
+      </w:r>
+      <w:hyperlink r:id="rId22" w:history="1">
+        <w:r>
+          <w:rPr>
+            <w:rStyle w:val="Hyperlink"/>
+          </w:rPr>
+          <w:t>http://localhost:8080/MonitorStockPrice/rest/yahoostocks/company_history/goog</w:t>
+        </w:r>
+      </w:hyperlink>
+      <w:r>
+        <w:t xml:space="preserve"> </w:t>
+      </w:r>
+    </w:p>
+    <w:p>
+      <w:r>
+        <w:t>Request Type: GET</w:t>
+      </w:r>
+    </w:p>
+    <w:p>
+      <w:pPr>
+        <w:rPr>
+          <w:rFonts w:asciiTheme="majorHAnsi" w:eastAsiaTheme="majorEastAsia" w:hAnsiTheme="majorHAnsi" w:cstheme="majorBidi"/>
+          <w:b/>
+          <w:bCs/>
+          <w:color w:val="1F4D78" w:themeColor="accent1" w:themeShade="7F"/>
+          <w:sz w:val="24"/>
+          <w:szCs w:val="24"/>
+        </w:rPr>
+      </w:pPr>
+      <w:r>
+        <w:rPr>
+          <w:noProof/>
+          <w:lang w:eastAsia="en-IN"/>
+        </w:rPr>
+        <w:drawing>
+          <wp:inline distT="0" distB="0" distL="0" distR="0" wp14:anchorId="20D3F7A1" wp14:editId="7ECFA61D">
+            <wp:extent cx="6390640" cy="4170045"/>
+            <wp:effectExtent l="0" t="0" r="0" b="0"/>
+            <wp:docPr id="17" name="Picture 17"/>
+            <wp:cNvGraphicFramePr>
+              <a:graphicFrameLocks xmlns:a="http://schemas.openxmlformats.org/drawingml/2006/main" noChangeAspect="1"/>
+            </wp:cNvGraphicFramePr>
+            <a:graphic xmlns:a="http://schemas.openxmlformats.org/drawingml/2006/main">
+              <a:graphicData uri="http://schemas.openxmlformats.org/drawingml/2006/picture">
+                <pic:pic xmlns:pic="http://schemas.openxmlformats.org/drawingml/2006/picture">
+                  <pic:nvPicPr>
+                    <pic:cNvPr id="1" name=""/>
+                    <pic:cNvPicPr/>
+                  </pic:nvPicPr>
+                  <pic:blipFill>
+                    <a:blip r:embed="rId23"/>
+                    <a:stretch>
+                      <a:fillRect/>
+                    </a:stretch>
+                  </pic:blipFill>
+                  <pic:spPr>
+                    <a:xfrm>
+                      <a:off x="0" y="0"/>
+                      <a:ext cx="6390640" cy="4170045"/>
+                    </a:xfrm>
+                    <a:prstGeom prst="rect">
+                      <a:avLst/>
+                    </a:prstGeom>
+                  </pic:spPr>
+                </pic:pic>
+              </a:graphicData>
+            </a:graphic>
+          </wp:inline>
+        </w:drawing>
+      </w:r>
+      <w:r>
+        <w:rPr>
+          <w:b/>
+          <w:bCs/>
+        </w:rPr>
+        <w:br w:type="page"/>
+      </w:r>
+    </w:p>
+    <w:p>
+      <w:pPr>
+        <w:pStyle w:val="Heading3"/>
+        <w:rPr>
+          <w:b/>
+          <w:bCs/>
+        </w:rPr>
+      </w:pPr>
+      <w:bookmarkStart w:id="17" w:name="_Toc465090849"/>
+      <w:r>
+        <w:rPr>
+          <w:b/>
+          <w:bCs/>
+        </w:rPr>
+        <w:lastRenderedPageBreak/>
+        <w:t>Front End Visualization</w:t>
+      </w:r>
+      <w:r>
+        <w:rPr>
+          <w:b/>
+          <w:bCs/>
+        </w:rPr>
+        <w:t xml:space="preserve"> (d3.js, JavaScript, jQuery, HTML</w:t>
+      </w:r>
+      <w:r>
+        <w:rPr>
+          <w:b/>
+          <w:bCs/>
+        </w:rPr>
+        <w:t>)</w:t>
+      </w:r>
+      <w:bookmarkEnd w:id="17"/>
+    </w:p>
+    <w:p>
+      <w:r>
+        <w:t xml:space="preserve">Used d3.js for plotting svg tags, JavaScript, </w:t>
+      </w:r>
+      <w:r>
+        <w:t>jQuery for</w:t>
+      </w:r>
+      <w:r>
+        <w:t xml:space="preserve"> making ajax calls and updating components on html page.</w:t>
+      </w:r>
+      <w:r>
+        <w:t xml:space="preserve"> </w:t>
+      </w:r>
+      <w:r>
+        <w:t xml:space="preserve">Mouse over on each </w:t>
+      </w:r>
+      <w:r>
+        <w:t xml:space="preserve">small </w:t>
+      </w:r>
+      <w:r>
+        <w:t xml:space="preserve">bubble indicates </w:t>
+      </w:r>
+      <w:r>
+        <w:t>shows more details of the stock value.</w:t>
+      </w:r>
+      <w:r>
+        <w:t xml:space="preserve"> </w:t>
+      </w:r>
+    </w:p>
+    <w:p>
+      <w:r>
+        <w:t xml:space="preserve">Url: </w:t>
+      </w:r>
+      <w:hyperlink r:id="rId24" w:history="1">
+        <w:r>
+          <w:rPr>
+            <w:rStyle w:val="Hyperlink"/>
+          </w:rPr>
+          <w:t>http://localhost:8080/MonitorStockPrice/index.html</w:t>
+        </w:r>
+      </w:hyperlink>
+      <w:r>
+        <w:t xml:space="preserve"> </w:t>
+      </w:r>
+    </w:p>
+    <w:p>
+      <w:r>
+        <w:t>If application is not running on localhost:8080 – url in jScript file should be changed</w:t>
+      </w:r>
     </w:p>
     <w:p>
       <w:pPr>
@@ -2409,8 +3667,77 @@
           <w:bCs/>
         </w:rPr>
       </w:pPr>
+      <w:r>
+        <w:rPr>
+          <w:noProof/>
+          <w:lang w:eastAsia="en-IN"/>
+        </w:rPr>
+        <w:drawing>
+          <wp:inline distT="0" distB="0" distL="0" distR="0" wp14:anchorId="2D9ED8B0" wp14:editId="41EB90BC">
+            <wp:extent cx="6390640" cy="3227070"/>
+            <wp:effectExtent l="0" t="0" r="0" b="0"/>
+            <wp:docPr id="13" name="Picture 13"/>
+            <wp:cNvGraphicFramePr>
+              <a:graphicFrameLocks xmlns:a="http://schemas.openxmlformats.org/drawingml/2006/main" noChangeAspect="1"/>
+            </wp:cNvGraphicFramePr>
+            <a:graphic xmlns:a="http://schemas.openxmlformats.org/drawingml/2006/main">
+              <a:graphicData uri="http://schemas.openxmlformats.org/drawingml/2006/picture">
+                <pic:pic xmlns:pic="http://schemas.openxmlformats.org/drawingml/2006/picture">
+                  <pic:nvPicPr>
+                    <pic:cNvPr id="1" name=""/>
+                    <pic:cNvPicPr/>
+                  </pic:nvPicPr>
+                  <pic:blipFill>
+                    <a:blip r:embed="rId25"/>
+                    <a:stretch>
+                      <a:fillRect/>
+                    </a:stretch>
+                  </pic:blipFill>
+                  <pic:spPr>
+                    <a:xfrm>
+                      <a:off x="0" y="0"/>
+                      <a:ext cx="6390640" cy="3227070"/>
+                    </a:xfrm>
+                    <a:prstGeom prst="rect">
+                      <a:avLst/>
+                    </a:prstGeom>
+                  </pic:spPr>
+                </pic:pic>
+              </a:graphicData>
+            </a:graphic>
+          </wp:inline>
+        </w:drawing>
+      </w:r>
+    </w:p>
+    <w:p>
+      <w:r>
+        <w:t>Not exist</w:t>
+      </w:r>
+    </w:p>
+    <w:p>
+      <w:pPr>
+        <w:ind w:left="720" w:hanging="720"/>
+      </w:pPr>
+      <w:r>
+        <w:t>http://localhost:8080</w:t>
+      </w:r>
+      <w:r>
+        <w:t>/MonitorStockPrice/rest/yahoostocks/</w:t>
+      </w:r>
+      <w:r>
+        <w:t>new_company</w:t>
+      </w:r>
     </w:p>
     <w:p/>
+    <w:p/>
+    <w:p>
+      <w:pPr>
+        <w:rPr>
+          <w:b/>
+          <w:bCs/>
+        </w:rPr>
+      </w:pPr>
+    </w:p>
     <w:p/>
     <w:sectPr>
       <w:pgSz w:w="11906" w:h="16838"/>
@@ -3120,10 +4447,31 @@
       <w:szCs w:val="24"/>
     </w:rPr>
   </w:style>
+  <w:style w:type="paragraph" w:styleId="Heading4">
+    <w:name w:val="heading 4"/>
+    <w:basedOn w:val="Normal"/>
+    <w:next w:val="Normal"/>
+    <w:link w:val="Heading4Char"/>
+    <w:uiPriority w:val="9"/>
+    <w:unhideWhenUsed/>
+    <w:qFormat/>
+    <w:rsid w:val="005340A8"/>
+    <w:pPr>
+      <w:keepNext/>
+      <w:keepLines/>
+      <w:spacing w:before="40" w:after="0"/>
+      <w:outlineLvl w:val="3"/>
+    </w:pPr>
+    <w:rPr>
+      <w:rFonts w:asciiTheme="majorHAnsi" w:eastAsiaTheme="majorEastAsia" w:hAnsiTheme="majorHAnsi" w:cstheme="majorBidi"/>
+      <w:i/>
+      <w:iCs/>
+      <w:color w:val="2E74B5" w:themeColor="accent1" w:themeShade="BF"/>
+    </w:rPr>
+  </w:style>
   <w:style w:type="character" w:default="1" w:styleId="DefaultParagraphFont">
     <w:name w:val="Default Paragraph Font"/>
     <w:uiPriority w:val="1"/>
-    <w:semiHidden/>
     <w:unhideWhenUsed/>
   </w:style>
   <w:style w:type="table" w:default="1" w:styleId="TableNormal">
@@ -3248,6 +4596,19 @@
       <w:spacing w:after="100"/>
       <w:ind w:left="440"/>
     </w:pPr>
+  </w:style>
+  <w:style w:type="character" w:customStyle="1" w:styleId="Heading4Char">
+    <w:name w:val="Heading 4 Char"/>
+    <w:basedOn w:val="DefaultParagraphFont"/>
+    <w:link w:val="Heading4"/>
+    <w:uiPriority w:val="9"/>
+    <w:rsid w:val="005340A8"/>
+    <w:rPr>
+      <w:rFonts w:asciiTheme="majorHAnsi" w:eastAsiaTheme="majorEastAsia" w:hAnsiTheme="majorHAnsi" w:cstheme="majorBidi"/>
+      <w:i/>
+      <w:iCs/>
+      <w:color w:val="2E74B5" w:themeColor="accent1" w:themeShade="BF"/>
+    </w:rPr>
   </w:style>
 </w:styles>
 </file>
@@ -3518,7 +4879,7 @@
 </file>
 
 <file path=customXml/itemProps1.xml><?xml version="1.0" encoding="utf-8"?>
-<ds:datastoreItem xmlns:ds="http://schemas.openxmlformats.org/officeDocument/2006/customXml" ds:itemID="{B020A5B3-B728-484B-AA25-2A09ECB62104}">
+<ds:datastoreItem xmlns:ds="http://schemas.openxmlformats.org/officeDocument/2006/customXml" ds:itemID="{FC7BC53C-06D4-46F1-A0FB-D63A119DBDF2}">
   <ds:schemaRefs>
     <ds:schemaRef ds:uri="http://schemas.openxmlformats.org/officeDocument/2006/bibliography"/>
   </ds:schemaRefs>

</xml_diff>

<commit_message>
changed console logs to file logger with log4j
</commit_message>
<xml_diff>
--- a/Design_Implementation.docx
+++ b/Design_Implementation.docx
@@ -5,6 +5,13 @@
     <w:p/>
     <w:sdt>
       <w:sdtPr>
+        <w:rPr>
+          <w:rFonts w:asciiTheme="minorHAnsi" w:eastAsiaTheme="minorHAnsi" w:hAnsiTheme="minorHAnsi" w:cstheme="minorBidi"/>
+          <w:color w:val="auto"/>
+          <w:sz w:val="22"/>
+          <w:szCs w:val="22"/>
+          <w:lang w:val="en-IN" w:bidi="te-IN"/>
+        </w:rPr>
         <w:id w:val="-488170686"/>
         <w:docPartObj>
           <w:docPartGallery w:val="Table of Contents"/>
@@ -13,14 +20,9 @@
       </w:sdtPr>
       <w:sdtEndPr>
         <w:rPr>
-          <w:rFonts w:asciiTheme="minorHAnsi" w:eastAsiaTheme="minorHAnsi" w:hAnsiTheme="minorHAnsi" w:cstheme="minorBidi"/>
           <w:b/>
           <w:bCs/>
           <w:noProof/>
-          <w:color w:val="auto"/>
-          <w:sz w:val="22"/>
-          <w:szCs w:val="22"/>
-          <w:lang w:val="en-IN" w:bidi="te-IN"/>
         </w:rPr>
       </w:sdtEndPr>
       <w:sdtContent>
@@ -53,7 +55,7 @@
           <w:r>
             <w:fldChar w:fldCharType="separate"/>
           </w:r>
-          <w:hyperlink w:anchor="_Toc465090833" w:history="1">
+          <w:hyperlink w:anchor="_Toc465092378" w:history="1">
             <w:r>
               <w:rPr>
                 <w:rStyle w:val="Hyperlink"/>
@@ -82,7 +84,7 @@
                 <w:noProof/>
                 <w:webHidden/>
               </w:rPr>
-              <w:instrText xml:space="preserve"> PAGEREF _Toc465090833 \h </w:instrText>
+              <w:instrText xml:space="preserve"> PAGEREF _Toc465092378 \h </w:instrText>
             </w:r>
             <w:r>
               <w:rPr>
@@ -125,7 +127,7 @@
               <w:lang w:eastAsia="en-IN"/>
             </w:rPr>
           </w:pPr>
-          <w:hyperlink w:anchor="_Toc465090834" w:history="1">
+          <w:hyperlink w:anchor="_Toc465092379" w:history="1">
             <w:r>
               <w:rPr>
                 <w:rStyle w:val="Hyperlink"/>
@@ -154,7 +156,7 @@
                 <w:noProof/>
                 <w:webHidden/>
               </w:rPr>
-              <w:instrText xml:space="preserve"> PAGEREF _Toc465090834 \h </w:instrText>
+              <w:instrText xml:space="preserve"> PAGEREF _Toc465092379 \h </w:instrText>
             </w:r>
             <w:r>
               <w:rPr>
@@ -197,7 +199,7 @@
               <w:lang w:eastAsia="en-IN"/>
             </w:rPr>
           </w:pPr>
-          <w:hyperlink w:anchor="_Toc465090835" w:history="1">
+          <w:hyperlink w:anchor="_Toc465092380" w:history="1">
             <w:r>
               <w:rPr>
                 <w:rStyle w:val="Hyperlink"/>
@@ -226,7 +228,7 @@
                 <w:noProof/>
                 <w:webHidden/>
               </w:rPr>
-              <w:instrText xml:space="preserve"> PAGEREF _Toc465090835 \h </w:instrText>
+              <w:instrText xml:space="preserve"> PAGEREF _Toc465092380 \h </w:instrText>
             </w:r>
             <w:r>
               <w:rPr>
@@ -269,7 +271,7 @@
               <w:lang w:eastAsia="en-IN"/>
             </w:rPr>
           </w:pPr>
-          <w:hyperlink w:anchor="_Toc465090836" w:history="1">
+          <w:hyperlink w:anchor="_Toc465092381" w:history="1">
             <w:r>
               <w:rPr>
                 <w:rStyle w:val="Hyperlink"/>
@@ -298,7 +300,7 @@
                 <w:noProof/>
                 <w:webHidden/>
               </w:rPr>
-              <w:instrText xml:space="preserve"> PAGEREF _Toc465090836 \h </w:instrText>
+              <w:instrText xml:space="preserve"> PAGEREF _Toc465092381 \h </w:instrText>
             </w:r>
             <w:r>
               <w:rPr>
@@ -341,7 +343,7 @@
               <w:lang w:eastAsia="en-IN"/>
             </w:rPr>
           </w:pPr>
-          <w:hyperlink w:anchor="_Toc465090837" w:history="1">
+          <w:hyperlink w:anchor="_Toc465092382" w:history="1">
             <w:r>
               <w:rPr>
                 <w:rStyle w:val="Hyperlink"/>
@@ -370,7 +372,7 @@
                 <w:noProof/>
                 <w:webHidden/>
               </w:rPr>
-              <w:instrText xml:space="preserve"> PAGEREF _Toc465090837 \h </w:instrText>
+              <w:instrText xml:space="preserve"> PAGEREF _Toc465092382 \h </w:instrText>
             </w:r>
             <w:r>
               <w:rPr>
@@ -413,7 +415,7 @@
               <w:lang w:eastAsia="en-IN"/>
             </w:rPr>
           </w:pPr>
-          <w:hyperlink w:anchor="_Toc465090838" w:history="1">
+          <w:hyperlink w:anchor="_Toc465092383" w:history="1">
             <w:r>
               <w:rPr>
                 <w:rStyle w:val="Hyperlink"/>
@@ -421,25 +423,7 @@
                 <w:bCs/>
                 <w:noProof/>
               </w:rPr>
-              <w:t>Explanati</w:t>
-            </w:r>
-            <w:r>
-              <w:rPr>
-                <w:rStyle w:val="Hyperlink"/>
-                <w:b/>
-                <w:bCs/>
-                <w:noProof/>
-              </w:rPr>
-              <w:t>o</w:t>
-            </w:r>
-            <w:r>
-              <w:rPr>
-                <w:rStyle w:val="Hyperlink"/>
-                <w:b/>
-                <w:bCs/>
-                <w:noProof/>
-              </w:rPr>
-              <w:t>n:</w:t>
+              <w:t>Explanation</w:t>
             </w:r>
             <w:r>
               <w:rPr>
@@ -460,7 +444,7 @@
                 <w:noProof/>
                 <w:webHidden/>
               </w:rPr>
-              <w:instrText xml:space="preserve"> PAGEREF _Toc465090838 \h </w:instrText>
+              <w:instrText xml:space="preserve"> PAGEREF _Toc465092383 \h </w:instrText>
             </w:r>
             <w:r>
               <w:rPr>
@@ -503,7 +487,7 @@
               <w:lang w:eastAsia="en-IN"/>
             </w:rPr>
           </w:pPr>
-          <w:hyperlink w:anchor="_Toc465090839" w:history="1">
+          <w:hyperlink w:anchor="_Toc465092384" w:history="1">
             <w:r>
               <w:rPr>
                 <w:rStyle w:val="Hyperlink"/>
@@ -532,7 +516,7 @@
                 <w:noProof/>
                 <w:webHidden/>
               </w:rPr>
-              <w:instrText xml:space="preserve"> PAGEREF _Toc465090839 \h </w:instrText>
+              <w:instrText xml:space="preserve"> PAGEREF _Toc465092384 \h </w:instrText>
             </w:r>
             <w:r>
               <w:rPr>
@@ -575,7 +559,7 @@
               <w:lang w:eastAsia="en-IN"/>
             </w:rPr>
           </w:pPr>
-          <w:hyperlink w:anchor="_Toc465090840" w:history="1">
+          <w:hyperlink w:anchor="_Toc465092385" w:history="1">
             <w:r>
               <w:rPr>
                 <w:rStyle w:val="Hyperlink"/>
@@ -604,7 +588,7 @@
                 <w:noProof/>
                 <w:webHidden/>
               </w:rPr>
-              <w:instrText xml:space="preserve"> PAGEREF _Toc465090840 \h </w:instrText>
+              <w:instrText xml:space="preserve"> PAGEREF _Toc465092385 \h </w:instrText>
             </w:r>
             <w:r>
               <w:rPr>
@@ -647,7 +631,7 @@
               <w:lang w:eastAsia="en-IN"/>
             </w:rPr>
           </w:pPr>
-          <w:hyperlink w:anchor="_Toc465090841" w:history="1">
+          <w:hyperlink w:anchor="_Toc465092386" w:history="1">
             <w:r>
               <w:rPr>
                 <w:rStyle w:val="Hyperlink"/>
@@ -676,7 +660,7 @@
                 <w:noProof/>
                 <w:webHidden/>
               </w:rPr>
-              <w:instrText xml:space="preserve"> PAGEREF _Toc465090841 \h </w:instrText>
+              <w:instrText xml:space="preserve"> PAGEREF _Toc465092386 \h </w:instrText>
             </w:r>
             <w:r>
               <w:rPr>
@@ -719,7 +703,7 @@
               <w:lang w:eastAsia="en-IN"/>
             </w:rPr>
           </w:pPr>
-          <w:hyperlink w:anchor="_Toc465090842" w:history="1">
+          <w:hyperlink w:anchor="_Toc465092387" w:history="1">
             <w:r>
               <w:rPr>
                 <w:rStyle w:val="Hyperlink"/>
@@ -748,7 +732,7 @@
                 <w:noProof/>
                 <w:webHidden/>
               </w:rPr>
-              <w:instrText xml:space="preserve"> PAGEREF _Toc465090842 \h </w:instrText>
+              <w:instrText xml:space="preserve"> PAGEREF _Toc465092387 \h </w:instrText>
             </w:r>
             <w:r>
               <w:rPr>
@@ -791,7 +775,7 @@
               <w:lang w:eastAsia="en-IN"/>
             </w:rPr>
           </w:pPr>
-          <w:hyperlink w:anchor="_Toc465090843" w:history="1">
+          <w:hyperlink w:anchor="_Toc465092388" w:history="1">
             <w:r>
               <w:rPr>
                 <w:rStyle w:val="Hyperlink"/>
@@ -820,7 +804,7 @@
                 <w:noProof/>
                 <w:webHidden/>
               </w:rPr>
-              <w:instrText xml:space="preserve"> PAGEREF _Toc465090843 \h </w:instrText>
+              <w:instrText xml:space="preserve"> PAGEREF _Toc465092388 \h </w:instrText>
             </w:r>
             <w:r>
               <w:rPr>
@@ -863,7 +847,7 @@
               <w:lang w:eastAsia="en-IN"/>
             </w:rPr>
           </w:pPr>
-          <w:hyperlink w:anchor="_Toc465090844" w:history="1">
+          <w:hyperlink w:anchor="_Toc465092389" w:history="1">
             <w:r>
               <w:rPr>
                 <w:rStyle w:val="Hyperlink"/>
@@ -892,7 +876,7 @@
                 <w:noProof/>
                 <w:webHidden/>
               </w:rPr>
-              <w:instrText xml:space="preserve"> PAGEREF _Toc465090844 \h </w:instrText>
+              <w:instrText xml:space="preserve"> PAGEREF _Toc465092389 \h </w:instrText>
             </w:r>
             <w:r>
               <w:rPr>
@@ -935,7 +919,7 @@
               <w:lang w:eastAsia="en-IN"/>
             </w:rPr>
           </w:pPr>
-          <w:hyperlink w:anchor="_Toc465090845" w:history="1">
+          <w:hyperlink w:anchor="_Toc465092390" w:history="1">
             <w:r>
               <w:rPr>
                 <w:rStyle w:val="Hyperlink"/>
@@ -964,7 +948,7 @@
                 <w:noProof/>
                 <w:webHidden/>
               </w:rPr>
-              <w:instrText xml:space="preserve"> PAGEREF _Toc465090845 \h </w:instrText>
+              <w:instrText xml:space="preserve"> PAGEREF _Toc465092390 \h </w:instrText>
             </w:r>
             <w:r>
               <w:rPr>
@@ -1007,7 +991,7 @@
               <w:lang w:eastAsia="en-IN"/>
             </w:rPr>
           </w:pPr>
-          <w:hyperlink w:anchor="_Toc465090846" w:history="1">
+          <w:hyperlink w:anchor="_Toc465092391" w:history="1">
             <w:r>
               <w:rPr>
                 <w:rStyle w:val="Hyperlink"/>
@@ -1036,7 +1020,7 @@
                 <w:noProof/>
                 <w:webHidden/>
               </w:rPr>
-              <w:instrText xml:space="preserve"> PAGEREF _Toc465090846 \h </w:instrText>
+              <w:instrText xml:space="preserve"> PAGEREF _Toc465092391 \h </w:instrText>
             </w:r>
             <w:r>
               <w:rPr>
@@ -1079,7 +1063,7 @@
               <w:lang w:eastAsia="en-IN"/>
             </w:rPr>
           </w:pPr>
-          <w:hyperlink w:anchor="_Toc465090847" w:history="1">
+          <w:hyperlink w:anchor="_Toc465092392" w:history="1">
             <w:r>
               <w:rPr>
                 <w:rStyle w:val="Hyperlink"/>
@@ -1108,7 +1092,7 @@
                 <w:noProof/>
                 <w:webHidden/>
               </w:rPr>
-              <w:instrText xml:space="preserve"> PAGEREF _Toc465090847 \h </w:instrText>
+              <w:instrText xml:space="preserve"> PAGEREF _Toc465092392 \h </w:instrText>
             </w:r>
             <w:r>
               <w:rPr>
@@ -1151,7 +1135,7 @@
               <w:lang w:eastAsia="en-IN"/>
             </w:rPr>
           </w:pPr>
-          <w:hyperlink w:anchor="_Toc465090848" w:history="1">
+          <w:hyperlink w:anchor="_Toc465092393" w:history="1">
             <w:r>
               <w:rPr>
                 <w:rStyle w:val="Hyperlink"/>
@@ -1180,7 +1164,7 @@
                 <w:noProof/>
                 <w:webHidden/>
               </w:rPr>
-              <w:instrText xml:space="preserve"> PAGEREF _Toc465090848 \h </w:instrText>
+              <w:instrText xml:space="preserve"> PAGEREF _Toc465092393 \h </w:instrText>
             </w:r>
             <w:r>
               <w:rPr>
@@ -1223,7 +1207,7 @@
               <w:lang w:eastAsia="en-IN"/>
             </w:rPr>
           </w:pPr>
-          <w:hyperlink w:anchor="_Toc465090849" w:history="1">
+          <w:hyperlink w:anchor="_Toc465092394" w:history="1">
             <w:r>
               <w:rPr>
                 <w:rStyle w:val="Hyperlink"/>
@@ -1252,7 +1236,7 @@
                 <w:noProof/>
                 <w:webHidden/>
               </w:rPr>
-              <w:instrText xml:space="preserve"> PAGEREF _Toc465090849 \h </w:instrText>
+              <w:instrText xml:space="preserve"> PAGEREF _Toc465092394 \h </w:instrText>
             </w:r>
             <w:r>
               <w:rPr>
@@ -1311,7 +1295,7 @@
           <w:u w:val="single"/>
         </w:rPr>
       </w:pPr>
-      <w:bookmarkStart w:id="0" w:name="_Toc465090833"/>
+      <w:bookmarkStart w:id="0" w:name="_Toc465092378"/>
       <w:r>
         <w:rPr>
           <w:b/>
@@ -1448,16 +1432,7 @@
         <w:jc w:val="both"/>
       </w:pPr>
       <w:r>
-        <w:t>Supp</w:t>
-      </w:r>
-      <w:r>
-        <w:t>2</w:t>
-      </w:r>
-      <w:r>
-        <w:t xml:space="preserve">.1: </w:t>
-      </w:r>
-      <w:r>
-        <w:t>When a company is deleted all its corresponding stock values in data base should be deleted</w:t>
+        <w:t>Supp2.1: When a company is deleted all its corresponding stock values in data base should be deleted</w:t>
       </w:r>
     </w:p>
     <w:p>
@@ -1587,13 +1562,7 @@
         <w:jc w:val="both"/>
       </w:pPr>
       <w:r>
-        <w:t>Supp</w:t>
-      </w:r>
-      <w:r>
-        <w:t>4</w:t>
-      </w:r>
-      <w:r>
-        <w:t xml:space="preserve">.1: </w:t>
+        <w:t xml:space="preserve">Supp4.1: </w:t>
       </w:r>
       <w:r>
         <w:t xml:space="preserve"> When company is not found in data base http response status should be 404 (Not found)</w:t>
@@ -1645,16 +1614,7 @@
         <w:jc w:val="both"/>
       </w:pPr>
       <w:r>
-        <w:t>Supp</w:t>
-      </w:r>
-      <w:r>
-        <w:t>5</w:t>
-      </w:r>
-      <w:r>
-        <w:t xml:space="preserve">.1:  When </w:t>
-      </w:r>
-      <w:r>
-        <w:t>data base is empty. Response status should be 204 (No Content)</w:t>
+        <w:t>Supp5.1:  When data base is empty. Response status should be 204 (No Content)</w:t>
       </w:r>
     </w:p>
     <w:p>
@@ -1716,13 +1676,7 @@
         <w:jc w:val="both"/>
       </w:pPr>
       <w:r>
-        <w:t>Supp</w:t>
-      </w:r>
-      <w:r>
-        <w:t>6</w:t>
-      </w:r>
-      <w:r>
-        <w:t xml:space="preserve">.1:  </w:t>
+        <w:t xml:space="preserve">Supp6.1:  </w:t>
       </w:r>
       <w:r>
         <w:t>When requested company is valid and not present in data base. Add this company to database. Response Status should be 201 (Created)</w:t>
@@ -1753,7 +1707,15 @@
         <w:jc w:val="both"/>
       </w:pPr>
       <w:r>
-        <w:t>Supp6.3: When requested company_code is not a valid one. Then Response status should be 400 (Bad Request)</w:t>
+        <w:t xml:space="preserve">Supp6.3: When requested </w:t>
+      </w:r>
+      <w:proofErr w:type="spellStart"/>
+      <w:r>
+        <w:t>company_code</w:t>
+      </w:r>
+      <w:proofErr w:type="spellEnd"/>
+      <w:r>
+        <w:t xml:space="preserve"> is not a valid one. Then Response status should be 400 (Bad Request)</w:t>
       </w:r>
     </w:p>
     <w:p>
@@ -1795,19 +1757,7 @@
         <w:jc w:val="both"/>
       </w:pPr>
       <w:r>
-        <w:t xml:space="preserve">Supp6.1:  When requested company is not present in data base. Response Status should be </w:t>
-      </w:r>
-      <w:r>
-        <w:t>404</w:t>
-      </w:r>
-      <w:r>
-        <w:t xml:space="preserve"> (</w:t>
-      </w:r>
-      <w:r>
-        <w:t>Not Found</w:t>
-      </w:r>
-      <w:r>
-        <w:t>)</w:t>
+        <w:t>Supp6.1:  When requested company is not present in data base. Response Status should be 404 (Not Found)</w:t>
       </w:r>
       <w:r>
         <w:t>. No action should be performed in database.</w:t>
@@ -1897,16 +1847,7 @@
         <w:jc w:val="both"/>
       </w:pPr>
       <w:r>
-        <w:t>Supp</w:t>
-      </w:r>
-      <w:r>
-        <w:t>9</w:t>
-      </w:r>
-      <w:r>
-        <w:t xml:space="preserve">.1:  </w:t>
-      </w:r>
-      <w:r>
-        <w:t>Create a time scaled area chart. X-axis represents time and Y-axis represents stock value in dollars.</w:t>
+        <w:t>Supp9.1:  Create a time scaled area chart. X-axis represents time and Y-axis represents stock value in dollars.</w:t>
       </w:r>
     </w:p>
     <w:p>
@@ -1920,16 +1861,7 @@
         <w:jc w:val="both"/>
       </w:pPr>
       <w:r>
-        <w:t>Supp</w:t>
-      </w:r>
-      <w:r>
-        <w:t>9</w:t>
-      </w:r>
-      <w:r>
-        <w:t xml:space="preserve">.1:  </w:t>
-      </w:r>
-      <w:r>
-        <w:t xml:space="preserve">On mouse over on the graph chart. </w:t>
+        <w:t xml:space="preserve">Supp9.1:  On mouse over on the graph chart. </w:t>
       </w:r>
       <w:r>
         <w:t>Corresponding</w:t>
@@ -1963,7 +1895,7 @@
           <w:u w:val="single"/>
         </w:rPr>
       </w:pPr>
-      <w:bookmarkStart w:id="1" w:name="_Toc465090834"/>
+      <w:bookmarkStart w:id="1" w:name="_Toc465092379"/>
       <w:r>
         <w:rPr>
           <w:b/>
@@ -1992,7 +1924,7 @@
           <w:bCs/>
         </w:rPr>
       </w:pPr>
-      <w:bookmarkStart w:id="2" w:name="_Toc465090835"/>
+      <w:bookmarkStart w:id="2" w:name="_Toc465092380"/>
       <w:r>
         <w:rPr>
           <w:b/>
@@ -2005,14 +1937,7 @@
           <w:b/>
           <w:bCs/>
         </w:rPr>
-        <w:t xml:space="preserve"> </w:t>
-      </w:r>
-      <w:r>
-        <w:rPr>
-          <w:b/>
-          <w:bCs/>
-        </w:rPr>
-        <w:t>Object Oriented Design</w:t>
+        <w:t xml:space="preserve"> Object Oriented Design</w:t>
       </w:r>
       <w:bookmarkEnd w:id="2"/>
     </w:p>
@@ -2071,6 +1996,7 @@
           <w:bCs/>
         </w:rPr>
       </w:pPr>
+      <w:bookmarkStart w:id="3" w:name="_GoBack"/>
       <w:r>
         <w:rPr>
           <w:b/>
@@ -2079,7 +2005,7 @@
           <w:lang w:eastAsia="en-IN"/>
         </w:rPr>
         <w:drawing>
-          <wp:inline distT="0" distB="0" distL="0" distR="0" wp14:anchorId="0B4E91BA" wp14:editId="6039345B">
+          <wp:inline distT="0" distB="0" distL="0" distR="0" wp14:anchorId="5F7E28A5" wp14:editId="05EA3DBA">
             <wp:extent cx="6083632" cy="3781112"/>
             <wp:effectExtent l="0" t="0" r="0" b="0"/>
             <wp:docPr id="3" name="Picture 3" descr="C:\Users\eswar\Desktop\ClassDiagram.png"/>
@@ -2127,6 +2053,7 @@
           </wp:inline>
         </w:drawing>
       </w:r>
+      <w:bookmarkEnd w:id="3"/>
     </w:p>
     <w:p>
       <w:pPr>
@@ -2137,7 +2064,35 @@
         </w:rPr>
       </w:pPr>
       <w:r>
-        <w:t>In this program MySQLConnection and Subject connection instances are only needed once. So Used Single Pattern for both these classes.</w:t>
+        <w:t xml:space="preserve">In this program </w:t>
+      </w:r>
+      <w:proofErr w:type="spellStart"/>
+      <w:r>
+        <w:t>MySQLConnection</w:t>
+      </w:r>
+      <w:proofErr w:type="spellEnd"/>
+      <w:r>
+        <w:t xml:space="preserve"> and Subject connection instances are o</w:t>
+      </w:r>
+      <w:r>
+        <w:t xml:space="preserve">nly needed once. So Used </w:t>
+      </w:r>
+      <w:r>
+        <w:rPr>
+          <w:b/>
+          <w:bCs/>
+        </w:rPr>
+        <w:t xml:space="preserve">Singleton </w:t>
+      </w:r>
+      <w:r>
+        <w:rPr>
+          <w:b/>
+          <w:bCs/>
+        </w:rPr>
+        <w:t>Pattern</w:t>
+      </w:r>
+      <w:r>
+        <w:t xml:space="preserve"> for both these classes.</w:t>
       </w:r>
     </w:p>
     <w:p>
@@ -2148,7 +2103,7 @@
           <w:bCs/>
         </w:rPr>
       </w:pPr>
-      <w:bookmarkStart w:id="3" w:name="_Toc465090836"/>
+      <w:bookmarkStart w:id="4" w:name="_Toc465092381"/>
       <w:r>
         <w:rPr>
           <w:b/>
@@ -2163,7 +2118,7 @@
         </w:rPr>
         <w:t xml:space="preserve"> Object Oriented Design</w:t>
       </w:r>
-      <w:bookmarkEnd w:id="3"/>
+      <w:bookmarkEnd w:id="4"/>
     </w:p>
     <w:p>
       <w:r>
@@ -2172,7 +2127,7 @@
           <w:lang w:eastAsia="en-IN"/>
         </w:rPr>
         <w:drawing>
-          <wp:inline distT="0" distB="0" distL="0" distR="0" wp14:anchorId="0D9A7236" wp14:editId="791C2B59">
+          <wp:inline distT="0" distB="0" distL="0" distR="0" wp14:anchorId="064EBEBF" wp14:editId="15F86561">
             <wp:extent cx="6390640" cy="3096086"/>
             <wp:effectExtent l="0" t="0" r="0" b="0"/>
             <wp:docPr id="4" name="Picture 4" descr="C:\Users\eswar\Desktop\ClassDiagram.png"/>
@@ -2246,7 +2201,7 @@
           <w:u w:val="single"/>
         </w:rPr>
       </w:pPr>
-      <w:bookmarkStart w:id="4" w:name="_Toc465090837"/>
+      <w:bookmarkStart w:id="5" w:name="_Toc465092382"/>
       <w:r>
         <w:rPr>
           <w:b/>
@@ -2263,7 +2218,7 @@
         </w:rPr>
         <w:t xml:space="preserve"> Details</w:t>
       </w:r>
-      <w:bookmarkEnd w:id="4"/>
+      <w:bookmarkEnd w:id="5"/>
     </w:p>
     <w:p>
       <w:pPr>
@@ -2273,7 +2228,7 @@
           <w:bCs/>
         </w:rPr>
       </w:pPr>
-      <w:bookmarkStart w:id="5" w:name="_Toc465090838"/>
+      <w:bookmarkStart w:id="6" w:name="_Toc465092383"/>
       <w:r>
         <w:rPr>
           <w:b/>
@@ -2281,8 +2236,6 @@
         </w:rPr>
         <w:t>Explanation</w:t>
       </w:r>
-      <w:bookmarkStart w:id="6" w:name="_GoBack"/>
-      <w:bookmarkEnd w:id="5"/>
       <w:bookmarkEnd w:id="6"/>
     </w:p>
     <w:p>
@@ -2297,7 +2250,59 @@
     </w:p>
     <w:p>
       <w:r>
-        <w:t>When a new company is added to data base. A new observer is created and is registerd to Subject</w:t>
+        <w:t xml:space="preserve">When a new company is added to data base. A new observer is created and is </w:t>
+      </w:r>
+      <w:r>
+        <w:t>registered</w:t>
+      </w:r>
+      <w:r>
+        <w:t xml:space="preserve"> to Subject</w:t>
+      </w:r>
+      <w:r>
+        <w:t>.</w:t>
+      </w:r>
+    </w:p>
+    <w:p/>
+    <w:p>
+      <w:r>
+        <w:t xml:space="preserve">When the application is deployed. Application creates a database schema named </w:t>
+      </w:r>
+      <w:r>
+        <w:rPr>
+          <w:b/>
+          <w:bCs/>
+        </w:rPr>
+        <w:t xml:space="preserve">stocks </w:t>
+      </w:r>
+      <w:r>
+        <w:t>in mysql://localhost:3306/</w:t>
+      </w:r>
+      <w:r>
+        <w:t xml:space="preserve">. </w:t>
+      </w:r>
+      <w:r>
+        <w:t>User name: root, Password:</w:t>
+      </w:r>
+      <w:r>
+        <w:t xml:space="preserve"> </w:t>
+      </w:r>
+      <w:r>
+        <w:t>‘’</w:t>
+      </w:r>
+      <w:r>
+        <w:t xml:space="preserve">. </w:t>
+      </w:r>
+      <w:r>
+        <w:t xml:space="preserve">Have to change the </w:t>
+      </w:r>
+      <w:r>
+        <w:t>user, password values of database in standalone.model.mySqlConnection.java before deploying</w:t>
+      </w:r>
+      <w:r>
+        <w:t xml:space="preserve"> or building</w:t>
+      </w:r>
+      <w:r>
+        <w:t>.</w:t>
       </w:r>
     </w:p>
     <w:p>
@@ -2317,7 +2322,7 @@
           <w:bCs/>
         </w:rPr>
       </w:pPr>
-      <w:bookmarkStart w:id="7" w:name="_Toc465090839"/>
+      <w:bookmarkStart w:id="7" w:name="_Toc465092384"/>
       <w:r>
         <w:rPr>
           <w:b/>
@@ -2340,8 +2345,13 @@
       </w:r>
     </w:p>
     <w:p>
-      <w:r>
-        <w:t xml:space="preserve">Github Repo URL: </w:t>
+      <w:proofErr w:type="spellStart"/>
+      <w:r>
+        <w:t>Github</w:t>
+      </w:r>
+      <w:proofErr w:type="spellEnd"/>
+      <w:r>
+        <w:t xml:space="preserve"> Repo URL: </w:t>
       </w:r>
       <w:hyperlink r:id="rId8" w:history="1">
         <w:r>
@@ -2362,7 +2372,7 @@
           <w:lang w:eastAsia="en-IN"/>
         </w:rPr>
         <w:drawing>
-          <wp:inline distT="0" distB="0" distL="0" distR="0" wp14:anchorId="48B7FC34" wp14:editId="55532EEE">
+          <wp:inline distT="0" distB="0" distL="0" distR="0" wp14:anchorId="7555F25B" wp14:editId="7D3F8F21">
             <wp:extent cx="6390640" cy="4523105"/>
             <wp:effectExtent l="0" t="0" r="0" b="0"/>
             <wp:docPr id="1" name="Picture 1"/>
@@ -2416,13 +2426,12 @@
           <w:bCs/>
         </w:rPr>
       </w:pPr>
-      <w:bookmarkStart w:id="8" w:name="_Toc465090840"/>
-      <w:r>
-        <w:rPr>
-          <w:b/>
-          <w:bCs/>
-        </w:rPr>
-        <w:lastRenderedPageBreak/>
+      <w:bookmarkStart w:id="8" w:name="_Toc465092385"/>
+      <w:r>
+        <w:rPr>
+          <w:b/>
+          <w:bCs/>
+        </w:rPr>
         <w:t>Continuous Integration</w:t>
       </w:r>
       <w:r>
@@ -2454,6 +2463,54 @@
       </w:r>
       <w:r>
         <w:t>for continuous integration.</w:t>
+      </w:r>
+      <w:r>
+        <w:t xml:space="preserve"> Given</w:t>
+      </w:r>
+      <w:r>
+        <w:t xml:space="preserve"> necessary</w:t>
+      </w:r>
+      <w:r>
+        <w:t xml:space="preserve"> commands </w:t>
+      </w:r>
+      <w:r>
+        <w:t xml:space="preserve">needed for build </w:t>
+      </w:r>
+      <w:proofErr w:type="gramStart"/>
+      <w:r>
+        <w:t>in</w:t>
+      </w:r>
+      <w:r>
+        <w:t xml:space="preserve"> </w:t>
+      </w:r>
+      <w:r>
+        <w:t xml:space="preserve"> </w:t>
+      </w:r>
+      <w:r>
+        <w:rPr>
+          <w:i/>
+          <w:iCs/>
+        </w:rPr>
+        <w:t>.</w:t>
+      </w:r>
+      <w:proofErr w:type="spellStart"/>
+      <w:proofErr w:type="gramEnd"/>
+      <w:r>
+        <w:rPr>
+          <w:i/>
+          <w:iCs/>
+        </w:rPr>
+        <w:t>travis.yml</w:t>
+      </w:r>
+      <w:proofErr w:type="spellEnd"/>
+      <w:r>
+        <w:t xml:space="preserve"> file</w:t>
+      </w:r>
+      <w:r>
+        <w:t>.</w:t>
+      </w:r>
+      <w:r>
+        <w:t xml:space="preserve"> </w:t>
       </w:r>
     </w:p>
     <w:p>
@@ -2466,7 +2523,7 @@
           <w:lang w:eastAsia="en-IN"/>
         </w:rPr>
         <w:drawing>
-          <wp:inline distT="0" distB="0" distL="0" distR="0" wp14:anchorId="733C4AB5" wp14:editId="6B0AF152">
+          <wp:inline distT="0" distB="0" distL="0" distR="0" wp14:anchorId="0A62F1C8" wp14:editId="10E244D3">
             <wp:extent cx="5951588" cy="2324100"/>
             <wp:effectExtent l="0" t="0" r="0" b="0"/>
             <wp:docPr id="8" name="Picture 8"/>
@@ -2530,7 +2587,7 @@
           <w:lang w:eastAsia="en-IN"/>
         </w:rPr>
         <w:drawing>
-          <wp:inline distT="0" distB="0" distL="0" distR="0" wp14:anchorId="1DD8C277" wp14:editId="1FA90375">
+          <wp:inline distT="0" distB="0" distL="0" distR="0" wp14:anchorId="53770AD9" wp14:editId="18E80984">
             <wp:extent cx="6390640" cy="4437380"/>
             <wp:effectExtent l="0" t="0" r="0" b="0"/>
             <wp:docPr id="7" name="Picture 7"/>
@@ -2572,7 +2629,6 @@
     <w:p/>
     <w:p>
       <w:r>
-        <w:lastRenderedPageBreak/>
         <w:t>•  After push, merge Travis CI runs all the unit test cases and if all unit test cases are passed then a build is generated.</w:t>
       </w:r>
     </w:p>
@@ -2583,7 +2639,7 @@
           <w:lang w:eastAsia="en-IN"/>
         </w:rPr>
         <w:drawing>
-          <wp:inline distT="0" distB="0" distL="0" distR="0" wp14:anchorId="31F66A22" wp14:editId="555270E5">
+          <wp:inline distT="0" distB="0" distL="0" distR="0" wp14:anchorId="18C1C8E6" wp14:editId="5D44DF04">
             <wp:extent cx="6390640" cy="3695700"/>
             <wp:effectExtent l="0" t="0" r="0" b="0"/>
             <wp:docPr id="6" name="Picture 6"/>
@@ -2634,7 +2690,7 @@
           <w:bCs/>
         </w:rPr>
       </w:pPr>
-      <w:bookmarkStart w:id="9" w:name="_Toc465090841"/>
+      <w:bookmarkStart w:id="9" w:name="_Toc465092386"/>
       <w:r>
         <w:rPr>
           <w:b/>
@@ -2683,7 +2739,18 @@
           <w:szCs w:val="20"/>
           <w:highlight w:val="lightGray"/>
         </w:rPr>
-        <w:t xml:space="preserve">       System.</w:t>
+        <w:t xml:space="preserve">       </w:t>
+      </w:r>
+      <w:proofErr w:type="spellStart"/>
+      <w:r>
+        <w:rPr>
+          <w:rFonts w:ascii="Courier New" w:hAnsi="Courier New" w:cs="Courier New"/>
+          <w:color w:val="000000"/>
+          <w:sz w:val="20"/>
+          <w:szCs w:val="20"/>
+          <w:highlight w:val="lightGray"/>
+        </w:rPr>
+        <w:t>System.</w:t>
       </w:r>
       <w:r>
         <w:rPr>
@@ -2697,6 +2764,7 @@
         </w:rPr>
         <w:t>setProperty</w:t>
       </w:r>
+      <w:proofErr w:type="spellEnd"/>
       <w:r>
         <w:rPr>
           <w:rFonts w:ascii="Courier New" w:hAnsi="Courier New" w:cs="Courier New"/>
@@ -2715,7 +2783,29 @@
           <w:szCs w:val="20"/>
           <w:highlight w:val="lightGray"/>
         </w:rPr>
-        <w:t>"rootPath"</w:t>
+        <w:t>"</w:t>
+      </w:r>
+      <w:proofErr w:type="spellStart"/>
+      <w:r>
+        <w:rPr>
+          <w:rFonts w:ascii="Courier New" w:hAnsi="Courier New" w:cs="Courier New"/>
+          <w:color w:val="2A00FF"/>
+          <w:sz w:val="20"/>
+          <w:szCs w:val="20"/>
+          <w:highlight w:val="lightGray"/>
+        </w:rPr>
+        <w:t>rootPath</w:t>
+      </w:r>
+      <w:proofErr w:type="spellEnd"/>
+      <w:r>
+        <w:rPr>
+          <w:rFonts w:ascii="Courier New" w:hAnsi="Courier New" w:cs="Courier New"/>
+          <w:color w:val="2A00FF"/>
+          <w:sz w:val="20"/>
+          <w:szCs w:val="20"/>
+          <w:highlight w:val="lightGray"/>
+        </w:rPr>
+        <w:t>"</w:t>
       </w:r>
       <w:r>
         <w:rPr>
@@ -2727,6 +2817,8 @@
         </w:rPr>
         <w:t xml:space="preserve">, </w:t>
       </w:r>
+      <w:proofErr w:type="spellStart"/>
+      <w:proofErr w:type="gramStart"/>
       <w:r>
         <w:rPr>
           <w:rFonts w:ascii="Courier New" w:hAnsi="Courier New" w:cs="Courier New"/>
@@ -2745,7 +2837,19 @@
           <w:szCs w:val="20"/>
           <w:highlight w:val="lightGray"/>
         </w:rPr>
-        <w:t>.getRealPath(</w:t>
+        <w:t>.getRealPath</w:t>
+      </w:r>
+      <w:proofErr w:type="spellEnd"/>
+      <w:proofErr w:type="gramEnd"/>
+      <w:r>
+        <w:rPr>
+          <w:rFonts w:ascii="Courier New" w:hAnsi="Courier New" w:cs="Courier New"/>
+          <w:color w:val="000000"/>
+          <w:sz w:val="20"/>
+          <w:szCs w:val="20"/>
+          <w:highlight w:val="lightGray"/>
+        </w:rPr>
+        <w:t>(</w:t>
       </w:r>
       <w:r>
         <w:rPr>
@@ -2773,7 +2877,15 @@
         <w:t xml:space="preserve">Logs are created in eclipse workspace </w:t>
       </w:r>
       <w:r>
-        <w:t>\MonitorStockPrice\WEB-INF\logs</w:t>
+        <w:t>\</w:t>
+      </w:r>
+      <w:proofErr w:type="spellStart"/>
+      <w:r>
+        <w:t>MonitorStockPrice</w:t>
+      </w:r>
+      <w:proofErr w:type="spellEnd"/>
+      <w:r>
+        <w:t>\WEB-INF\logs</w:t>
       </w:r>
       <w:r>
         <w:t>.</w:t>
@@ -2818,7 +2930,7 @@
           <w:bCs/>
         </w:rPr>
       </w:pPr>
-      <w:bookmarkStart w:id="10" w:name="_Toc465090842"/>
+      <w:bookmarkStart w:id="10" w:name="_Toc465092387"/>
       <w:r>
         <w:rPr>
           <w:b/>
@@ -2878,7 +2990,7 @@
           <w:lang w:eastAsia="en-IN"/>
         </w:rPr>
         <w:drawing>
-          <wp:inline distT="0" distB="0" distL="0" distR="0" wp14:anchorId="56C1D329" wp14:editId="64CEC128">
+          <wp:inline distT="0" distB="0" distL="0" distR="0" wp14:anchorId="362C96E3" wp14:editId="67A554A9">
             <wp:extent cx="6390640" cy="1699260"/>
             <wp:effectExtent l="0" t="0" r="0" b="0"/>
             <wp:docPr id="10" name="Picture 10"/>
@@ -2922,7 +3034,7 @@
           <w:bCs/>
         </w:rPr>
       </w:pPr>
-      <w:bookmarkStart w:id="11" w:name="_Toc465090843"/>
+      <w:bookmarkStart w:id="11" w:name="_Toc465092388"/>
       <w:r>
         <w:rPr>
           <w:b/>
@@ -2935,7 +3047,23 @@
           <w:b/>
           <w:bCs/>
         </w:rPr>
-        <w:t>API (Restassured Test)</w:t>
+        <w:t>API (</w:t>
+      </w:r>
+      <w:proofErr w:type="spellStart"/>
+      <w:r>
+        <w:rPr>
+          <w:b/>
+          <w:bCs/>
+        </w:rPr>
+        <w:t>Restassured</w:t>
+      </w:r>
+      <w:proofErr w:type="spellEnd"/>
+      <w:r>
+        <w:rPr>
+          <w:b/>
+          <w:bCs/>
+        </w:rPr>
+        <w:t xml:space="preserve"> Test)</w:t>
       </w:r>
       <w:bookmarkEnd w:id="11"/>
     </w:p>
@@ -2943,6 +3071,7 @@
       <w:r>
         <w:t xml:space="preserve">Added </w:t>
       </w:r>
+      <w:proofErr w:type="spellStart"/>
       <w:r>
         <w:rPr>
           <w:b/>
@@ -2950,6 +3079,7 @@
         </w:rPr>
         <w:t>Restassured</w:t>
       </w:r>
+      <w:proofErr w:type="spellEnd"/>
       <w:r>
         <w:rPr>
           <w:b/>
@@ -2958,7 +3088,15 @@
         <w:t xml:space="preserve"> </w:t>
       </w:r>
       <w:r>
-        <w:t>test cases to test the restful API. Restassured test cases are extension of Junit test cases.</w:t>
+        <w:t xml:space="preserve">test cases to test the restful API. </w:t>
+      </w:r>
+      <w:proofErr w:type="spellStart"/>
+      <w:r>
+        <w:t>Restassured</w:t>
+      </w:r>
+      <w:proofErr w:type="spellEnd"/>
+      <w:r>
+        <w:t xml:space="preserve"> test cases are extension of Junit test cases.</w:t>
       </w:r>
     </w:p>
     <w:p>
@@ -2971,7 +3109,7 @@
           <w:lang w:eastAsia="en-IN"/>
         </w:rPr>
         <w:drawing>
-          <wp:inline distT="0" distB="0" distL="0" distR="0" wp14:anchorId="6AD4FFA2" wp14:editId="085FDD78">
+          <wp:inline distT="0" distB="0" distL="0" distR="0" wp14:anchorId="4CADBB33" wp14:editId="3FF36B45">
             <wp:extent cx="5615951" cy="1609725"/>
             <wp:effectExtent l="0" t="0" r="0" b="0"/>
             <wp:docPr id="11" name="Picture 11"/>
@@ -3053,7 +3191,7 @@
           <w:u w:val="single"/>
         </w:rPr>
       </w:pPr>
-      <w:bookmarkStart w:id="12" w:name="_Toc465090844"/>
+      <w:bookmarkStart w:id="12" w:name="_Toc465092389"/>
       <w:r>
         <w:rPr>
           <w:b/>
@@ -3087,7 +3225,7 @@
           <w:bCs/>
         </w:rPr>
       </w:pPr>
-      <w:bookmarkStart w:id="13" w:name="_Toc465090845"/>
+      <w:bookmarkStart w:id="13" w:name="_Toc465092390"/>
       <w:r>
         <w:rPr>
           <w:b/>
@@ -3150,7 +3288,7 @@
           <w:lang w:eastAsia="en-IN"/>
         </w:rPr>
         <w:drawing>
-          <wp:inline distT="0" distB="0" distL="0" distR="0" wp14:anchorId="60C0028F" wp14:editId="412F0A1B">
+          <wp:inline distT="0" distB="0" distL="0" distR="0" wp14:anchorId="78670470" wp14:editId="23223CBE">
             <wp:extent cx="6390640" cy="4638675"/>
             <wp:effectExtent l="0" t="0" r="0" b="0"/>
             <wp:docPr id="15" name="Picture 15"/>
@@ -3198,7 +3336,7 @@
           <w:bCs/>
         </w:rPr>
       </w:pPr>
-      <w:bookmarkStart w:id="14" w:name="_Toc465090846"/>
+      <w:bookmarkStart w:id="14" w:name="_Toc465092391"/>
       <w:r>
         <w:rPr>
           <w:b/>
@@ -3252,8 +3390,13 @@
         <w:t>T</w:t>
       </w:r>
       <w:r>
-        <w:t>ype: application/json</w:t>
-      </w:r>
+        <w:t>ype: application/</w:t>
+      </w:r>
+      <w:proofErr w:type="spellStart"/>
+      <w:r>
+        <w:t>json</w:t>
+      </w:r>
+      <w:proofErr w:type="spellEnd"/>
     </w:p>
     <w:p>
       <w:r>
@@ -3265,8 +3408,13 @@
       <w:r>
         <w:t>{“</w:t>
       </w:r>
-      <w:r>
-        <w:t>companyCode":"</w:t>
+      <w:proofErr w:type="spellStart"/>
+      <w:r>
+        <w:t>companyCode</w:t>
+      </w:r>
+      <w:proofErr w:type="spellEnd"/>
+      <w:r>
+        <w:t>":"</w:t>
       </w:r>
       <w:r>
         <w:t>NFLX</w:t>
@@ -3283,7 +3431,7 @@
           <w:lang w:eastAsia="en-IN"/>
         </w:rPr>
         <w:drawing>
-          <wp:inline distT="0" distB="0" distL="0" distR="0" wp14:anchorId="44A385B3" wp14:editId="504D0057">
+          <wp:inline distT="0" distB="0" distL="0" distR="0" wp14:anchorId="738108D5" wp14:editId="383CBBFB">
             <wp:extent cx="6390640" cy="3206115"/>
             <wp:effectExtent l="0" t="0" r="0" b="0"/>
             <wp:docPr id="14" name="Picture 14"/>
@@ -3346,7 +3494,7 @@
           <w:bCs/>
         </w:rPr>
       </w:pPr>
-      <w:bookmarkStart w:id="15" w:name="_Toc465090847"/>
+      <w:bookmarkStart w:id="15" w:name="_Toc465092392"/>
       <w:r>
         <w:rPr>
           <w:b/>
@@ -3396,7 +3544,7 @@
           <w:lang w:eastAsia="en-IN"/>
         </w:rPr>
         <w:drawing>
-          <wp:inline distT="0" distB="0" distL="0" distR="0" wp14:anchorId="3512DB0E" wp14:editId="2F6A6C92">
+          <wp:inline distT="0" distB="0" distL="0" distR="0" wp14:anchorId="0D04558B" wp14:editId="7A52624D">
             <wp:extent cx="6390640" cy="2849245"/>
             <wp:effectExtent l="0" t="0" r="0" b="0"/>
             <wp:docPr id="16" name="Picture 16"/>
@@ -3459,7 +3607,7 @@
           <w:bCs/>
         </w:rPr>
       </w:pPr>
-      <w:bookmarkStart w:id="16" w:name="_Toc465090848"/>
+      <w:bookmarkStart w:id="16" w:name="_Toc465092393"/>
       <w:r>
         <w:rPr>
           <w:b/>
@@ -3524,7 +3672,7 @@
           <w:lang w:eastAsia="en-IN"/>
         </w:rPr>
         <w:drawing>
-          <wp:inline distT="0" distB="0" distL="0" distR="0" wp14:anchorId="20D3F7A1" wp14:editId="7ECFA61D">
+          <wp:inline distT="0" distB="0" distL="0" distR="0" wp14:anchorId="459215A4" wp14:editId="1054FD30">
             <wp:extent cx="6390640" cy="4170045"/>
             <wp:effectExtent l="0" t="0" r="0" b="0"/>
             <wp:docPr id="17" name="Picture 17"/>
@@ -3575,7 +3723,7 @@
           <w:bCs/>
         </w:rPr>
       </w:pPr>
-      <w:bookmarkStart w:id="17" w:name="_Toc465090849"/>
+      <w:bookmarkStart w:id="17" w:name="_Toc465092394"/>
       <w:r>
         <w:rPr>
           <w:b/>
@@ -3600,9 +3748,18 @@
       </w:r>
       <w:bookmarkEnd w:id="17"/>
     </w:p>
-    <w:p>
-      <w:r>
-        <w:t xml:space="preserve">Used d3.js for plotting svg tags, JavaScript, </w:t>
+    <w:p/>
+    <w:p>
+      <w:r>
+        <w:t xml:space="preserve">Used d3.js for plotting </w:t>
+      </w:r>
+      <w:proofErr w:type="spellStart"/>
+      <w:r>
+        <w:t>svg</w:t>
+      </w:r>
+      <w:proofErr w:type="spellEnd"/>
+      <w:r>
+        <w:t xml:space="preserve"> tags, JavaScript, </w:t>
       </w:r>
       <w:r>
         <w:t>jQuery for</w:t>
@@ -3647,7 +3804,23 @@
     </w:p>
     <w:p>
       <w:r>
-        <w:t>If application is not running on localhost:8080 – url in jScript file should be changed</w:t>
+        <w:t xml:space="preserve">If application is not running on localhost:8080 – </w:t>
+      </w:r>
+      <w:proofErr w:type="spellStart"/>
+      <w:r>
+        <w:t>url</w:t>
+      </w:r>
+      <w:proofErr w:type="spellEnd"/>
+      <w:r>
+        <w:t xml:space="preserve"> in </w:t>
+      </w:r>
+      <w:proofErr w:type="spellStart"/>
+      <w:r>
+        <w:t>jScript</w:t>
+      </w:r>
+      <w:proofErr w:type="spellEnd"/>
+      <w:r>
+        <w:t xml:space="preserve"> file should be changed</w:t>
       </w:r>
     </w:p>
     <w:p>
@@ -3707,25 +3880,6 @@
             </a:graphic>
           </wp:inline>
         </w:drawing>
-      </w:r>
-    </w:p>
-    <w:p>
-      <w:r>
-        <w:t>Not exist</w:t>
-      </w:r>
-    </w:p>
-    <w:p>
-      <w:pPr>
-        <w:ind w:left="720" w:hanging="720"/>
-      </w:pPr>
-      <w:r>
-        <w:t>http://localhost:8080</w:t>
-      </w:r>
-      <w:r>
-        <w:t>/MonitorStockPrice/rest/yahoostocks/</w:t>
-      </w:r>
-      <w:r>
-        <w:t>new_company</w:t>
       </w:r>
     </w:p>
     <w:p/>
@@ -4472,6 +4626,7 @@
   <w:style w:type="character" w:default="1" w:styleId="DefaultParagraphFont">
     <w:name w:val="Default Paragraph Font"/>
     <w:uiPriority w:val="1"/>
+    <w:semiHidden/>
     <w:unhideWhenUsed/>
   </w:style>
   <w:style w:type="table" w:default="1" w:styleId="TableNormal">
@@ -4879,7 +5034,7 @@
 </file>
 
 <file path=customXml/itemProps1.xml><?xml version="1.0" encoding="utf-8"?>
-<ds:datastoreItem xmlns:ds="http://schemas.openxmlformats.org/officeDocument/2006/customXml" ds:itemID="{FC7BC53C-06D4-46F1-A0FB-D63A119DBDF2}">
+<ds:datastoreItem xmlns:ds="http://schemas.openxmlformats.org/officeDocument/2006/customXml" ds:itemID="{C48DB1D9-3527-4DDB-9AE1-42D16AA3635F}">
   <ds:schemaRefs>
     <ds:schemaRef ds:uri="http://schemas.openxmlformats.org/officeDocument/2006/bibliography"/>
   </ds:schemaRefs>

</xml_diff>